<commit_message>
Adicionando formacoes basicas #2
</commit_message>
<xml_diff>
--- a/cap2/resumo.docx
+++ b/cap2/resumo.docx
@@ -470,6 +470,596 @@
       </w:r>
     </w:p>
     <w:p>
+      <w:pPr>
+        <w:rPr>
+          <w:b/>
+          <w:bCs/>
+          <w:sz w:val="36"/>
+          <w:szCs w:val="36"/>
+        </w:rPr>
+      </w:pPr>
+      <w:r>
+        <w:rPr>
+          <w:b/>
+          <w:bCs/>
+          <w:sz w:val="36"/>
+          <w:szCs w:val="36"/>
+        </w:rPr>
+        <w:t xml:space="preserve">Adicionando </w:t>
+      </w:r>
+      <w:proofErr w:type="spellStart"/>
+      <w:r>
+        <w:rPr>
+          <w:b/>
+          <w:bCs/>
+          <w:sz w:val="36"/>
+          <w:szCs w:val="36"/>
+        </w:rPr>
+        <w:t>css</w:t>
+      </w:r>
+      <w:proofErr w:type="spellEnd"/>
+      <w:r>
+        <w:rPr>
+          <w:b/>
+          <w:bCs/>
+          <w:sz w:val="36"/>
+          <w:szCs w:val="36"/>
+        </w:rPr>
+        <w:t xml:space="preserve"> </w:t>
+      </w:r>
+    </w:p>
+    <w:p>
+      <w:r>
+        <w:t xml:space="preserve">Primeiro vamos centralizar o conteúdo com a classe CSS </w:t>
+      </w:r>
+      <w:r>
+        <w:rPr>
+          <w:b/>
+          <w:bCs/>
+          <w:i/>
+          <w:iCs/>
+        </w:rPr>
+        <w:t>container</w:t>
+      </w:r>
+      <w:r>
+        <w:t xml:space="preserve"> e depois usar as propriedades CSS. </w:t>
+      </w:r>
+    </w:p>
+    <w:p>
+      <w:r>
+        <w:t>&lt;</w:t>
+      </w:r>
+      <w:proofErr w:type="spellStart"/>
+      <w:r>
+        <w:t>div</w:t>
+      </w:r>
+      <w:proofErr w:type="spellEnd"/>
+      <w:r>
+        <w:t xml:space="preserve"> </w:t>
+      </w:r>
+      <w:proofErr w:type="spellStart"/>
+      <w:r>
+        <w:t>class</w:t>
+      </w:r>
+      <w:proofErr w:type="spellEnd"/>
+      <w:r>
+        <w:t>="container"&gt;</w:t>
+      </w:r>
+    </w:p>
+    <w:p>
+      <w:r>
+        <w:tab/>
+        <w:t>Todo o conteúdo do site</w:t>
+      </w:r>
+    </w:p>
+    <w:p>
+      <w:r>
+        <w:t>&lt;/</w:t>
+      </w:r>
+      <w:proofErr w:type="spellStart"/>
+      <w:r>
+        <w:t>div</w:t>
+      </w:r>
+      <w:proofErr w:type="spellEnd"/>
+      <w:r>
+        <w:t>&gt;</w:t>
+      </w:r>
+    </w:p>
+    <w:p>
+      <w:pPr>
+        <w:rPr>
+          <w:lang w:val="en-US"/>
+        </w:rPr>
+      </w:pPr>
+      <w:r>
+        <w:rPr>
+          <w:lang w:val="en-US"/>
+        </w:rPr>
+        <w:t xml:space="preserve">.container { </w:t>
+      </w:r>
+    </w:p>
+    <w:p>
+      <w:pPr>
+        <w:ind w:firstLine="708"/>
+        <w:rPr>
+          <w:lang w:val="en-US"/>
+        </w:rPr>
+      </w:pPr>
+      <w:proofErr w:type="gramStart"/>
+      <w:r>
+        <w:rPr>
+          <w:lang w:val="en-US"/>
+        </w:rPr>
+        <w:t>margin :</w:t>
+      </w:r>
+      <w:proofErr w:type="gramEnd"/>
+      <w:r>
+        <w:rPr>
+          <w:lang w:val="en-US"/>
+        </w:rPr>
+        <w:t xml:space="preserve"> 0 auto ; </w:t>
+      </w:r>
+    </w:p>
+    <w:p>
+      <w:pPr>
+        <w:ind w:firstLine="708"/>
+        <w:rPr>
+          <w:lang w:val="en-US"/>
+        </w:rPr>
+      </w:pPr>
+      <w:proofErr w:type="gramStart"/>
+      <w:r>
+        <w:rPr>
+          <w:lang w:val="en-US"/>
+        </w:rPr>
+        <w:t>width :</w:t>
+      </w:r>
+      <w:proofErr w:type="gramEnd"/>
+      <w:r>
+        <w:rPr>
+          <w:lang w:val="en-US"/>
+        </w:rPr>
+        <w:t xml:space="preserve"> 960px ; </w:t>
+      </w:r>
+    </w:p>
+    <w:p>
+      <w:r>
+        <w:t xml:space="preserve"> }</w:t>
+      </w:r>
+    </w:p>
+    <w:p>
+      <w:r>
+        <w:t xml:space="preserve">A propriedade </w:t>
+      </w:r>
+      <w:proofErr w:type="spellStart"/>
+      <w:r>
+        <w:rPr>
+          <w:b/>
+          <w:bCs/>
+        </w:rPr>
+        <w:t>margin</w:t>
+      </w:r>
+      <w:proofErr w:type="spellEnd"/>
+      <w:r>
+        <w:t xml:space="preserve"> do </w:t>
+      </w:r>
+      <w:r>
+        <w:t>CSS</w:t>
+      </w:r>
+      <w:r>
+        <w:t xml:space="preserve"> c</w:t>
+      </w:r>
+      <w:r>
+        <w:t>oloca pixel (</w:t>
+      </w:r>
+      <w:proofErr w:type="spellStart"/>
+      <w:r>
+        <w:t>px</w:t>
+      </w:r>
+      <w:proofErr w:type="spellEnd"/>
+      <w:r>
+        <w:t xml:space="preserve">) </w:t>
+      </w:r>
+      <w:r>
+        <w:rPr>
+          <w:b/>
+          <w:bCs/>
+          <w:u w:val="single"/>
+        </w:rPr>
+        <w:t>de fora para dentro dos elementos</w:t>
+      </w:r>
+      <w:r>
+        <w:t xml:space="preserve">, enquanto, </w:t>
+      </w:r>
+      <w:proofErr w:type="spellStart"/>
+      <w:r>
+        <w:t>width</w:t>
+      </w:r>
+      <w:proofErr w:type="spellEnd"/>
+      <w:r>
+        <w:t xml:space="preserve"> significa a largura do elemento total. </w:t>
+      </w:r>
+    </w:p>
+    <w:p>
+      <w:r>
+        <w:t xml:space="preserve">Outra característica do </w:t>
+      </w:r>
+      <w:proofErr w:type="spellStart"/>
+      <w:r>
+        <w:t>margin</w:t>
+      </w:r>
+      <w:proofErr w:type="spellEnd"/>
+      <w:r>
+        <w:t xml:space="preserve"> é que ele tem alguns </w:t>
+      </w:r>
+      <w:r>
+        <w:rPr>
+          <w:b/>
+          <w:bCs/>
+        </w:rPr>
+        <w:t>sufixos</w:t>
+      </w:r>
+      <w:r>
+        <w:t xml:space="preserve"> como: </w:t>
+      </w:r>
+      <w:r>
+        <w:rPr>
+          <w:b/>
+          <w:bCs/>
+          <w:u w:val="single"/>
+        </w:rPr>
+        <w:t xml:space="preserve">top, </w:t>
+      </w:r>
+      <w:proofErr w:type="spellStart"/>
+      <w:r>
+        <w:rPr>
+          <w:b/>
+          <w:bCs/>
+          <w:u w:val="single"/>
+        </w:rPr>
+        <w:t>bottom</w:t>
+      </w:r>
+      <w:proofErr w:type="spellEnd"/>
+      <w:r>
+        <w:rPr>
+          <w:b/>
+          <w:bCs/>
+          <w:u w:val="single"/>
+        </w:rPr>
+        <w:t xml:space="preserve">, </w:t>
+      </w:r>
+      <w:proofErr w:type="spellStart"/>
+      <w:r>
+        <w:rPr>
+          <w:b/>
+          <w:bCs/>
+          <w:u w:val="single"/>
+        </w:rPr>
+        <w:t>right</w:t>
+      </w:r>
+      <w:proofErr w:type="spellEnd"/>
+      <w:r>
+        <w:rPr>
+          <w:b/>
+          <w:bCs/>
+          <w:u w:val="single"/>
+        </w:rPr>
+        <w:t xml:space="preserve"> e </w:t>
+      </w:r>
+      <w:proofErr w:type="spellStart"/>
+      <w:r>
+        <w:rPr>
+          <w:b/>
+          <w:bCs/>
+          <w:u w:val="single"/>
+        </w:rPr>
+        <w:t>left</w:t>
+      </w:r>
+      <w:proofErr w:type="spellEnd"/>
+      <w:r>
+        <w:t xml:space="preserve"> (topo, baixo, direita e esquerda).</w:t>
+      </w:r>
+    </w:p>
+    <w:p>
+      <w:r>
+        <w:t>No momento em que você não declara esse</w:t>
+      </w:r>
+      <w:r>
+        <w:t>s</w:t>
+      </w:r>
+      <w:r>
+        <w:t xml:space="preserve"> sufixos, </w:t>
+      </w:r>
+      <w:r>
+        <w:t>está usando a forma abreviada.</w:t>
+      </w:r>
+    </w:p>
+    <w:p>
+      <w:r>
+        <w:t xml:space="preserve">No caso de </w:t>
+      </w:r>
+      <w:proofErr w:type="spellStart"/>
+      <w:r>
+        <w:t>margin</w:t>
+      </w:r>
+      <w:proofErr w:type="spellEnd"/>
+      <w:r>
+        <w:t xml:space="preserve">: 0 auto você está dizendo ao navegador que quer </w:t>
+      </w:r>
+      <w:proofErr w:type="spellStart"/>
+      <w:r>
+        <w:t>margin</w:t>
+      </w:r>
+      <w:proofErr w:type="spellEnd"/>
+      <w:r>
+        <w:t xml:space="preserve">-top: 0px, </w:t>
+      </w:r>
+      <w:proofErr w:type="spellStart"/>
+      <w:r>
+        <w:t>margin</w:t>
+      </w:r>
+      <w:proofErr w:type="spellEnd"/>
+      <w:r>
+        <w:t xml:space="preserve">-botton: 0px e </w:t>
+      </w:r>
+      <w:proofErr w:type="spellStart"/>
+      <w:r>
+        <w:t>margin-right</w:t>
+      </w:r>
+      <w:proofErr w:type="spellEnd"/>
+      <w:r>
+        <w:t xml:space="preserve">: </w:t>
+      </w:r>
+      <w:proofErr w:type="spellStart"/>
+      <w:r>
+        <w:t>auo</w:t>
+      </w:r>
+      <w:proofErr w:type="spellEnd"/>
+      <w:r>
+        <w:t xml:space="preserve">, </w:t>
+      </w:r>
+      <w:proofErr w:type="spellStart"/>
+      <w:r>
+        <w:t>margin-left</w:t>
+      </w:r>
+      <w:proofErr w:type="spellEnd"/>
+      <w:r>
+        <w:t xml:space="preserve">: auto; </w:t>
+      </w:r>
+    </w:p>
+    <w:p>
+      <w:r>
+        <w:t xml:space="preserve">Outra forma é colocando um valor especifico, como: </w:t>
+      </w:r>
+      <w:proofErr w:type="spellStart"/>
+      <w:r>
+        <w:t>margin</w:t>
+      </w:r>
+      <w:proofErr w:type="spellEnd"/>
+      <w:r>
+        <w:t xml:space="preserve"> 10px; isso quer dizer que todos os lados terão 10 pixel. </w:t>
+      </w:r>
+    </w:p>
+    <w:p>
+      <w:r>
+        <w:t xml:space="preserve">Essa mesma regra vale para o </w:t>
+      </w:r>
+      <w:proofErr w:type="spellStart"/>
+      <w:r>
+        <w:rPr>
+          <w:b/>
+          <w:bCs/>
+        </w:rPr>
+        <w:t>padding</w:t>
+      </w:r>
+      <w:proofErr w:type="spellEnd"/>
+      <w:r>
+        <w:t xml:space="preserve"> que também coloca pixel no elemento só que é contrario do </w:t>
+      </w:r>
+      <w:proofErr w:type="spellStart"/>
+      <w:r>
+        <w:t>margin</w:t>
+      </w:r>
+      <w:proofErr w:type="spellEnd"/>
+      <w:r>
+        <w:t xml:space="preserve">, </w:t>
+      </w:r>
+      <w:r>
+        <w:rPr>
+          <w:b/>
+          <w:bCs/>
+          <w:u w:val="single"/>
+        </w:rPr>
+        <w:t>ele coloca de dentro para fora</w:t>
+      </w:r>
+      <w:r>
+        <w:t xml:space="preserve">. </w:t>
+      </w:r>
+    </w:p>
+    <w:p>
+      <w:r>
+        <w:t xml:space="preserve">Também usa sufixos: top, </w:t>
+      </w:r>
+      <w:proofErr w:type="spellStart"/>
+      <w:r>
+        <w:t>bottom</w:t>
+      </w:r>
+      <w:proofErr w:type="spellEnd"/>
+      <w:r>
+        <w:t xml:space="preserve">, </w:t>
+      </w:r>
+      <w:proofErr w:type="spellStart"/>
+      <w:r>
+        <w:t>right</w:t>
+      </w:r>
+      <w:proofErr w:type="spellEnd"/>
+      <w:r>
+        <w:t xml:space="preserve"> e </w:t>
+      </w:r>
+      <w:proofErr w:type="spellStart"/>
+      <w:r>
+        <w:t>left</w:t>
+      </w:r>
+      <w:proofErr w:type="spellEnd"/>
+      <w:r>
+        <w:t xml:space="preserve"> </w:t>
+      </w:r>
+      <w:r>
+        <w:t>(topo, baixo, direita e esquerda).</w:t>
+      </w:r>
+    </w:p>
+    <w:p>
+      <w:r>
+        <w:t>Além de usar somente classes você pode usar a tag do HTML, veja:</w:t>
+      </w:r>
+    </w:p>
+    <w:p>
+      <w:pPr>
+        <w:spacing w:after="0" w:line="240" w:lineRule="auto"/>
+      </w:pPr>
+      <w:r>
+        <w:t xml:space="preserve">body { </w:t>
+      </w:r>
+    </w:p>
+    <w:p>
+      <w:pPr>
+        <w:spacing w:after="0" w:line="240" w:lineRule="auto"/>
+      </w:pPr>
+      <w:r>
+        <w:tab/>
+      </w:r>
+      <w:proofErr w:type="spellStart"/>
+      <w:r>
+        <w:t>font-</w:t>
+      </w:r>
+      <w:proofErr w:type="gramStart"/>
+      <w:r>
+        <w:t>family</w:t>
+      </w:r>
+      <w:proofErr w:type="spellEnd"/>
+      <w:r>
+        <w:t xml:space="preserve"> :</w:t>
+      </w:r>
+      <w:proofErr w:type="gramEnd"/>
+      <w:r>
+        <w:t xml:space="preserve"> "Lucida Grande", "Lucida </w:t>
+      </w:r>
+      <w:proofErr w:type="spellStart"/>
+      <w:r>
+        <w:t>Sans</w:t>
+      </w:r>
+      <w:proofErr w:type="spellEnd"/>
+      <w:r>
+        <w:t xml:space="preserve"> Unicode", </w:t>
+      </w:r>
+      <w:proofErr w:type="spellStart"/>
+      <w:r>
+        <w:t>Verdana</w:t>
+      </w:r>
+      <w:proofErr w:type="spellEnd"/>
+      <w:r>
+        <w:t xml:space="preserve">, </w:t>
+      </w:r>
+      <w:proofErr w:type="spellStart"/>
+      <w:r>
+        <w:t>sans-serif</w:t>
+      </w:r>
+      <w:proofErr w:type="spellEnd"/>
+      <w:r>
+        <w:t xml:space="preserve">; </w:t>
+      </w:r>
+    </w:p>
+    <w:p>
+      <w:pPr>
+        <w:spacing w:after="0" w:line="240" w:lineRule="auto"/>
+      </w:pPr>
+      <w:r>
+        <w:tab/>
+      </w:r>
+      <w:proofErr w:type="spellStart"/>
+      <w:r>
+        <w:t>line-</w:t>
+      </w:r>
+      <w:proofErr w:type="gramStart"/>
+      <w:r>
+        <w:t>height</w:t>
+      </w:r>
+      <w:proofErr w:type="spellEnd"/>
+      <w:r>
+        <w:t xml:space="preserve"> :</w:t>
+      </w:r>
+      <w:proofErr w:type="gramEnd"/>
+      <w:r>
+        <w:t xml:space="preserve"> 1.6;</w:t>
+      </w:r>
+    </w:p>
+    <w:p>
+      <w:pPr>
+        <w:spacing w:after="120" w:line="360" w:lineRule="auto"/>
+      </w:pPr>
+      <w:r>
+        <w:t>}</w:t>
+      </w:r>
+    </w:p>
+    <w:p>
+      <w:pPr>
+        <w:spacing w:after="120" w:line="360" w:lineRule="auto"/>
+      </w:pPr>
+      <w:r>
+        <w:t xml:space="preserve">A propriedade </w:t>
+      </w:r>
+      <w:proofErr w:type="spellStart"/>
+      <w:r>
+        <w:rPr>
+          <w:b/>
+          <w:bCs/>
+          <w:i/>
+          <w:iCs/>
+        </w:rPr>
+        <w:t>font-family</w:t>
+      </w:r>
+      <w:proofErr w:type="spellEnd"/>
+      <w:r>
+        <w:t xml:space="preserve"> é a fonte usada para seu site, </w:t>
+      </w:r>
+      <w:r>
+        <w:t>temos 4 fontes para usamos por que disso?</w:t>
+      </w:r>
+    </w:p>
+    <w:p>
+      <w:pPr>
+        <w:spacing w:after="120" w:line="360" w:lineRule="auto"/>
+      </w:pPr>
+      <w:r>
+        <w:t xml:space="preserve">Se uma fonte não tiver em seu sistema operacional a seguinte vai ser usada, caso nenhuma tenha em seu SO, o navegador colocará a padrão. </w:t>
+      </w:r>
+    </w:p>
+    <w:p>
+      <w:pPr>
+        <w:spacing w:after="120" w:line="360" w:lineRule="auto"/>
+      </w:pPr>
+      <w:r>
+        <w:t xml:space="preserve">Já </w:t>
+      </w:r>
+      <w:proofErr w:type="spellStart"/>
+      <w:r>
+        <w:rPr>
+          <w:b/>
+          <w:bCs/>
+          <w:i/>
+          <w:iCs/>
+        </w:rPr>
+        <w:t>line-height</w:t>
+      </w:r>
+      <w:proofErr w:type="spellEnd"/>
+      <w:r>
+        <w:t xml:space="preserve"> é a altura da linha dos parágrafos, note que não tem nenhuma medição (pixel) isso indica que a altura será 60% da altura padrão do navegador. </w:t>
+      </w:r>
+    </w:p>
+    <w:p>
+      <w:pPr>
+        <w:spacing w:after="120" w:line="360" w:lineRule="auto"/>
+      </w:pPr>
       <w:bookmarkStart w:id="0" w:name="_GoBack"/>
       <w:bookmarkEnd w:id="0"/>
     </w:p>
@@ -606,6 +1196,7 @@
     <w:lsdException w:name="HTML Sample" w:semiHidden="1" w:unhideWhenUsed="1"/>
     <w:lsdException w:name="HTML Typewriter" w:semiHidden="1" w:unhideWhenUsed="1"/>
     <w:lsdException w:name="HTML Variable" w:semiHidden="1" w:unhideWhenUsed="1"/>
+    <w:lsdException w:name="Normal Table" w:semiHidden="1" w:unhideWhenUsed="1"/>
     <w:lsdException w:name="annotation subject" w:semiHidden="1" w:unhideWhenUsed="1"/>
     <w:lsdException w:name="No List" w:semiHidden="1" w:unhideWhenUsed="1"/>
     <w:lsdException w:name="Outline List 1" w:semiHidden="1" w:unhideWhenUsed="1"/>
@@ -652,8 +1243,10 @@
     <w:lsdException w:name="Table Subtle 2" w:semiHidden="1" w:unhideWhenUsed="1"/>
     <w:lsdException w:name="Table Web 1" w:semiHidden="1" w:unhideWhenUsed="1"/>
     <w:lsdException w:name="Table Web 2" w:semiHidden="1" w:unhideWhenUsed="1"/>
+    <w:lsdException w:name="Table Web 3" w:semiHidden="1" w:unhideWhenUsed="1"/>
     <w:lsdException w:name="Balloon Text" w:semiHidden="1" w:unhideWhenUsed="1"/>
     <w:lsdException w:name="Table Grid" w:uiPriority="39"/>
+    <w:lsdException w:name="Table Theme" w:semiHidden="1" w:unhideWhenUsed="1"/>
     <w:lsdException w:name="Placeholder Text" w:semiHidden="1"/>
     <w:lsdException w:name="No Spacing" w:uiPriority="1" w:qFormat="1"/>
     <w:lsdException w:name="Light Shading" w:uiPriority="60"/>

</xml_diff>

<commit_message>
Bordas e margens #2
</commit_message>
<xml_diff>
--- a/cap2/resumo.docx
+++ b/cap2/resumo.docx
@@ -553,16 +553,16 @@
       </w:r>
     </w:p>
     <w:p>
-      <w:r>
-        <w:t>&lt;/</w:t>
-      </w:r>
-      <w:proofErr w:type="spellStart"/>
-      <w:r>
-        <w:t>div</w:t>
-      </w:r>
-      <w:proofErr w:type="spellEnd"/>
-      <w:r>
-        <w:t>&gt;</w:t>
+      <w:pPr>
+        <w:rPr>
+          <w:lang w:val="en-US"/>
+        </w:rPr>
+      </w:pPr>
+      <w:r>
+        <w:rPr>
+          <w:lang w:val="en-US"/>
+        </w:rPr>
+        <w:t>&lt;/div&gt;</w:t>
       </w:r>
     </w:p>
     <w:p>
@@ -581,44 +581,36 @@
     <w:p>
       <w:pPr>
         <w:ind w:firstLine="708"/>
-        <w:rPr>
-          <w:lang w:val="en-US"/>
-        </w:rPr>
-      </w:pPr>
+      </w:pPr>
+      <w:proofErr w:type="spellStart"/>
       <w:proofErr w:type="gramStart"/>
       <w:r>
-        <w:rPr>
-          <w:lang w:val="en-US"/>
-        </w:rPr>
-        <w:t>margin :</w:t>
+        <w:t>margin</w:t>
+      </w:r>
+      <w:proofErr w:type="spellEnd"/>
+      <w:r>
+        <w:t xml:space="preserve"> :</w:t>
       </w:r>
       <w:proofErr w:type="gramEnd"/>
       <w:r>
-        <w:rPr>
-          <w:lang w:val="en-US"/>
-        </w:rPr>
         <w:t xml:space="preserve"> 0 auto ; </w:t>
       </w:r>
     </w:p>
     <w:p>
       <w:pPr>
         <w:ind w:firstLine="708"/>
-        <w:rPr>
-          <w:lang w:val="en-US"/>
-        </w:rPr>
-      </w:pPr>
+      </w:pPr>
+      <w:proofErr w:type="spellStart"/>
       <w:proofErr w:type="gramStart"/>
       <w:r>
-        <w:rPr>
-          <w:lang w:val="en-US"/>
-        </w:rPr>
-        <w:t>width :</w:t>
+        <w:t>width</w:t>
+      </w:r>
+      <w:proofErr w:type="spellEnd"/>
+      <w:r>
+        <w:t xml:space="preserve"> :</w:t>
       </w:r>
       <w:proofErr w:type="gramEnd"/>
       <w:r>
-        <w:rPr>
-          <w:lang w:val="en-US"/>
-        </w:rPr>
         <w:t xml:space="preserve"> 960px ; </w:t>
       </w:r>
     </w:p>
@@ -854,7 +846,15 @@
       </w:r>
       <w:proofErr w:type="spellEnd"/>
       <w:r>
-        <w:t xml:space="preserve"> que também coloca pixel no elemento só que é contrario do </w:t>
+        <w:t xml:space="preserve"> que também coloca pixel no elemento só que é </w:t>
+      </w:r>
+      <w:proofErr w:type="spellStart"/>
+      <w:r>
+        <w:t>contrario</w:t>
+      </w:r>
+      <w:proofErr w:type="spellEnd"/>
+      <w:r>
+        <w:t xml:space="preserve"> do </w:t>
       </w:r>
       <w:proofErr w:type="spellStart"/>
       <w:r>
@@ -902,10 +902,7 @@
       </w:r>
       <w:proofErr w:type="spellEnd"/>
       <w:r>
-        <w:t xml:space="preserve"> </w:t>
-      </w:r>
-      <w:r>
-        <w:t>(topo, baixo, direita e esquerda).</w:t>
+        <w:t xml:space="preserve"> (topo, baixo, direita e esquerda).</w:t>
       </w:r>
     </w:p>
     <w:p>
@@ -1059,6 +1056,903 @@
     <w:p>
       <w:pPr>
         <w:spacing w:after="120" w:line="360" w:lineRule="auto"/>
+        <w:rPr>
+          <w:b/>
+          <w:bCs/>
+          <w:sz w:val="36"/>
+          <w:szCs w:val="36"/>
+        </w:rPr>
+      </w:pPr>
+      <w:r>
+        <w:rPr>
+          <w:b/>
+          <w:bCs/>
+          <w:sz w:val="36"/>
+          <w:szCs w:val="36"/>
+        </w:rPr>
+        <w:lastRenderedPageBreak/>
+        <w:t xml:space="preserve">Bordas e margens </w:t>
+      </w:r>
+    </w:p>
+    <w:p>
+      <w:pPr>
+        <w:spacing w:after="120" w:line="360" w:lineRule="auto"/>
+        <w:rPr>
+          <w:sz w:val="20"/>
+          <w:szCs w:val="20"/>
+        </w:rPr>
+      </w:pPr>
+      <w:r>
+        <w:rPr>
+          <w:sz w:val="20"/>
+          <w:szCs w:val="20"/>
+        </w:rPr>
+        <w:t>Como tem três características da cidade dar um destaque nelas com bordas seria uma boa ideia.</w:t>
+      </w:r>
+    </w:p>
+    <w:p>
+      <w:pPr>
+        <w:spacing w:after="120" w:line="360" w:lineRule="auto"/>
+        <w:rPr>
+          <w:sz w:val="20"/>
+          <w:szCs w:val="20"/>
+        </w:rPr>
+      </w:pPr>
+      <w:r>
+        <w:rPr>
+          <w:sz w:val="20"/>
+          <w:szCs w:val="20"/>
+        </w:rPr>
+        <w:t xml:space="preserve">Para isso foi usado a </w:t>
+      </w:r>
+      <w:proofErr w:type="spellStart"/>
+      <w:r>
+        <w:rPr>
+          <w:sz w:val="20"/>
+          <w:szCs w:val="20"/>
+        </w:rPr>
+        <w:t>div</w:t>
+      </w:r>
+      <w:proofErr w:type="spellEnd"/>
+      <w:r>
+        <w:rPr>
+          <w:sz w:val="20"/>
+          <w:szCs w:val="20"/>
+        </w:rPr>
+        <w:t>:</w:t>
+      </w:r>
+    </w:p>
+    <w:p>
+      <w:pPr>
+        <w:spacing w:after="120" w:line="360" w:lineRule="auto"/>
+        <w:rPr>
+          <w:sz w:val="20"/>
+          <w:szCs w:val="20"/>
+        </w:rPr>
+      </w:pPr>
+      <w:r>
+        <w:rPr>
+          <w:sz w:val="20"/>
+          <w:szCs w:val="20"/>
+        </w:rPr>
+        <w:t>&lt;</w:t>
+      </w:r>
+      <w:proofErr w:type="spellStart"/>
+      <w:r>
+        <w:rPr>
+          <w:sz w:val="20"/>
+          <w:szCs w:val="20"/>
+        </w:rPr>
+        <w:t>div</w:t>
+      </w:r>
+      <w:proofErr w:type="spellEnd"/>
+      <w:r>
+        <w:rPr>
+          <w:sz w:val="20"/>
+          <w:szCs w:val="20"/>
+        </w:rPr>
+        <w:t xml:space="preserve"> </w:t>
+      </w:r>
+      <w:proofErr w:type="spellStart"/>
+      <w:r>
+        <w:rPr>
+          <w:sz w:val="20"/>
+          <w:szCs w:val="20"/>
+        </w:rPr>
+        <w:t>class</w:t>
+      </w:r>
+      <w:proofErr w:type="spellEnd"/>
+      <w:proofErr w:type="gramStart"/>
+      <w:r>
+        <w:rPr>
+          <w:sz w:val="20"/>
+          <w:szCs w:val="20"/>
+        </w:rPr>
+        <w:t>=”</w:t>
+      </w:r>
+      <w:proofErr w:type="spellStart"/>
+      <w:r>
+        <w:rPr>
+          <w:sz w:val="20"/>
+          <w:szCs w:val="20"/>
+        </w:rPr>
+        <w:t>place</w:t>
+      </w:r>
+      <w:proofErr w:type="spellEnd"/>
+      <w:proofErr w:type="gramEnd"/>
+      <w:r>
+        <w:rPr>
+          <w:sz w:val="20"/>
+          <w:szCs w:val="20"/>
+        </w:rPr>
+        <w:t>”&gt;&lt;/</w:t>
+      </w:r>
+      <w:proofErr w:type="spellStart"/>
+      <w:r>
+        <w:rPr>
+          <w:sz w:val="20"/>
+          <w:szCs w:val="20"/>
+        </w:rPr>
+        <w:t>div</w:t>
+      </w:r>
+      <w:proofErr w:type="spellEnd"/>
+      <w:r>
+        <w:rPr>
+          <w:sz w:val="20"/>
+          <w:szCs w:val="20"/>
+        </w:rPr>
+        <w:t>&gt;</w:t>
+      </w:r>
+    </w:p>
+    <w:p>
+      <w:pPr>
+        <w:spacing w:after="120" w:line="360" w:lineRule="auto"/>
+        <w:rPr>
+          <w:sz w:val="20"/>
+          <w:szCs w:val="20"/>
+        </w:rPr>
+      </w:pPr>
+      <w:r>
+        <w:rPr>
+          <w:sz w:val="20"/>
+          <w:szCs w:val="20"/>
+        </w:rPr>
+        <w:t>Para dar um impacto foi usado o CSS</w:t>
+      </w:r>
+    </w:p>
+    <w:p>
+      <w:pPr>
+        <w:spacing w:after="0" w:line="240" w:lineRule="auto"/>
+        <w:rPr>
+          <w:sz w:val="20"/>
+          <w:szCs w:val="20"/>
+          <w:lang w:val="en-US"/>
+        </w:rPr>
+      </w:pPr>
+      <w:proofErr w:type="gramStart"/>
+      <w:r>
+        <w:rPr>
+          <w:sz w:val="20"/>
+          <w:szCs w:val="20"/>
+          <w:lang w:val="en-US"/>
+        </w:rPr>
+        <w:t>.place</w:t>
+      </w:r>
+      <w:proofErr w:type="gramEnd"/>
+      <w:r>
+        <w:rPr>
+          <w:sz w:val="20"/>
+          <w:szCs w:val="20"/>
+          <w:lang w:val="en-US"/>
+        </w:rPr>
+        <w:t xml:space="preserve"> { </w:t>
+      </w:r>
+    </w:p>
+    <w:p>
+      <w:pPr>
+        <w:spacing w:after="0" w:line="240" w:lineRule="auto"/>
+        <w:ind w:firstLine="708"/>
+        <w:rPr>
+          <w:sz w:val="20"/>
+          <w:szCs w:val="20"/>
+          <w:lang w:val="en-US"/>
+        </w:rPr>
+      </w:pPr>
+      <w:r>
+        <w:rPr>
+          <w:sz w:val="20"/>
+          <w:szCs w:val="20"/>
+          <w:lang w:val="en-US"/>
+        </w:rPr>
+        <w:t>border-</w:t>
+      </w:r>
+      <w:proofErr w:type="gramStart"/>
+      <w:r>
+        <w:rPr>
+          <w:sz w:val="20"/>
+          <w:szCs w:val="20"/>
+          <w:lang w:val="en-US"/>
+        </w:rPr>
+        <w:t>color :</w:t>
+      </w:r>
+      <w:proofErr w:type="gramEnd"/>
+      <w:r>
+        <w:rPr>
+          <w:sz w:val="20"/>
+          <w:szCs w:val="20"/>
+          <w:lang w:val="en-US"/>
+        </w:rPr>
+        <w:t xml:space="preserve"> #CCC #999 #999 #CCC ; </w:t>
+      </w:r>
+    </w:p>
+    <w:p>
+      <w:pPr>
+        <w:spacing w:after="0" w:line="240" w:lineRule="auto"/>
+        <w:ind w:firstLine="708"/>
+        <w:rPr>
+          <w:sz w:val="20"/>
+          <w:szCs w:val="20"/>
+          <w:lang w:val="en-US"/>
+        </w:rPr>
+      </w:pPr>
+      <w:proofErr w:type="gramStart"/>
+      <w:r>
+        <w:rPr>
+          <w:sz w:val="20"/>
+          <w:szCs w:val="20"/>
+          <w:lang w:val="en-US"/>
+        </w:rPr>
+        <w:t>border :</w:t>
+      </w:r>
+      <w:proofErr w:type="gramEnd"/>
+      <w:r>
+        <w:rPr>
+          <w:sz w:val="20"/>
+          <w:szCs w:val="20"/>
+          <w:lang w:val="en-US"/>
+        </w:rPr>
+        <w:t xml:space="preserve"> 1px solid #CCC ; </w:t>
+      </w:r>
+    </w:p>
+    <w:p>
+      <w:pPr>
+        <w:spacing w:after="0" w:line="240" w:lineRule="auto"/>
+        <w:ind w:firstLine="708"/>
+        <w:rPr>
+          <w:sz w:val="20"/>
+          <w:szCs w:val="20"/>
+          <w:lang w:val="en-US"/>
+        </w:rPr>
+      </w:pPr>
+      <w:r>
+        <w:rPr>
+          <w:sz w:val="20"/>
+          <w:szCs w:val="20"/>
+          <w:lang w:val="en-US"/>
+        </w:rPr>
+        <w:t>margin-</w:t>
+      </w:r>
+      <w:proofErr w:type="gramStart"/>
+      <w:r>
+        <w:rPr>
+          <w:sz w:val="20"/>
+          <w:szCs w:val="20"/>
+          <w:lang w:val="en-US"/>
+        </w:rPr>
+        <w:t>bottom :</w:t>
+      </w:r>
+      <w:proofErr w:type="gramEnd"/>
+      <w:r>
+        <w:rPr>
+          <w:sz w:val="20"/>
+          <w:szCs w:val="20"/>
+          <w:lang w:val="en-US"/>
+        </w:rPr>
+        <w:t xml:space="preserve"> 20px ;</w:t>
+      </w:r>
+    </w:p>
+    <w:p>
+      <w:pPr>
+        <w:spacing w:after="0" w:line="240" w:lineRule="auto"/>
+        <w:ind w:firstLine="708"/>
+        <w:rPr>
+          <w:sz w:val="20"/>
+          <w:szCs w:val="20"/>
+        </w:rPr>
+      </w:pPr>
+      <w:proofErr w:type="spellStart"/>
+      <w:proofErr w:type="gramStart"/>
+      <w:r>
+        <w:rPr>
+          <w:sz w:val="20"/>
+          <w:szCs w:val="20"/>
+        </w:rPr>
+        <w:t>padding</w:t>
+      </w:r>
+      <w:proofErr w:type="spellEnd"/>
+      <w:r>
+        <w:rPr>
+          <w:sz w:val="20"/>
+          <w:szCs w:val="20"/>
+        </w:rPr>
+        <w:t xml:space="preserve"> :</w:t>
+      </w:r>
+      <w:proofErr w:type="gramEnd"/>
+      <w:r>
+        <w:rPr>
+          <w:sz w:val="20"/>
+          <w:szCs w:val="20"/>
+        </w:rPr>
+        <w:t xml:space="preserve"> 10px ; 6 </w:t>
+      </w:r>
+    </w:p>
+    <w:p>
+      <w:pPr>
+        <w:spacing w:line="360" w:lineRule="auto"/>
+        <w:rPr>
+          <w:sz w:val="20"/>
+          <w:szCs w:val="20"/>
+        </w:rPr>
+      </w:pPr>
+      <w:r>
+        <w:rPr>
+          <w:sz w:val="20"/>
+          <w:szCs w:val="20"/>
+        </w:rPr>
+        <w:t>}</w:t>
+      </w:r>
+    </w:p>
+    <w:p>
+      <w:pPr>
+        <w:spacing w:line="360" w:lineRule="auto"/>
+        <w:rPr>
+          <w:sz w:val="20"/>
+          <w:szCs w:val="20"/>
+        </w:rPr>
+      </w:pPr>
+      <w:r>
+        <w:rPr>
+          <w:sz w:val="20"/>
+          <w:szCs w:val="20"/>
+        </w:rPr>
+        <w:t>Com esse código demos a p</w:t>
+      </w:r>
+      <w:r>
+        <w:rPr>
+          <w:sz w:val="20"/>
+          <w:szCs w:val="20"/>
+        </w:rPr>
+        <w:t>agina um pouco mais de destaque nas postagens, mais podemos colocar um</w:t>
+      </w:r>
+      <w:r>
+        <w:rPr>
+          <w:sz w:val="20"/>
+          <w:szCs w:val="20"/>
+        </w:rPr>
+        <w:t>a</w:t>
+      </w:r>
+      <w:r>
+        <w:rPr>
+          <w:sz w:val="20"/>
+          <w:szCs w:val="20"/>
+        </w:rPr>
+        <w:t xml:space="preserve"> linha que define o titula de cada postagem, vamos usar o código:</w:t>
+      </w:r>
+    </w:p>
+    <w:p>
+      <w:pPr>
+        <w:spacing w:after="0" w:line="240" w:lineRule="auto"/>
+        <w:rPr>
+          <w:sz w:val="20"/>
+          <w:szCs w:val="20"/>
+          <w:lang w:val="en-US"/>
+        </w:rPr>
+      </w:pPr>
+      <w:proofErr w:type="gramStart"/>
+      <w:r>
+        <w:rPr>
+          <w:sz w:val="20"/>
+          <w:szCs w:val="20"/>
+          <w:lang w:val="en-US"/>
+        </w:rPr>
+        <w:t>.place</w:t>
+      </w:r>
+      <w:proofErr w:type="gramEnd"/>
+      <w:r>
+        <w:rPr>
+          <w:sz w:val="20"/>
+          <w:szCs w:val="20"/>
+          <w:lang w:val="en-US"/>
+        </w:rPr>
+        <w:t xml:space="preserve"> h2{</w:t>
+      </w:r>
+    </w:p>
+    <w:p>
+      <w:pPr>
+        <w:spacing w:after="0" w:line="240" w:lineRule="auto"/>
+        <w:rPr>
+          <w:sz w:val="20"/>
+          <w:szCs w:val="20"/>
+          <w:lang w:val="en-US"/>
+        </w:rPr>
+      </w:pPr>
+      <w:r>
+        <w:rPr>
+          <w:sz w:val="20"/>
+          <w:szCs w:val="20"/>
+          <w:lang w:val="en-US"/>
+        </w:rPr>
+        <w:tab/>
+        <w:t>border-bottom: 1px dashed #7E9F19;</w:t>
+      </w:r>
+    </w:p>
+    <w:p>
+      <w:pPr>
+        <w:spacing w:after="0" w:line="240" w:lineRule="auto"/>
+        <w:rPr>
+          <w:sz w:val="20"/>
+          <w:szCs w:val="20"/>
+        </w:rPr>
+      </w:pPr>
+      <w:r>
+        <w:rPr>
+          <w:sz w:val="20"/>
+          <w:szCs w:val="20"/>
+          <w:lang w:val="en-US"/>
+        </w:rPr>
+        <w:tab/>
+      </w:r>
+      <w:proofErr w:type="spellStart"/>
+      <w:r>
+        <w:rPr>
+          <w:sz w:val="20"/>
+          <w:szCs w:val="20"/>
+        </w:rPr>
+        <w:t>margin</w:t>
+      </w:r>
+      <w:proofErr w:type="spellEnd"/>
+      <w:r>
+        <w:rPr>
+          <w:sz w:val="20"/>
+          <w:szCs w:val="20"/>
+        </w:rPr>
+        <w:t>: 0;</w:t>
+      </w:r>
+    </w:p>
+    <w:p>
+      <w:pPr>
+        <w:spacing w:line="360" w:lineRule="auto"/>
+        <w:rPr>
+          <w:sz w:val="20"/>
+          <w:szCs w:val="20"/>
+        </w:rPr>
+      </w:pPr>
+      <w:r>
+        <w:rPr>
+          <w:sz w:val="20"/>
+          <w:szCs w:val="20"/>
+        </w:rPr>
+        <w:t>}</w:t>
+      </w:r>
+    </w:p>
+    <w:p>
+      <w:pPr>
+        <w:spacing w:line="360" w:lineRule="auto"/>
+        <w:rPr>
+          <w:sz w:val="20"/>
+          <w:szCs w:val="20"/>
+        </w:rPr>
+      </w:pPr>
+      <w:r>
+        <w:rPr>
+          <w:sz w:val="20"/>
+          <w:szCs w:val="20"/>
+        </w:rPr>
+        <w:t xml:space="preserve">Esse CSS temos o </w:t>
+      </w:r>
+      <w:proofErr w:type="spellStart"/>
+      <w:r>
+        <w:rPr>
+          <w:sz w:val="20"/>
+          <w:szCs w:val="20"/>
+        </w:rPr>
+        <w:t>margin</w:t>
+      </w:r>
+      <w:proofErr w:type="spellEnd"/>
+      <w:r>
+        <w:rPr>
+          <w:sz w:val="20"/>
+          <w:szCs w:val="20"/>
+        </w:rPr>
+        <w:t xml:space="preserve">: 0 para tirar o espaçamento padrão do navegador e isso faz com os 10px de </w:t>
+      </w:r>
+      <w:proofErr w:type="spellStart"/>
+      <w:r>
+        <w:rPr>
+          <w:sz w:val="20"/>
+          <w:szCs w:val="20"/>
+        </w:rPr>
+        <w:t>padding</w:t>
+      </w:r>
+      <w:proofErr w:type="spellEnd"/>
+      <w:r>
+        <w:rPr>
+          <w:sz w:val="20"/>
+          <w:szCs w:val="20"/>
+        </w:rPr>
+        <w:t xml:space="preserve"> seja aplicado de forma correto.</w:t>
+      </w:r>
+    </w:p>
+    <w:p>
+      <w:pPr>
+        <w:spacing w:line="360" w:lineRule="auto"/>
+        <w:rPr>
+          <w:sz w:val="20"/>
+          <w:szCs w:val="20"/>
+        </w:rPr>
+      </w:pPr>
+      <w:r>
+        <w:rPr>
+          <w:sz w:val="20"/>
+          <w:szCs w:val="20"/>
+        </w:rPr>
+        <w:t xml:space="preserve">A </w:t>
+      </w:r>
+      <w:proofErr w:type="spellStart"/>
+      <w:r>
+        <w:rPr>
+          <w:b/>
+          <w:bCs/>
+          <w:i/>
+          <w:iCs/>
+          <w:sz w:val="20"/>
+          <w:szCs w:val="20"/>
+        </w:rPr>
+        <w:t>border</w:t>
+      </w:r>
+      <w:proofErr w:type="spellEnd"/>
+      <w:r>
+        <w:rPr>
+          <w:sz w:val="20"/>
+          <w:szCs w:val="20"/>
+        </w:rPr>
+        <w:t xml:space="preserve"> como no caso do </w:t>
+      </w:r>
+      <w:proofErr w:type="spellStart"/>
+      <w:r>
+        <w:rPr>
+          <w:b/>
+          <w:bCs/>
+          <w:i/>
+          <w:iCs/>
+          <w:sz w:val="20"/>
+          <w:szCs w:val="20"/>
+        </w:rPr>
+        <w:t>margen</w:t>
+      </w:r>
+      <w:proofErr w:type="spellEnd"/>
+      <w:r>
+        <w:rPr>
+          <w:sz w:val="20"/>
+          <w:szCs w:val="20"/>
+        </w:rPr>
+        <w:t xml:space="preserve"> e </w:t>
+      </w:r>
+      <w:proofErr w:type="spellStart"/>
+      <w:r>
+        <w:rPr>
+          <w:b/>
+          <w:bCs/>
+          <w:i/>
+          <w:iCs/>
+          <w:sz w:val="20"/>
+          <w:szCs w:val="20"/>
+        </w:rPr>
+        <w:t>padding</w:t>
+      </w:r>
+      <w:proofErr w:type="spellEnd"/>
+      <w:r>
+        <w:rPr>
+          <w:sz w:val="20"/>
+          <w:szCs w:val="20"/>
+        </w:rPr>
+        <w:t xml:space="preserve">, todos têm os mesmos sufixos: top, botton, </w:t>
+      </w:r>
+      <w:proofErr w:type="spellStart"/>
+      <w:r>
+        <w:rPr>
+          <w:sz w:val="20"/>
+          <w:szCs w:val="20"/>
+        </w:rPr>
+        <w:t>right</w:t>
+      </w:r>
+      <w:proofErr w:type="spellEnd"/>
+      <w:r>
+        <w:rPr>
+          <w:sz w:val="20"/>
+          <w:szCs w:val="20"/>
+        </w:rPr>
+        <w:t xml:space="preserve"> e </w:t>
+      </w:r>
+      <w:proofErr w:type="spellStart"/>
+      <w:r>
+        <w:rPr>
+          <w:sz w:val="20"/>
+          <w:szCs w:val="20"/>
+        </w:rPr>
+        <w:t>left</w:t>
+      </w:r>
+      <w:proofErr w:type="spellEnd"/>
+      <w:r>
+        <w:rPr>
+          <w:sz w:val="20"/>
+          <w:szCs w:val="20"/>
+        </w:rPr>
+        <w:t xml:space="preserve"> (topo, baixo, direita e esquerda).</w:t>
+      </w:r>
+    </w:p>
+    <w:p>
+      <w:pPr>
+        <w:spacing w:line="360" w:lineRule="auto"/>
+        <w:rPr>
+          <w:b/>
+          <w:bCs/>
+          <w:sz w:val="36"/>
+          <w:szCs w:val="36"/>
+        </w:rPr>
+      </w:pPr>
+      <w:r>
+        <w:rPr>
+          <w:b/>
+          <w:bCs/>
+          <w:sz w:val="36"/>
+          <w:szCs w:val="36"/>
+        </w:rPr>
+        <w:t>Um pouco de cor sempre é bom</w:t>
+      </w:r>
+    </w:p>
+    <w:p>
+      <w:pPr>
+        <w:spacing w:line="360" w:lineRule="auto"/>
+        <w:rPr>
+          <w:sz w:val="20"/>
+          <w:szCs w:val="20"/>
+        </w:rPr>
+      </w:pPr>
+      <w:r>
+        <w:rPr>
+          <w:sz w:val="20"/>
+          <w:szCs w:val="20"/>
+        </w:rPr>
+        <w:t>Vamos fazer alterações, como: cor de fundo, família de fontes, e altura da linha entre palavras, isso no corpo de todo o documento HTML:</w:t>
+      </w:r>
+    </w:p>
+    <w:p>
+      <w:pPr>
+        <w:spacing w:after="0" w:line="240" w:lineRule="auto"/>
+        <w:rPr>
+          <w:sz w:val="20"/>
+          <w:szCs w:val="20"/>
+          <w:lang w:val="en-US"/>
+        </w:rPr>
+      </w:pPr>
+      <w:proofErr w:type="gramStart"/>
+      <w:r>
+        <w:rPr>
+          <w:sz w:val="20"/>
+          <w:szCs w:val="20"/>
+          <w:lang w:val="en-US"/>
+        </w:rPr>
+        <w:t>body{</w:t>
+      </w:r>
+      <w:proofErr w:type="gramEnd"/>
+    </w:p>
+    <w:p>
+      <w:pPr>
+        <w:spacing w:after="0" w:line="240" w:lineRule="auto"/>
+        <w:rPr>
+          <w:sz w:val="20"/>
+          <w:szCs w:val="20"/>
+          <w:lang w:val="en-US"/>
+        </w:rPr>
+      </w:pPr>
+      <w:r>
+        <w:rPr>
+          <w:sz w:val="20"/>
+          <w:szCs w:val="20"/>
+          <w:lang w:val="en-US"/>
+        </w:rPr>
+        <w:tab/>
+      </w:r>
+      <w:proofErr w:type="gramStart"/>
+      <w:r>
+        <w:rPr>
+          <w:sz w:val="20"/>
+          <w:szCs w:val="20"/>
+          <w:lang w:val="en-US"/>
+        </w:rPr>
+        <w:t>background :</w:t>
+      </w:r>
+      <w:proofErr w:type="gramEnd"/>
+      <w:r>
+        <w:rPr>
+          <w:sz w:val="20"/>
+          <w:szCs w:val="20"/>
+          <w:lang w:val="en-US"/>
+        </w:rPr>
+        <w:t xml:space="preserve"> #FFF1D6 </w:t>
+      </w:r>
+      <w:proofErr w:type="spellStart"/>
+      <w:r>
+        <w:rPr>
+          <w:sz w:val="20"/>
+          <w:szCs w:val="20"/>
+          <w:lang w:val="en-US"/>
+        </w:rPr>
+        <w:t>url</w:t>
+      </w:r>
+      <w:proofErr w:type="spellEnd"/>
+      <w:r>
+        <w:rPr>
+          <w:sz w:val="20"/>
+          <w:szCs w:val="20"/>
+          <w:lang w:val="en-US"/>
+        </w:rPr>
+        <w:t>(images/noise.png);</w:t>
+      </w:r>
+    </w:p>
+    <w:p>
+      <w:pPr>
+        <w:spacing w:after="0" w:line="240" w:lineRule="auto"/>
+        <w:rPr>
+          <w:sz w:val="20"/>
+          <w:szCs w:val="20"/>
+        </w:rPr>
+      </w:pPr>
+      <w:r>
+        <w:rPr>
+          <w:sz w:val="20"/>
+          <w:szCs w:val="20"/>
+          <w:lang w:val="en-US"/>
+        </w:rPr>
+        <w:tab/>
+      </w:r>
+      <w:proofErr w:type="spellStart"/>
+      <w:r>
+        <w:rPr>
+          <w:sz w:val="20"/>
+          <w:szCs w:val="20"/>
+        </w:rPr>
+        <w:t>font-family</w:t>
+      </w:r>
+      <w:proofErr w:type="spellEnd"/>
+      <w:r>
+        <w:rPr>
+          <w:sz w:val="20"/>
+          <w:szCs w:val="20"/>
+        </w:rPr>
+        <w:t xml:space="preserve">: "Lucida Grande", "Lucida </w:t>
+      </w:r>
+      <w:proofErr w:type="spellStart"/>
+      <w:r>
+        <w:rPr>
+          <w:sz w:val="20"/>
+          <w:szCs w:val="20"/>
+        </w:rPr>
+        <w:t>Sans</w:t>
+      </w:r>
+      <w:proofErr w:type="spellEnd"/>
+      <w:r>
+        <w:rPr>
+          <w:sz w:val="20"/>
+          <w:szCs w:val="20"/>
+        </w:rPr>
+        <w:t xml:space="preserve"> Unicode", </w:t>
+      </w:r>
+      <w:proofErr w:type="spellStart"/>
+      <w:r>
+        <w:rPr>
+          <w:sz w:val="20"/>
+          <w:szCs w:val="20"/>
+        </w:rPr>
+        <w:t>Verdana</w:t>
+      </w:r>
+      <w:proofErr w:type="spellEnd"/>
+      <w:r>
+        <w:rPr>
+          <w:sz w:val="20"/>
+          <w:szCs w:val="20"/>
+        </w:rPr>
+        <w:t xml:space="preserve">, </w:t>
+      </w:r>
+      <w:proofErr w:type="spellStart"/>
+      <w:r>
+        <w:rPr>
+          <w:sz w:val="20"/>
+          <w:szCs w:val="20"/>
+        </w:rPr>
+        <w:t>sans-serif</w:t>
+      </w:r>
+      <w:proofErr w:type="spellEnd"/>
+      <w:r>
+        <w:rPr>
+          <w:sz w:val="20"/>
+          <w:szCs w:val="20"/>
+        </w:rPr>
+        <w:t>;</w:t>
+      </w:r>
+    </w:p>
+    <w:p>
+      <w:pPr>
+        <w:spacing w:after="0" w:line="240" w:lineRule="auto"/>
+        <w:rPr>
+          <w:sz w:val="20"/>
+          <w:szCs w:val="20"/>
+        </w:rPr>
+      </w:pPr>
+      <w:r>
+        <w:rPr>
+          <w:sz w:val="20"/>
+          <w:szCs w:val="20"/>
+        </w:rPr>
+        <w:tab/>
+      </w:r>
+      <w:proofErr w:type="spellStart"/>
+      <w:r>
+        <w:rPr>
+          <w:sz w:val="20"/>
+          <w:szCs w:val="20"/>
+        </w:rPr>
+        <w:t>line-</w:t>
+      </w:r>
+      <w:proofErr w:type="gramStart"/>
+      <w:r>
+        <w:rPr>
+          <w:sz w:val="20"/>
+          <w:szCs w:val="20"/>
+        </w:rPr>
+        <w:t>height</w:t>
+      </w:r>
+      <w:proofErr w:type="spellEnd"/>
+      <w:r>
+        <w:rPr>
+          <w:sz w:val="20"/>
+          <w:szCs w:val="20"/>
+        </w:rPr>
+        <w:t xml:space="preserve"> :</w:t>
+      </w:r>
+      <w:proofErr w:type="gramEnd"/>
+      <w:r>
+        <w:rPr>
+          <w:sz w:val="20"/>
+          <w:szCs w:val="20"/>
+        </w:rPr>
+        <w:t xml:space="preserve"> 1.6;</w:t>
+      </w:r>
+    </w:p>
+    <w:p>
+      <w:pPr>
+        <w:spacing w:line="360" w:lineRule="auto"/>
+        <w:rPr>
+          <w:sz w:val="20"/>
+          <w:szCs w:val="20"/>
+        </w:rPr>
+      </w:pPr>
+      <w:r>
+        <w:rPr>
+          <w:sz w:val="20"/>
+          <w:szCs w:val="20"/>
+        </w:rPr>
+        <w:t>}</w:t>
+      </w:r>
+    </w:p>
+    <w:p>
+      <w:pPr>
+        <w:spacing w:line="360" w:lineRule="auto"/>
+        <w:rPr>
+          <w:sz w:val="20"/>
+          <w:szCs w:val="20"/>
+        </w:rPr>
       </w:pPr>
       <w:bookmarkStart w:id="0" w:name="_GoBack"/>
       <w:bookmarkEnd w:id="0"/>

</xml_diff>

<commit_message>
Um pouco de cor sempre é bom, Primeiro contato com imagens #2
</commit_message>
<xml_diff>
--- a/cap2/resumo.docx
+++ b/cap2/resumo.docx
@@ -581,41 +581,57 @@
     <w:p>
       <w:pPr>
         <w:ind w:firstLine="708"/>
-      </w:pPr>
-      <w:proofErr w:type="spellStart"/>
+        <w:rPr>
+          <w:lang w:val="en-US"/>
+        </w:rPr>
+      </w:pPr>
       <w:proofErr w:type="gramStart"/>
       <w:r>
-        <w:t>margin</w:t>
-      </w:r>
-      <w:proofErr w:type="spellEnd"/>
-      <w:r>
-        <w:t xml:space="preserve"> :</w:t>
+        <w:rPr>
+          <w:lang w:val="en-US"/>
+        </w:rPr>
+        <w:t>margin :</w:t>
       </w:r>
       <w:proofErr w:type="gramEnd"/>
       <w:r>
+        <w:rPr>
+          <w:lang w:val="en-US"/>
+        </w:rPr>
         <w:t xml:space="preserve"> 0 auto ; </w:t>
       </w:r>
     </w:p>
     <w:p>
       <w:pPr>
         <w:ind w:firstLine="708"/>
-      </w:pPr>
-      <w:proofErr w:type="spellStart"/>
+        <w:rPr>
+          <w:lang w:val="en-US"/>
+        </w:rPr>
+      </w:pPr>
       <w:proofErr w:type="gramStart"/>
       <w:r>
-        <w:t>width</w:t>
-      </w:r>
-      <w:proofErr w:type="spellEnd"/>
-      <w:r>
-        <w:t xml:space="preserve"> :</w:t>
+        <w:rPr>
+          <w:lang w:val="en-US"/>
+        </w:rPr>
+        <w:t>width :</w:t>
       </w:r>
       <w:proofErr w:type="gramEnd"/>
       <w:r>
+        <w:rPr>
+          <w:lang w:val="en-US"/>
+        </w:rPr>
         <w:t xml:space="preserve"> 960px ; </w:t>
       </w:r>
     </w:p>
     <w:p>
-      <w:r>
+      <w:pPr>
+        <w:rPr>
+          <w:lang w:val="en-US"/>
+        </w:rPr>
+      </w:pPr>
+      <w:r>
+        <w:rPr>
+          <w:lang w:val="en-US"/>
+        </w:rPr>
         <w:t xml:space="preserve"> }</w:t>
       </w:r>
     </w:p>
@@ -1944,6 +1960,2216 @@
           <w:szCs w:val="20"/>
         </w:rPr>
         <w:t>}</w:t>
+      </w:r>
+    </w:p>
+    <w:p>
+      <w:pPr>
+        <w:spacing w:line="360" w:lineRule="auto"/>
+        <w:rPr>
+          <w:sz w:val="20"/>
+          <w:szCs w:val="20"/>
+        </w:rPr>
+      </w:pPr>
+      <w:r>
+        <w:rPr>
+          <w:sz w:val="20"/>
+          <w:szCs w:val="20"/>
+        </w:rPr>
+        <w:t xml:space="preserve">Agora vamos modificar a classe </w:t>
+      </w:r>
+      <w:proofErr w:type="spellStart"/>
+      <w:r>
+        <w:rPr>
+          <w:sz w:val="20"/>
+          <w:szCs w:val="20"/>
+        </w:rPr>
+        <w:t>place</w:t>
+      </w:r>
+      <w:proofErr w:type="spellEnd"/>
+      <w:r>
+        <w:rPr>
+          <w:sz w:val="20"/>
+          <w:szCs w:val="20"/>
+        </w:rPr>
+        <w:t xml:space="preserve"> e colocar uma cor para cada artigo e as bordas continuam. </w:t>
+      </w:r>
+    </w:p>
+    <w:p>
+      <w:pPr>
+        <w:spacing w:after="0" w:line="240" w:lineRule="auto"/>
+        <w:rPr>
+          <w:sz w:val="20"/>
+          <w:szCs w:val="20"/>
+          <w:lang w:val="en-US"/>
+        </w:rPr>
+      </w:pPr>
+      <w:proofErr w:type="gramStart"/>
+      <w:r>
+        <w:rPr>
+          <w:sz w:val="20"/>
+          <w:szCs w:val="20"/>
+          <w:lang w:val="en-US"/>
+        </w:rPr>
+        <w:t>.place</w:t>
+      </w:r>
+      <w:proofErr w:type="gramEnd"/>
+      <w:r>
+        <w:rPr>
+          <w:sz w:val="20"/>
+          <w:szCs w:val="20"/>
+          <w:lang w:val="en-US"/>
+        </w:rPr>
+        <w:t xml:space="preserve"> {</w:t>
+      </w:r>
+    </w:p>
+    <w:p>
+      <w:pPr>
+        <w:spacing w:after="0" w:line="240" w:lineRule="auto"/>
+        <w:rPr>
+          <w:sz w:val="20"/>
+          <w:szCs w:val="20"/>
+          <w:lang w:val="en-US"/>
+        </w:rPr>
+      </w:pPr>
+      <w:r>
+        <w:rPr>
+          <w:sz w:val="20"/>
+          <w:szCs w:val="20"/>
+          <w:lang w:val="en-US"/>
+        </w:rPr>
+        <w:t xml:space="preserve">  background-color: #</w:t>
+      </w:r>
+      <w:proofErr w:type="spellStart"/>
+      <w:r>
+        <w:rPr>
+          <w:sz w:val="20"/>
+          <w:szCs w:val="20"/>
+          <w:lang w:val="en-US"/>
+        </w:rPr>
+        <w:t>fff</w:t>
+      </w:r>
+      <w:proofErr w:type="spellEnd"/>
+      <w:r>
+        <w:rPr>
+          <w:sz w:val="20"/>
+          <w:szCs w:val="20"/>
+          <w:lang w:val="en-US"/>
+        </w:rPr>
+        <w:t>;</w:t>
+      </w:r>
+    </w:p>
+    <w:p>
+      <w:pPr>
+        <w:spacing w:after="0" w:line="240" w:lineRule="auto"/>
+        <w:rPr>
+          <w:sz w:val="20"/>
+          <w:szCs w:val="20"/>
+          <w:lang w:val="en-US"/>
+        </w:rPr>
+      </w:pPr>
+      <w:r>
+        <w:rPr>
+          <w:sz w:val="20"/>
+          <w:szCs w:val="20"/>
+          <w:lang w:val="en-US"/>
+        </w:rPr>
+        <w:t xml:space="preserve">  border: 1px solid #ccc; </w:t>
+      </w:r>
+    </w:p>
+    <w:p>
+      <w:pPr>
+        <w:spacing w:after="0" w:line="240" w:lineRule="auto"/>
+        <w:rPr>
+          <w:sz w:val="20"/>
+          <w:szCs w:val="20"/>
+          <w:lang w:val="en-US"/>
+        </w:rPr>
+      </w:pPr>
+      <w:r>
+        <w:rPr>
+          <w:sz w:val="20"/>
+          <w:szCs w:val="20"/>
+          <w:lang w:val="en-US"/>
+        </w:rPr>
+        <w:t xml:space="preserve">  border-color: #CCC #999 #999 #CCC;</w:t>
+      </w:r>
+    </w:p>
+    <w:p>
+      <w:pPr>
+        <w:spacing w:after="0" w:line="240" w:lineRule="auto"/>
+        <w:rPr>
+          <w:sz w:val="20"/>
+          <w:szCs w:val="20"/>
+          <w:lang w:val="en-US"/>
+        </w:rPr>
+      </w:pPr>
+      <w:r>
+        <w:rPr>
+          <w:sz w:val="20"/>
+          <w:szCs w:val="20"/>
+          <w:lang w:val="en-US"/>
+        </w:rPr>
+        <w:t xml:space="preserve">  border: 1px solid #CCC;</w:t>
+      </w:r>
+    </w:p>
+    <w:p>
+      <w:pPr>
+        <w:spacing w:after="0" w:line="240" w:lineRule="auto"/>
+        <w:rPr>
+          <w:sz w:val="20"/>
+          <w:szCs w:val="20"/>
+          <w:lang w:val="en-US"/>
+        </w:rPr>
+      </w:pPr>
+      <w:r>
+        <w:rPr>
+          <w:sz w:val="20"/>
+          <w:szCs w:val="20"/>
+          <w:lang w:val="en-US"/>
+        </w:rPr>
+        <w:t xml:space="preserve">  margin-bottom: 20px;</w:t>
+      </w:r>
+    </w:p>
+    <w:p>
+      <w:pPr>
+        <w:spacing w:after="0" w:line="240" w:lineRule="auto"/>
+        <w:rPr>
+          <w:sz w:val="20"/>
+          <w:szCs w:val="20"/>
+        </w:rPr>
+      </w:pPr>
+      <w:r>
+        <w:rPr>
+          <w:sz w:val="20"/>
+          <w:szCs w:val="20"/>
+          <w:lang w:val="en-US"/>
+        </w:rPr>
+        <w:t xml:space="preserve">  </w:t>
+      </w:r>
+      <w:proofErr w:type="spellStart"/>
+      <w:r>
+        <w:rPr>
+          <w:sz w:val="20"/>
+          <w:szCs w:val="20"/>
+        </w:rPr>
+        <w:t>padding</w:t>
+      </w:r>
+      <w:proofErr w:type="spellEnd"/>
+      <w:r>
+        <w:rPr>
+          <w:sz w:val="20"/>
+          <w:szCs w:val="20"/>
+        </w:rPr>
+        <w:t>: 10px;</w:t>
+      </w:r>
+    </w:p>
+    <w:p>
+      <w:pPr>
+        <w:spacing w:line="360" w:lineRule="auto"/>
+        <w:rPr>
+          <w:sz w:val="20"/>
+          <w:szCs w:val="20"/>
+        </w:rPr>
+      </w:pPr>
+      <w:r>
+        <w:rPr>
+          <w:sz w:val="20"/>
+          <w:szCs w:val="20"/>
+        </w:rPr>
+        <w:lastRenderedPageBreak/>
+        <w:t>}</w:t>
+      </w:r>
+    </w:p>
+    <w:p>
+      <w:pPr>
+        <w:spacing w:line="360" w:lineRule="auto"/>
+        <w:rPr>
+          <w:sz w:val="20"/>
+          <w:szCs w:val="20"/>
+        </w:rPr>
+      </w:pPr>
+      <w:r>
+        <w:rPr>
+          <w:sz w:val="20"/>
+          <w:szCs w:val="20"/>
+        </w:rPr>
+        <w:t xml:space="preserve">Vamos mudar a cor dos links </w:t>
+      </w:r>
+    </w:p>
+    <w:p>
+      <w:pPr>
+        <w:spacing w:after="0" w:line="240" w:lineRule="auto"/>
+        <w:rPr>
+          <w:sz w:val="20"/>
+          <w:szCs w:val="20"/>
+          <w:lang w:val="en-US"/>
+        </w:rPr>
+      </w:pPr>
+      <w:proofErr w:type="gramStart"/>
+      <w:r>
+        <w:rPr>
+          <w:sz w:val="20"/>
+          <w:szCs w:val="20"/>
+          <w:lang w:val="en-US"/>
+        </w:rPr>
+        <w:t>.place</w:t>
+      </w:r>
+      <w:proofErr w:type="gramEnd"/>
+      <w:r>
+        <w:rPr>
+          <w:sz w:val="20"/>
+          <w:szCs w:val="20"/>
+          <w:lang w:val="en-US"/>
+        </w:rPr>
+        <w:t xml:space="preserve"> a{</w:t>
+      </w:r>
+    </w:p>
+    <w:p>
+      <w:pPr>
+        <w:spacing w:after="0" w:line="240" w:lineRule="auto"/>
+        <w:rPr>
+          <w:sz w:val="20"/>
+          <w:szCs w:val="20"/>
+          <w:lang w:val="en-US"/>
+        </w:rPr>
+      </w:pPr>
+      <w:r>
+        <w:rPr>
+          <w:sz w:val="20"/>
+          <w:szCs w:val="20"/>
+          <w:lang w:val="en-US"/>
+        </w:rPr>
+        <w:t xml:space="preserve">  color: #2C88A7;</w:t>
+      </w:r>
+    </w:p>
+    <w:p>
+      <w:pPr>
+        <w:spacing w:after="0" w:line="240" w:lineRule="auto"/>
+        <w:rPr>
+          <w:sz w:val="20"/>
+          <w:szCs w:val="20"/>
+          <w:lang w:val="en-US"/>
+        </w:rPr>
+      </w:pPr>
+      <w:r>
+        <w:rPr>
+          <w:sz w:val="20"/>
+          <w:szCs w:val="20"/>
+          <w:lang w:val="en-US"/>
+        </w:rPr>
+        <w:t xml:space="preserve">  font-weight: bold;</w:t>
+      </w:r>
+    </w:p>
+    <w:p>
+      <w:pPr>
+        <w:spacing w:line="360" w:lineRule="auto"/>
+        <w:rPr>
+          <w:sz w:val="20"/>
+          <w:szCs w:val="20"/>
+        </w:rPr>
+      </w:pPr>
+      <w:r>
+        <w:rPr>
+          <w:sz w:val="20"/>
+          <w:szCs w:val="20"/>
+        </w:rPr>
+        <w:t>}</w:t>
+      </w:r>
+    </w:p>
+    <w:p>
+      <w:pPr>
+        <w:spacing w:line="360" w:lineRule="auto"/>
+        <w:rPr>
+          <w:sz w:val="20"/>
+          <w:szCs w:val="20"/>
+        </w:rPr>
+      </w:pPr>
+      <w:r>
+        <w:rPr>
+          <w:sz w:val="20"/>
+          <w:szCs w:val="20"/>
+        </w:rPr>
+        <w:t>Vamos mudar a cor do título nível 1 (H1)</w:t>
+      </w:r>
+    </w:p>
+    <w:p>
+      <w:pPr>
+        <w:spacing w:line="360" w:lineRule="auto"/>
+        <w:rPr>
+          <w:sz w:val="20"/>
+          <w:szCs w:val="20"/>
+        </w:rPr>
+      </w:pPr>
+      <w:r>
+        <w:rPr>
+          <w:sz w:val="20"/>
+          <w:szCs w:val="20"/>
+        </w:rPr>
+        <w:t>No código HTML coloque assim:</w:t>
+      </w:r>
+    </w:p>
+    <w:p>
+      <w:pPr>
+        <w:spacing w:line="360" w:lineRule="auto"/>
+        <w:rPr>
+          <w:sz w:val="20"/>
+          <w:szCs w:val="20"/>
+        </w:rPr>
+      </w:pPr>
+      <w:r>
+        <w:rPr>
+          <w:sz w:val="20"/>
+          <w:szCs w:val="20"/>
+        </w:rPr>
+        <w:t xml:space="preserve">&lt;h1&gt;&lt;a </w:t>
+      </w:r>
+      <w:proofErr w:type="spellStart"/>
+      <w:r>
+        <w:rPr>
+          <w:sz w:val="20"/>
+          <w:szCs w:val="20"/>
+        </w:rPr>
+        <w:t>href</w:t>
+      </w:r>
+      <w:proofErr w:type="spellEnd"/>
+      <w:r>
+        <w:rPr>
+          <w:sz w:val="20"/>
+          <w:szCs w:val="20"/>
+        </w:rPr>
+        <w:t>=""&gt;O que eu mais gosto em São Paulo&lt;/a&gt;&lt;/h1&gt;</w:t>
+      </w:r>
+    </w:p>
+    <w:p>
+      <w:pPr>
+        <w:spacing w:line="360" w:lineRule="auto"/>
+        <w:rPr>
+          <w:sz w:val="20"/>
+          <w:szCs w:val="20"/>
+        </w:rPr>
+      </w:pPr>
+      <w:r>
+        <w:rPr>
+          <w:sz w:val="20"/>
+          <w:szCs w:val="20"/>
+        </w:rPr>
+        <w:t>Já no CSS</w:t>
+      </w:r>
+    </w:p>
+    <w:p>
+      <w:pPr>
+        <w:spacing w:after="0" w:line="240" w:lineRule="auto"/>
+        <w:rPr>
+          <w:sz w:val="20"/>
+          <w:szCs w:val="20"/>
+          <w:lang w:val="en-US"/>
+        </w:rPr>
+      </w:pPr>
+      <w:r>
+        <w:rPr>
+          <w:sz w:val="20"/>
+          <w:szCs w:val="20"/>
+          <w:lang w:val="en-US"/>
+        </w:rPr>
+        <w:t xml:space="preserve">h1 </w:t>
+      </w:r>
+      <w:proofErr w:type="gramStart"/>
+      <w:r>
+        <w:rPr>
+          <w:sz w:val="20"/>
+          <w:szCs w:val="20"/>
+          <w:lang w:val="en-US"/>
+        </w:rPr>
+        <w:t>a{</w:t>
+      </w:r>
+      <w:proofErr w:type="gramEnd"/>
+    </w:p>
+    <w:p>
+      <w:pPr>
+        <w:spacing w:after="0" w:line="240" w:lineRule="auto"/>
+        <w:rPr>
+          <w:sz w:val="20"/>
+          <w:szCs w:val="20"/>
+          <w:lang w:val="en-US"/>
+        </w:rPr>
+      </w:pPr>
+      <w:r>
+        <w:rPr>
+          <w:sz w:val="20"/>
+          <w:szCs w:val="20"/>
+          <w:lang w:val="en-US"/>
+        </w:rPr>
+        <w:t xml:space="preserve">  color: #7E9F19;</w:t>
+      </w:r>
+    </w:p>
+    <w:p>
+      <w:pPr>
+        <w:spacing w:after="0" w:line="240" w:lineRule="auto"/>
+        <w:rPr>
+          <w:sz w:val="20"/>
+          <w:szCs w:val="20"/>
+          <w:lang w:val="en-US"/>
+        </w:rPr>
+      </w:pPr>
+      <w:r>
+        <w:rPr>
+          <w:sz w:val="20"/>
+          <w:szCs w:val="20"/>
+          <w:lang w:val="en-US"/>
+        </w:rPr>
+        <w:t xml:space="preserve">  text-decoration: none;</w:t>
+      </w:r>
+    </w:p>
+    <w:p>
+      <w:pPr>
+        <w:spacing w:line="240" w:lineRule="auto"/>
+        <w:rPr>
+          <w:sz w:val="20"/>
+          <w:szCs w:val="20"/>
+        </w:rPr>
+      </w:pPr>
+      <w:r>
+        <w:rPr>
+          <w:sz w:val="20"/>
+          <w:szCs w:val="20"/>
+        </w:rPr>
+        <w:t>}</w:t>
+      </w:r>
+    </w:p>
+    <w:p>
+      <w:pPr>
+        <w:spacing w:line="240" w:lineRule="auto"/>
+        <w:rPr>
+          <w:sz w:val="20"/>
+          <w:szCs w:val="20"/>
+        </w:rPr>
+      </w:pPr>
+      <w:r>
+        <w:rPr>
+          <w:sz w:val="20"/>
+          <w:szCs w:val="20"/>
+        </w:rPr>
+        <w:t>Se você mudar a ordem dos elementos do HTML, o CSS não vai mudar a cor do texto.</w:t>
+      </w:r>
+    </w:p>
+    <w:p>
+      <w:pPr>
+        <w:spacing w:line="360" w:lineRule="auto"/>
+        <w:rPr>
+          <w:sz w:val="20"/>
+          <w:szCs w:val="20"/>
+        </w:rPr>
+      </w:pPr>
+      <w:r>
+        <w:rPr>
+          <w:sz w:val="20"/>
+          <w:szCs w:val="20"/>
+        </w:rPr>
+        <w:t xml:space="preserve">&lt;a </w:t>
+      </w:r>
+      <w:proofErr w:type="spellStart"/>
+      <w:r>
+        <w:rPr>
+          <w:sz w:val="20"/>
+          <w:szCs w:val="20"/>
+        </w:rPr>
+        <w:t>href</w:t>
+      </w:r>
+      <w:proofErr w:type="spellEnd"/>
+      <w:r>
+        <w:rPr>
+          <w:sz w:val="20"/>
+          <w:szCs w:val="20"/>
+        </w:rPr>
+        <w:t>=""&gt;&lt;h1&gt;O que eu mais gosto em São Paulo&lt;/h1&gt;&lt;/a&gt;</w:t>
+      </w:r>
+    </w:p>
+    <w:p>
+      <w:pPr>
+        <w:spacing w:line="240" w:lineRule="auto"/>
+        <w:rPr>
+          <w:sz w:val="20"/>
+          <w:szCs w:val="20"/>
+        </w:rPr>
+      </w:pPr>
+      <w:r>
+        <w:rPr>
+          <w:sz w:val="20"/>
+          <w:szCs w:val="20"/>
+        </w:rPr>
+        <w:t>Podemos também usar um código para quando passar o mouse em cima do link mude de cor.</w:t>
+      </w:r>
+    </w:p>
+    <w:p>
+      <w:pPr>
+        <w:spacing w:after="0" w:line="240" w:lineRule="auto"/>
+        <w:rPr>
+          <w:sz w:val="20"/>
+          <w:szCs w:val="20"/>
+          <w:lang w:val="en-US"/>
+        </w:rPr>
+      </w:pPr>
+      <w:r>
+        <w:rPr>
+          <w:sz w:val="20"/>
+          <w:szCs w:val="20"/>
+          <w:lang w:val="en-US"/>
+        </w:rPr>
+        <w:t xml:space="preserve">h1 </w:t>
+      </w:r>
+      <w:proofErr w:type="gramStart"/>
+      <w:r>
+        <w:rPr>
+          <w:sz w:val="20"/>
+          <w:szCs w:val="20"/>
+          <w:lang w:val="en-US"/>
+        </w:rPr>
+        <w:t>a:hover</w:t>
+      </w:r>
+      <w:proofErr w:type="gramEnd"/>
+      <w:r>
+        <w:rPr>
+          <w:sz w:val="20"/>
+          <w:szCs w:val="20"/>
+          <w:lang w:val="en-US"/>
+        </w:rPr>
+        <w:t>{</w:t>
+      </w:r>
+    </w:p>
+    <w:p>
+      <w:pPr>
+        <w:spacing w:after="0" w:line="240" w:lineRule="auto"/>
+        <w:rPr>
+          <w:sz w:val="20"/>
+          <w:szCs w:val="20"/>
+          <w:lang w:val="en-US"/>
+        </w:rPr>
+      </w:pPr>
+      <w:r>
+        <w:rPr>
+          <w:sz w:val="20"/>
+          <w:szCs w:val="20"/>
+          <w:lang w:val="en-US"/>
+        </w:rPr>
+        <w:t xml:space="preserve">  background-color: #7E9F19;</w:t>
+      </w:r>
+    </w:p>
+    <w:p>
+      <w:pPr>
+        <w:spacing w:after="0" w:line="240" w:lineRule="auto"/>
+        <w:rPr>
+          <w:sz w:val="20"/>
+          <w:szCs w:val="20"/>
+        </w:rPr>
+      </w:pPr>
+      <w:r>
+        <w:rPr>
+          <w:sz w:val="20"/>
+          <w:szCs w:val="20"/>
+          <w:lang w:val="en-US"/>
+        </w:rPr>
+        <w:t xml:space="preserve">  </w:t>
+      </w:r>
+      <w:r>
+        <w:rPr>
+          <w:sz w:val="20"/>
+          <w:szCs w:val="20"/>
+        </w:rPr>
+        <w:t>color: #</w:t>
+      </w:r>
+      <w:proofErr w:type="spellStart"/>
+      <w:r>
+        <w:rPr>
+          <w:sz w:val="20"/>
+          <w:szCs w:val="20"/>
+        </w:rPr>
+        <w:t>fff</w:t>
+      </w:r>
+      <w:proofErr w:type="spellEnd"/>
+      <w:r>
+        <w:rPr>
+          <w:sz w:val="20"/>
+          <w:szCs w:val="20"/>
+        </w:rPr>
+        <w:t>;</w:t>
+      </w:r>
+    </w:p>
+    <w:p>
+      <w:pPr>
+        <w:spacing w:line="360" w:lineRule="auto"/>
+        <w:rPr>
+          <w:sz w:val="20"/>
+          <w:szCs w:val="20"/>
+        </w:rPr>
+      </w:pPr>
+      <w:r>
+        <w:rPr>
+          <w:sz w:val="20"/>
+          <w:szCs w:val="20"/>
+        </w:rPr>
+        <w:t>}</w:t>
+      </w:r>
+    </w:p>
+    <w:p>
+      <w:pPr>
+        <w:spacing w:line="360" w:lineRule="auto"/>
+        <w:rPr>
+          <w:sz w:val="20"/>
+          <w:szCs w:val="20"/>
+        </w:rPr>
+      </w:pPr>
+      <w:proofErr w:type="spellStart"/>
+      <w:r>
+        <w:rPr>
+          <w:b/>
+          <w:bCs/>
+          <w:i/>
+          <w:iCs/>
+          <w:sz w:val="20"/>
+          <w:szCs w:val="20"/>
+        </w:rPr>
+        <w:t>Hover</w:t>
+      </w:r>
+      <w:proofErr w:type="spellEnd"/>
+      <w:r>
+        <w:rPr>
+          <w:sz w:val="20"/>
+          <w:szCs w:val="20"/>
+        </w:rPr>
+        <w:t xml:space="preserve"> é um </w:t>
+      </w:r>
+      <w:proofErr w:type="spellStart"/>
+      <w:r>
+        <w:rPr>
+          <w:i/>
+          <w:iCs/>
+          <w:sz w:val="20"/>
+          <w:szCs w:val="20"/>
+        </w:rPr>
+        <w:t>pseudo</w:t>
+      </w:r>
+      <w:proofErr w:type="spellEnd"/>
+      <w:r>
+        <w:rPr>
+          <w:sz w:val="20"/>
+          <w:szCs w:val="20"/>
+        </w:rPr>
+        <w:t xml:space="preserve"> seletor existe vários para várias situações. </w:t>
+      </w:r>
+    </w:p>
+    <w:p>
+      <w:pPr>
+        <w:spacing w:line="360" w:lineRule="auto"/>
+        <w:rPr>
+          <w:sz w:val="20"/>
+          <w:szCs w:val="20"/>
+        </w:rPr>
+      </w:pPr>
+      <w:r>
+        <w:rPr>
+          <w:sz w:val="20"/>
+          <w:szCs w:val="20"/>
+        </w:rPr>
+        <w:t>Aqui os mais usados:</w:t>
+      </w:r>
+    </w:p>
+    <w:p>
+      <w:pPr>
+        <w:pStyle w:val="PargrafodaLista"/>
+        <w:numPr>
+          <w:ilvl w:val="0"/>
+          <w:numId w:val="1"/>
+        </w:numPr>
+        <w:spacing w:line="360" w:lineRule="auto"/>
+        <w:rPr>
+          <w:sz w:val="20"/>
+          <w:szCs w:val="20"/>
+        </w:rPr>
+      </w:pPr>
+      <w:r>
+        <w:rPr>
+          <w:b/>
+          <w:bCs/>
+          <w:i/>
+          <w:iCs/>
+          <w:sz w:val="20"/>
+          <w:szCs w:val="20"/>
+        </w:rPr>
+        <w:t>:</w:t>
+      </w:r>
+      <w:proofErr w:type="spellStart"/>
+      <w:r>
+        <w:rPr>
+          <w:b/>
+          <w:bCs/>
+          <w:i/>
+          <w:iCs/>
+          <w:sz w:val="20"/>
+          <w:szCs w:val="20"/>
+        </w:rPr>
+        <w:t>focus</w:t>
+      </w:r>
+      <w:proofErr w:type="spellEnd"/>
+      <w:r>
+        <w:rPr>
+          <w:sz w:val="20"/>
+          <w:szCs w:val="20"/>
+        </w:rPr>
+        <w:t>, para elementos que estejam focados pelo teclado, como links ou campos de um formulário</w:t>
+      </w:r>
+      <w:r>
+        <w:rPr>
+          <w:sz w:val="20"/>
+          <w:szCs w:val="20"/>
+        </w:rPr>
+        <w:t>.</w:t>
+      </w:r>
+    </w:p>
+    <w:p>
+      <w:pPr>
+        <w:pStyle w:val="PargrafodaLista"/>
+        <w:numPr>
+          <w:ilvl w:val="0"/>
+          <w:numId w:val="1"/>
+        </w:numPr>
+        <w:spacing w:line="360" w:lineRule="auto"/>
+        <w:rPr>
+          <w:sz w:val="20"/>
+          <w:szCs w:val="20"/>
+        </w:rPr>
+      </w:pPr>
+      <w:r>
+        <w:rPr>
+          <w:b/>
+          <w:bCs/>
+          <w:i/>
+          <w:iCs/>
+          <w:sz w:val="20"/>
+          <w:szCs w:val="20"/>
+        </w:rPr>
+        <w:t>:</w:t>
+      </w:r>
+      <w:proofErr w:type="spellStart"/>
+      <w:r>
+        <w:rPr>
+          <w:b/>
+          <w:bCs/>
+          <w:i/>
+          <w:iCs/>
+          <w:sz w:val="20"/>
+          <w:szCs w:val="20"/>
+        </w:rPr>
+        <w:t>visited</w:t>
+      </w:r>
+      <w:proofErr w:type="spellEnd"/>
+      <w:r>
+        <w:rPr>
+          <w:sz w:val="20"/>
+          <w:szCs w:val="20"/>
+        </w:rPr>
+        <w:t>, para endereços já visitados pelo usuário</w:t>
+      </w:r>
+      <w:r>
+        <w:rPr>
+          <w:sz w:val="20"/>
+          <w:szCs w:val="20"/>
+        </w:rPr>
+        <w:t>.</w:t>
+      </w:r>
+    </w:p>
+    <w:p>
+      <w:pPr>
+        <w:pStyle w:val="PargrafodaLista"/>
+        <w:numPr>
+          <w:ilvl w:val="0"/>
+          <w:numId w:val="1"/>
+        </w:numPr>
+        <w:spacing w:line="360" w:lineRule="auto"/>
+        <w:rPr>
+          <w:sz w:val="20"/>
+          <w:szCs w:val="20"/>
+        </w:rPr>
+      </w:pPr>
+      <w:r>
+        <w:rPr>
+          <w:b/>
+          <w:bCs/>
+          <w:sz w:val="20"/>
+          <w:szCs w:val="20"/>
+        </w:rPr>
+        <w:t>:</w:t>
+      </w:r>
+      <w:proofErr w:type="spellStart"/>
+      <w:r>
+        <w:rPr>
+          <w:b/>
+          <w:bCs/>
+          <w:sz w:val="20"/>
+          <w:szCs w:val="20"/>
+        </w:rPr>
+        <w:t>active</w:t>
+      </w:r>
+      <w:proofErr w:type="spellEnd"/>
+      <w:r>
+        <w:rPr>
+          <w:sz w:val="20"/>
+          <w:szCs w:val="20"/>
+        </w:rPr>
+        <w:t>, para o instante em que o elemento está sendo pressionado pelo mouse.</w:t>
+      </w:r>
+    </w:p>
+    <w:p>
+      <w:pPr>
+        <w:spacing w:line="360" w:lineRule="auto"/>
+        <w:rPr>
+          <w:sz w:val="20"/>
+          <w:szCs w:val="20"/>
+        </w:rPr>
+      </w:pPr>
+      <w:r>
+        <w:rPr>
+          <w:sz w:val="20"/>
+          <w:szCs w:val="20"/>
+        </w:rPr>
+        <w:t>Vamos usar essas três imagens de baixo dos títulos.</w:t>
+      </w:r>
+    </w:p>
+    <w:p>
+      <w:pPr>
+        <w:spacing w:after="0" w:line="240" w:lineRule="auto"/>
+        <w:rPr>
+          <w:sz w:val="20"/>
+          <w:szCs w:val="20"/>
+        </w:rPr>
+      </w:pPr>
+      <w:r>
+        <w:rPr>
+          <w:sz w:val="20"/>
+          <w:szCs w:val="20"/>
+        </w:rPr>
+        <w:t xml:space="preserve">&lt;h2&gt;Passear na Avenida </w:t>
+      </w:r>
+      <w:proofErr w:type="gramStart"/>
+      <w:r>
+        <w:rPr>
+          <w:sz w:val="20"/>
+          <w:szCs w:val="20"/>
+        </w:rPr>
+        <w:t>Paulista!&lt;</w:t>
+      </w:r>
+      <w:proofErr w:type="gramEnd"/>
+      <w:r>
+        <w:rPr>
+          <w:sz w:val="20"/>
+          <w:szCs w:val="20"/>
+        </w:rPr>
+        <w:t>/h2&gt;</w:t>
+      </w:r>
+    </w:p>
+    <w:p>
+      <w:pPr>
+        <w:spacing w:after="0" w:line="240" w:lineRule="auto"/>
+        <w:rPr>
+          <w:sz w:val="20"/>
+          <w:szCs w:val="20"/>
+        </w:rPr>
+      </w:pPr>
+      <w:r>
+        <w:rPr>
+          <w:sz w:val="20"/>
+          <w:szCs w:val="20"/>
+        </w:rPr>
+        <w:t>&lt;</w:t>
+      </w:r>
+      <w:proofErr w:type="spellStart"/>
+      <w:r>
+        <w:rPr>
+          <w:sz w:val="20"/>
+          <w:szCs w:val="20"/>
+        </w:rPr>
+        <w:t>img</w:t>
+      </w:r>
+      <w:proofErr w:type="spellEnd"/>
+      <w:r>
+        <w:rPr>
+          <w:sz w:val="20"/>
+          <w:szCs w:val="20"/>
+        </w:rPr>
+        <w:t xml:space="preserve"> </w:t>
+      </w:r>
+      <w:proofErr w:type="spellStart"/>
+      <w:r>
+        <w:rPr>
+          <w:sz w:val="20"/>
+          <w:szCs w:val="20"/>
+        </w:rPr>
+        <w:t>src</w:t>
+      </w:r>
+      <w:proofErr w:type="spellEnd"/>
+      <w:r>
+        <w:rPr>
+          <w:sz w:val="20"/>
+          <w:szCs w:val="20"/>
+        </w:rPr>
+        <w:t>='</w:t>
+      </w:r>
+      <w:proofErr w:type="spellStart"/>
+      <w:r>
+        <w:rPr>
+          <w:sz w:val="20"/>
+          <w:szCs w:val="20"/>
+        </w:rPr>
+        <w:t>images</w:t>
+      </w:r>
+      <w:proofErr w:type="spellEnd"/>
+      <w:r>
+        <w:rPr>
+          <w:sz w:val="20"/>
+          <w:szCs w:val="20"/>
+        </w:rPr>
+        <w:t xml:space="preserve">/paulista.jpg' </w:t>
+      </w:r>
+      <w:proofErr w:type="spellStart"/>
+      <w:r>
+        <w:rPr>
+          <w:sz w:val="20"/>
+          <w:szCs w:val="20"/>
+        </w:rPr>
+        <w:t>alt</w:t>
+      </w:r>
+      <w:proofErr w:type="spellEnd"/>
+      <w:r>
+        <w:rPr>
+          <w:sz w:val="20"/>
+          <w:szCs w:val="20"/>
+        </w:rPr>
+        <w:t xml:space="preserve">= "O céu da avenida Paulista, foto por </w:t>
+      </w:r>
+      <w:hyperlink r:id="rId5" w:history="1">
+        <w:r>
+          <w:rPr>
+            <w:rStyle w:val="Hyperlink"/>
+            <w:sz w:val="20"/>
+            <w:szCs w:val="20"/>
+          </w:rPr>
+          <w:t>http://www.flickr.com/photos/jairo_abud</w:t>
+        </w:r>
+      </w:hyperlink>
+      <w:r>
+        <w:rPr>
+          <w:sz w:val="20"/>
+          <w:szCs w:val="20"/>
+        </w:rPr>
+        <w:t>"&gt;</w:t>
+      </w:r>
+    </w:p>
+    <w:p>
+      <w:pPr>
+        <w:spacing w:after="0" w:line="240" w:lineRule="auto"/>
+        <w:rPr>
+          <w:sz w:val="20"/>
+          <w:szCs w:val="20"/>
+        </w:rPr>
+      </w:pPr>
+    </w:p>
+    <w:p>
+      <w:pPr>
+        <w:spacing w:after="0" w:line="240" w:lineRule="auto"/>
+        <w:rPr>
+          <w:sz w:val="20"/>
+          <w:szCs w:val="20"/>
+        </w:rPr>
+      </w:pPr>
+      <w:r>
+        <w:rPr>
+          <w:sz w:val="20"/>
+          <w:szCs w:val="20"/>
+        </w:rPr>
+        <w:t>&lt;h2&gt;Os bares da Vila Madalena&lt;/h2&gt;</w:t>
+      </w:r>
+    </w:p>
+    <w:p>
+      <w:pPr>
+        <w:spacing w:after="0" w:line="240" w:lineRule="auto"/>
+        <w:rPr>
+          <w:sz w:val="20"/>
+          <w:szCs w:val="20"/>
+        </w:rPr>
+      </w:pPr>
+      <w:r>
+        <w:rPr>
+          <w:sz w:val="20"/>
+          <w:szCs w:val="20"/>
+        </w:rPr>
+        <w:t>&lt;</w:t>
+      </w:r>
+      <w:proofErr w:type="spellStart"/>
+      <w:r>
+        <w:rPr>
+          <w:sz w:val="20"/>
+          <w:szCs w:val="20"/>
+        </w:rPr>
+        <w:t>img</w:t>
+      </w:r>
+      <w:proofErr w:type="spellEnd"/>
+      <w:r>
+        <w:rPr>
+          <w:sz w:val="20"/>
+          <w:szCs w:val="20"/>
+        </w:rPr>
+        <w:t xml:space="preserve"> </w:t>
+      </w:r>
+      <w:proofErr w:type="spellStart"/>
+      <w:r>
+        <w:rPr>
+          <w:sz w:val="20"/>
+          <w:szCs w:val="20"/>
+        </w:rPr>
+        <w:t>src</w:t>
+      </w:r>
+      <w:proofErr w:type="spellEnd"/>
+      <w:r>
+        <w:rPr>
+          <w:sz w:val="20"/>
+          <w:szCs w:val="20"/>
+        </w:rPr>
+        <w:t>= '</w:t>
+      </w:r>
+      <w:proofErr w:type="spellStart"/>
+      <w:r>
+        <w:rPr>
+          <w:sz w:val="20"/>
+          <w:szCs w:val="20"/>
+        </w:rPr>
+        <w:t>images</w:t>
+      </w:r>
+      <w:proofErr w:type="spellEnd"/>
+      <w:r>
+        <w:rPr>
+          <w:sz w:val="20"/>
+          <w:szCs w:val="20"/>
+        </w:rPr>
+        <w:t xml:space="preserve">/piola.jpg' </w:t>
+      </w:r>
+      <w:proofErr w:type="spellStart"/>
+      <w:r>
+        <w:rPr>
+          <w:sz w:val="20"/>
+          <w:szCs w:val="20"/>
+        </w:rPr>
+        <w:t>alt</w:t>
+      </w:r>
+      <w:proofErr w:type="spellEnd"/>
+      <w:r>
+        <w:rPr>
+          <w:sz w:val="20"/>
+          <w:szCs w:val="20"/>
+        </w:rPr>
+        <w:t>= "A varanda do Armazém Piola, foto por Fernando Moraes"&gt;</w:t>
+      </w:r>
+    </w:p>
+    <w:p>
+      <w:pPr>
+        <w:spacing w:after="0" w:line="240" w:lineRule="auto"/>
+        <w:rPr>
+          <w:sz w:val="20"/>
+          <w:szCs w:val="20"/>
+        </w:rPr>
+      </w:pPr>
+    </w:p>
+    <w:p>
+      <w:pPr>
+        <w:spacing w:after="0" w:line="240" w:lineRule="auto"/>
+        <w:rPr>
+          <w:sz w:val="20"/>
+          <w:szCs w:val="20"/>
+        </w:rPr>
+      </w:pPr>
+      <w:r>
+        <w:rPr>
+          <w:sz w:val="20"/>
+          <w:szCs w:val="20"/>
+        </w:rPr>
+        <w:t>&lt;h2&gt; O Parque do Ibirapuera &lt;/h2&gt;</w:t>
+      </w:r>
+    </w:p>
+    <w:p>
+      <w:pPr>
+        <w:spacing w:line="360" w:lineRule="auto"/>
+        <w:rPr>
+          <w:sz w:val="20"/>
+          <w:szCs w:val="20"/>
+        </w:rPr>
+      </w:pPr>
+      <w:r>
+        <w:rPr>
+          <w:sz w:val="20"/>
+          <w:szCs w:val="20"/>
+        </w:rPr>
+        <w:t>&lt;</w:t>
+      </w:r>
+      <w:proofErr w:type="spellStart"/>
+      <w:r>
+        <w:rPr>
+          <w:sz w:val="20"/>
+          <w:szCs w:val="20"/>
+        </w:rPr>
+        <w:t>img</w:t>
+      </w:r>
+      <w:proofErr w:type="spellEnd"/>
+      <w:r>
+        <w:rPr>
+          <w:sz w:val="20"/>
+          <w:szCs w:val="20"/>
+        </w:rPr>
+        <w:t xml:space="preserve"> </w:t>
+      </w:r>
+      <w:proofErr w:type="spellStart"/>
+      <w:r>
+        <w:rPr>
+          <w:sz w:val="20"/>
+          <w:szCs w:val="20"/>
+        </w:rPr>
+        <w:t>src</w:t>
+      </w:r>
+      <w:proofErr w:type="spellEnd"/>
+      <w:r>
+        <w:rPr>
+          <w:sz w:val="20"/>
+          <w:szCs w:val="20"/>
+        </w:rPr>
+        <w:t>= '</w:t>
+      </w:r>
+      <w:proofErr w:type="spellStart"/>
+      <w:r>
+        <w:rPr>
+          <w:sz w:val="20"/>
+          <w:szCs w:val="20"/>
+        </w:rPr>
+        <w:t>images</w:t>
+      </w:r>
+      <w:proofErr w:type="spellEnd"/>
+      <w:r>
+        <w:rPr>
+          <w:sz w:val="20"/>
+          <w:szCs w:val="20"/>
+        </w:rPr>
+        <w:t xml:space="preserve">/ibirapuera.jpg' </w:t>
+      </w:r>
+      <w:proofErr w:type="spellStart"/>
+      <w:r>
+        <w:rPr>
+          <w:sz w:val="20"/>
+          <w:szCs w:val="20"/>
+        </w:rPr>
+        <w:t>alt</w:t>
+      </w:r>
+      <w:proofErr w:type="spellEnd"/>
+      <w:r>
+        <w:rPr>
+          <w:sz w:val="20"/>
+          <w:szCs w:val="20"/>
+        </w:rPr>
+        <w:t>= "O Parque do Ibirapuera, por</w:t>
+      </w:r>
+      <w:r>
+        <w:rPr>
+          <w:sz w:val="20"/>
+          <w:szCs w:val="20"/>
+        </w:rPr>
+        <w:t xml:space="preserve"> </w:t>
+      </w:r>
+      <w:hyperlink r:id="rId6" w:history="1">
+        <w:r>
+          <w:rPr>
+            <w:rStyle w:val="Hyperlink"/>
+            <w:sz w:val="20"/>
+            <w:szCs w:val="20"/>
+          </w:rPr>
+          <w:t>http://www.flickr.com/photos/soldon/</w:t>
+        </w:r>
+      </w:hyperlink>
+      <w:r>
+        <w:rPr>
+          <w:sz w:val="20"/>
+          <w:szCs w:val="20"/>
+        </w:rPr>
+        <w:t>"&gt;</w:t>
+      </w:r>
+    </w:p>
+    <w:p>
+      <w:pPr>
+        <w:spacing w:line="360" w:lineRule="auto"/>
+        <w:rPr>
+          <w:sz w:val="20"/>
+          <w:szCs w:val="20"/>
+        </w:rPr>
+      </w:pPr>
+      <w:r>
+        <w:rPr>
+          <w:sz w:val="20"/>
+          <w:szCs w:val="20"/>
+        </w:rPr>
+        <w:lastRenderedPageBreak/>
+        <w:t xml:space="preserve">Ao colocar essas imagens vamos ter um problema de espaçamento, para resolver isso vamos ter que usar o </w:t>
+      </w:r>
+      <w:proofErr w:type="spellStart"/>
+      <w:r>
+        <w:rPr>
+          <w:sz w:val="20"/>
+          <w:szCs w:val="20"/>
+        </w:rPr>
+        <w:t>float</w:t>
+      </w:r>
+      <w:proofErr w:type="spellEnd"/>
+      <w:r>
+        <w:rPr>
+          <w:sz w:val="20"/>
+          <w:szCs w:val="20"/>
+        </w:rPr>
+        <w:t xml:space="preserve">. </w:t>
+      </w:r>
+    </w:p>
+    <w:p>
+      <w:pPr>
+        <w:spacing w:after="0" w:line="240" w:lineRule="auto"/>
+        <w:rPr>
+          <w:sz w:val="20"/>
+          <w:szCs w:val="20"/>
+          <w:lang w:val="en-US"/>
+        </w:rPr>
+      </w:pPr>
+      <w:proofErr w:type="gramStart"/>
+      <w:r>
+        <w:rPr>
+          <w:sz w:val="20"/>
+          <w:szCs w:val="20"/>
+          <w:lang w:val="en-US"/>
+        </w:rPr>
+        <w:t>.place</w:t>
+      </w:r>
+      <w:proofErr w:type="gramEnd"/>
+      <w:r>
+        <w:rPr>
+          <w:sz w:val="20"/>
+          <w:szCs w:val="20"/>
+          <w:lang w:val="en-US"/>
+        </w:rPr>
+        <w:t xml:space="preserve"> </w:t>
+      </w:r>
+      <w:proofErr w:type="spellStart"/>
+      <w:r>
+        <w:rPr>
+          <w:sz w:val="20"/>
+          <w:szCs w:val="20"/>
+          <w:lang w:val="en-US"/>
+        </w:rPr>
+        <w:t>img</w:t>
+      </w:r>
+      <w:proofErr w:type="spellEnd"/>
+      <w:r>
+        <w:rPr>
+          <w:sz w:val="20"/>
+          <w:szCs w:val="20"/>
+          <w:lang w:val="en-US"/>
+        </w:rPr>
+        <w:t>{</w:t>
+      </w:r>
+    </w:p>
+    <w:p>
+      <w:pPr>
+        <w:spacing w:after="0" w:line="240" w:lineRule="auto"/>
+        <w:rPr>
+          <w:sz w:val="20"/>
+          <w:szCs w:val="20"/>
+          <w:lang w:val="en-US"/>
+        </w:rPr>
+      </w:pPr>
+      <w:r>
+        <w:rPr>
+          <w:sz w:val="20"/>
+          <w:szCs w:val="20"/>
+          <w:lang w:val="en-US"/>
+        </w:rPr>
+        <w:t xml:space="preserve">  border: 1px solid #7E9F19;</w:t>
+      </w:r>
+    </w:p>
+    <w:p>
+      <w:pPr>
+        <w:spacing w:after="0" w:line="240" w:lineRule="auto"/>
+        <w:rPr>
+          <w:sz w:val="20"/>
+          <w:szCs w:val="20"/>
+          <w:lang w:val="en-US"/>
+        </w:rPr>
+      </w:pPr>
+      <w:r>
+        <w:rPr>
+          <w:sz w:val="20"/>
+          <w:szCs w:val="20"/>
+          <w:lang w:val="en-US"/>
+        </w:rPr>
+        <w:t xml:space="preserve">  float: left;</w:t>
+      </w:r>
+    </w:p>
+    <w:p>
+      <w:pPr>
+        <w:spacing w:after="0" w:line="240" w:lineRule="auto"/>
+        <w:rPr>
+          <w:sz w:val="20"/>
+          <w:szCs w:val="20"/>
+          <w:lang w:val="en-US"/>
+        </w:rPr>
+      </w:pPr>
+      <w:r>
+        <w:rPr>
+          <w:sz w:val="20"/>
+          <w:szCs w:val="20"/>
+          <w:lang w:val="en-US"/>
+        </w:rPr>
+        <w:t xml:space="preserve">  margin: 10px </w:t>
+      </w:r>
+      <w:proofErr w:type="spellStart"/>
+      <w:r>
+        <w:rPr>
+          <w:sz w:val="20"/>
+          <w:szCs w:val="20"/>
+          <w:lang w:val="en-US"/>
+        </w:rPr>
+        <w:t>10px</w:t>
+      </w:r>
+      <w:proofErr w:type="spellEnd"/>
+      <w:r>
+        <w:rPr>
+          <w:sz w:val="20"/>
+          <w:szCs w:val="20"/>
+          <w:lang w:val="en-US"/>
+        </w:rPr>
+        <w:t xml:space="preserve"> 0 0;</w:t>
+      </w:r>
+    </w:p>
+    <w:p>
+      <w:pPr>
+        <w:spacing w:after="0" w:line="240" w:lineRule="auto"/>
+        <w:rPr>
+          <w:sz w:val="20"/>
+          <w:szCs w:val="20"/>
+        </w:rPr>
+      </w:pPr>
+      <w:r>
+        <w:rPr>
+          <w:sz w:val="20"/>
+          <w:szCs w:val="20"/>
+          <w:lang w:val="en-US"/>
+        </w:rPr>
+        <w:t xml:space="preserve">  </w:t>
+      </w:r>
+      <w:proofErr w:type="spellStart"/>
+      <w:r>
+        <w:rPr>
+          <w:sz w:val="20"/>
+          <w:szCs w:val="20"/>
+        </w:rPr>
+        <w:t>padding</w:t>
+      </w:r>
+      <w:proofErr w:type="spellEnd"/>
+      <w:r>
+        <w:rPr>
+          <w:sz w:val="20"/>
+          <w:szCs w:val="20"/>
+        </w:rPr>
+        <w:t>: 2px;</w:t>
+      </w:r>
+    </w:p>
+    <w:p>
+      <w:pPr>
+        <w:spacing w:line="360" w:lineRule="auto"/>
+        <w:rPr>
+          <w:sz w:val="20"/>
+          <w:szCs w:val="20"/>
+        </w:rPr>
+      </w:pPr>
+      <w:r>
+        <w:rPr>
+          <w:sz w:val="20"/>
+          <w:szCs w:val="20"/>
+        </w:rPr>
+        <w:t>}</w:t>
+      </w:r>
+    </w:p>
+    <w:p>
+      <w:pPr>
+        <w:spacing w:line="360" w:lineRule="auto"/>
+        <w:rPr>
+          <w:sz w:val="20"/>
+          <w:szCs w:val="20"/>
+        </w:rPr>
+      </w:pPr>
+      <w:r>
+        <w:rPr>
+          <w:sz w:val="20"/>
+          <w:szCs w:val="20"/>
+        </w:rPr>
+        <w:t xml:space="preserve">Ao colocar o </w:t>
+      </w:r>
+      <w:proofErr w:type="spellStart"/>
+      <w:r>
+        <w:rPr>
+          <w:sz w:val="20"/>
+          <w:szCs w:val="20"/>
+        </w:rPr>
+        <w:t>float</w:t>
+      </w:r>
+      <w:proofErr w:type="spellEnd"/>
+      <w:r>
+        <w:rPr>
+          <w:sz w:val="20"/>
+          <w:szCs w:val="20"/>
+        </w:rPr>
+        <w:t xml:space="preserve"> vamos ter outro problema no titulo 2 e 3 pois o </w:t>
+      </w:r>
+      <w:proofErr w:type="spellStart"/>
+      <w:r>
+        <w:rPr>
+          <w:sz w:val="20"/>
+          <w:szCs w:val="20"/>
+        </w:rPr>
+        <w:t>float</w:t>
+      </w:r>
+      <w:proofErr w:type="spellEnd"/>
+      <w:r>
+        <w:rPr>
+          <w:sz w:val="20"/>
+          <w:szCs w:val="20"/>
+        </w:rPr>
+        <w:t xml:space="preserve"> faz ele ultrapassarem o limite da </w:t>
+      </w:r>
+      <w:proofErr w:type="spellStart"/>
+      <w:r>
+        <w:rPr>
+          <w:sz w:val="20"/>
+          <w:szCs w:val="20"/>
+        </w:rPr>
+        <w:t>div</w:t>
+      </w:r>
+      <w:proofErr w:type="spellEnd"/>
+      <w:r>
+        <w:rPr>
+          <w:sz w:val="20"/>
+          <w:szCs w:val="20"/>
+        </w:rPr>
+        <w:t>.</w:t>
+      </w:r>
+    </w:p>
+    <w:p>
+      <w:pPr>
+        <w:spacing w:line="360" w:lineRule="auto"/>
+        <w:rPr>
+          <w:sz w:val="20"/>
+          <w:szCs w:val="20"/>
+        </w:rPr>
+      </w:pPr>
+      <w:r>
+        <w:rPr>
+          <w:sz w:val="20"/>
+          <w:szCs w:val="20"/>
+        </w:rPr>
+        <w:t xml:space="preserve">Para resolver isso temos que usar o </w:t>
+      </w:r>
+      <w:proofErr w:type="spellStart"/>
+      <w:r>
+        <w:rPr>
+          <w:sz w:val="20"/>
+          <w:szCs w:val="20"/>
+        </w:rPr>
+        <w:t>clear</w:t>
+      </w:r>
+      <w:proofErr w:type="spellEnd"/>
+      <w:r>
+        <w:rPr>
+          <w:sz w:val="20"/>
+          <w:szCs w:val="20"/>
+        </w:rPr>
+        <w:t>, mas primeiro vamos em cada um dos parágrafos do HTML e colocar essa classe.</w:t>
+      </w:r>
+    </w:p>
+    <w:p>
+      <w:pPr>
+        <w:spacing w:line="360" w:lineRule="auto"/>
+        <w:rPr>
+          <w:sz w:val="20"/>
+          <w:szCs w:val="20"/>
+        </w:rPr>
+      </w:pPr>
+      <w:r>
+        <w:rPr>
+          <w:sz w:val="20"/>
+          <w:szCs w:val="20"/>
+        </w:rPr>
+        <w:t>&lt;</w:t>
+      </w:r>
+      <w:proofErr w:type="spellStart"/>
+      <w:r>
+        <w:rPr>
+          <w:sz w:val="20"/>
+          <w:szCs w:val="20"/>
+        </w:rPr>
+        <w:t>div</w:t>
+      </w:r>
+      <w:proofErr w:type="spellEnd"/>
+      <w:r>
+        <w:rPr>
+          <w:sz w:val="20"/>
+          <w:szCs w:val="20"/>
+        </w:rPr>
+        <w:t xml:space="preserve"> </w:t>
+      </w:r>
+      <w:proofErr w:type="spellStart"/>
+      <w:r>
+        <w:rPr>
+          <w:sz w:val="20"/>
+          <w:szCs w:val="20"/>
+        </w:rPr>
+        <w:t>class</w:t>
+      </w:r>
+      <w:proofErr w:type="spellEnd"/>
+      <w:r>
+        <w:rPr>
+          <w:sz w:val="20"/>
+          <w:szCs w:val="20"/>
+        </w:rPr>
+        <w:t>="</w:t>
+      </w:r>
+      <w:proofErr w:type="spellStart"/>
+      <w:r>
+        <w:rPr>
+          <w:sz w:val="20"/>
+          <w:szCs w:val="20"/>
+        </w:rPr>
+        <w:t>place</w:t>
+      </w:r>
+      <w:proofErr w:type="spellEnd"/>
+      <w:r>
+        <w:rPr>
+          <w:sz w:val="20"/>
+          <w:szCs w:val="20"/>
+        </w:rPr>
+        <w:t>"&gt;</w:t>
+      </w:r>
+    </w:p>
+    <w:p>
+      <w:pPr>
+        <w:spacing w:line="360" w:lineRule="auto"/>
+        <w:rPr>
+          <w:sz w:val="20"/>
+          <w:szCs w:val="20"/>
+        </w:rPr>
+      </w:pPr>
+      <w:r>
+        <w:rPr>
+          <w:sz w:val="20"/>
+          <w:szCs w:val="20"/>
+        </w:rPr>
+        <w:t xml:space="preserve">&lt;h2&gt;Passear na Avenida </w:t>
+      </w:r>
+      <w:proofErr w:type="gramStart"/>
+      <w:r>
+        <w:rPr>
+          <w:sz w:val="20"/>
+          <w:szCs w:val="20"/>
+        </w:rPr>
+        <w:t>Paulista!&lt;</w:t>
+      </w:r>
+      <w:proofErr w:type="gramEnd"/>
+      <w:r>
+        <w:rPr>
+          <w:sz w:val="20"/>
+          <w:szCs w:val="20"/>
+        </w:rPr>
+        <w:t>/h2</w:t>
+      </w:r>
+      <w:r>
+        <w:rPr>
+          <w:sz w:val="20"/>
+          <w:szCs w:val="20"/>
+        </w:rPr>
+        <w:t>&gt;</w:t>
+      </w:r>
+    </w:p>
+    <w:p>
+      <w:pPr>
+        <w:spacing w:line="360" w:lineRule="auto"/>
+        <w:rPr>
+          <w:sz w:val="20"/>
+          <w:szCs w:val="20"/>
+          <w:lang w:val="en-US"/>
+        </w:rPr>
+      </w:pPr>
+      <w:proofErr w:type="gramStart"/>
+      <w:r>
+        <w:rPr>
+          <w:sz w:val="20"/>
+          <w:szCs w:val="20"/>
+          <w:lang w:val="en-US"/>
+        </w:rPr>
+        <w:t>&lt;!--</w:t>
+      </w:r>
+      <w:proofErr w:type="spellStart"/>
+      <w:proofErr w:type="gramEnd"/>
+      <w:r>
+        <w:rPr>
+          <w:sz w:val="20"/>
+          <w:szCs w:val="20"/>
+          <w:lang w:val="en-US"/>
+        </w:rPr>
+        <w:t>parágrafos</w:t>
+      </w:r>
+      <w:proofErr w:type="spellEnd"/>
+      <w:r>
+        <w:rPr>
+          <w:sz w:val="20"/>
+          <w:szCs w:val="20"/>
+          <w:lang w:val="en-US"/>
+        </w:rPr>
+        <w:t>--&gt;</w:t>
+      </w:r>
+    </w:p>
+    <w:p>
+      <w:pPr>
+        <w:spacing w:line="360" w:lineRule="auto"/>
+        <w:rPr>
+          <w:sz w:val="20"/>
+          <w:szCs w:val="20"/>
+          <w:lang w:val="en-US"/>
+        </w:rPr>
+      </w:pPr>
+      <w:r>
+        <w:rPr>
+          <w:sz w:val="20"/>
+          <w:szCs w:val="20"/>
+          <w:lang w:val="en-US"/>
+        </w:rPr>
+        <w:t>&lt;div class="clear"&gt;&lt;/div&gt;</w:t>
+      </w:r>
+    </w:p>
+    <w:p>
+      <w:pPr>
+        <w:spacing w:line="360" w:lineRule="auto"/>
+        <w:rPr>
+          <w:sz w:val="20"/>
+          <w:szCs w:val="20"/>
+        </w:rPr>
+      </w:pPr>
+      <w:r>
+        <w:rPr>
+          <w:sz w:val="20"/>
+          <w:szCs w:val="20"/>
+        </w:rPr>
+        <w:t>&lt;</w:t>
+      </w:r>
+      <w:r>
+        <w:rPr>
+          <w:sz w:val="20"/>
+          <w:szCs w:val="20"/>
+        </w:rPr>
+        <w:t>/</w:t>
+      </w:r>
+      <w:proofErr w:type="spellStart"/>
+      <w:r>
+        <w:rPr>
+          <w:sz w:val="20"/>
+          <w:szCs w:val="20"/>
+        </w:rPr>
+        <w:t>div</w:t>
+      </w:r>
+      <w:proofErr w:type="spellEnd"/>
+      <w:r>
+        <w:rPr>
+          <w:sz w:val="20"/>
+          <w:szCs w:val="20"/>
+        </w:rPr>
+        <w:t>&gt;</w:t>
+      </w:r>
+    </w:p>
+    <w:p>
+      <w:pPr>
+        <w:spacing w:line="360" w:lineRule="auto"/>
+        <w:rPr>
+          <w:sz w:val="20"/>
+          <w:szCs w:val="20"/>
+        </w:rPr>
+      </w:pPr>
+      <w:r>
+        <w:rPr>
+          <w:sz w:val="20"/>
+          <w:szCs w:val="20"/>
+        </w:rPr>
+        <w:t>&lt;</w:t>
+      </w:r>
+      <w:proofErr w:type="spellStart"/>
+      <w:r>
+        <w:rPr>
+          <w:sz w:val="20"/>
+          <w:szCs w:val="20"/>
+        </w:rPr>
+        <w:t>div</w:t>
+      </w:r>
+      <w:proofErr w:type="spellEnd"/>
+      <w:r>
+        <w:rPr>
+          <w:sz w:val="20"/>
+          <w:szCs w:val="20"/>
+        </w:rPr>
+        <w:t xml:space="preserve"> </w:t>
+      </w:r>
+      <w:proofErr w:type="spellStart"/>
+      <w:r>
+        <w:rPr>
+          <w:sz w:val="20"/>
+          <w:szCs w:val="20"/>
+        </w:rPr>
+        <w:t>class</w:t>
+      </w:r>
+      <w:proofErr w:type="spellEnd"/>
+      <w:r>
+        <w:rPr>
+          <w:sz w:val="20"/>
+          <w:szCs w:val="20"/>
+        </w:rPr>
+        <w:t>="</w:t>
+      </w:r>
+      <w:proofErr w:type="spellStart"/>
+      <w:r>
+        <w:rPr>
+          <w:sz w:val="20"/>
+          <w:szCs w:val="20"/>
+        </w:rPr>
+        <w:t>place</w:t>
+      </w:r>
+      <w:proofErr w:type="spellEnd"/>
+      <w:r>
+        <w:rPr>
+          <w:sz w:val="20"/>
+          <w:szCs w:val="20"/>
+        </w:rPr>
+        <w:t>"&gt;</w:t>
+      </w:r>
+    </w:p>
+    <w:p>
+      <w:pPr>
+        <w:spacing w:line="360" w:lineRule="auto"/>
+        <w:rPr>
+          <w:sz w:val="20"/>
+          <w:szCs w:val="20"/>
+        </w:rPr>
+      </w:pPr>
+      <w:r>
+        <w:rPr>
+          <w:sz w:val="20"/>
+          <w:szCs w:val="20"/>
+        </w:rPr>
+        <w:t>&lt;h2&gt; Os bares da Vila Madalena &lt;/h2&gt;</w:t>
+      </w:r>
+    </w:p>
+    <w:p>
+      <w:pPr>
+        <w:spacing w:line="360" w:lineRule="auto"/>
+        <w:rPr>
+          <w:sz w:val="20"/>
+          <w:szCs w:val="20"/>
+          <w:lang w:val="en-US"/>
+        </w:rPr>
+      </w:pPr>
+      <w:proofErr w:type="gramStart"/>
+      <w:r>
+        <w:rPr>
+          <w:sz w:val="20"/>
+          <w:szCs w:val="20"/>
+          <w:lang w:val="en-US"/>
+        </w:rPr>
+        <w:t>&lt;!--</w:t>
+      </w:r>
+      <w:proofErr w:type="spellStart"/>
+      <w:proofErr w:type="gramEnd"/>
+      <w:r>
+        <w:rPr>
+          <w:sz w:val="20"/>
+          <w:szCs w:val="20"/>
+          <w:lang w:val="en-US"/>
+        </w:rPr>
+        <w:t>parágrafos</w:t>
+      </w:r>
+      <w:proofErr w:type="spellEnd"/>
+      <w:r>
+        <w:rPr>
+          <w:sz w:val="20"/>
+          <w:szCs w:val="20"/>
+          <w:lang w:val="en-US"/>
+        </w:rPr>
+        <w:t>--&gt;</w:t>
+      </w:r>
+    </w:p>
+    <w:p>
+      <w:pPr>
+        <w:spacing w:line="360" w:lineRule="auto"/>
+        <w:rPr>
+          <w:sz w:val="20"/>
+          <w:szCs w:val="20"/>
+          <w:lang w:val="en-US"/>
+        </w:rPr>
+      </w:pPr>
+      <w:r>
+        <w:rPr>
+          <w:sz w:val="20"/>
+          <w:szCs w:val="20"/>
+          <w:lang w:val="en-US"/>
+        </w:rPr>
+        <w:t>&lt;div class="clear"&gt;&lt;/div&gt;</w:t>
+      </w:r>
+    </w:p>
+    <w:p>
+      <w:pPr>
+        <w:spacing w:line="360" w:lineRule="auto"/>
+        <w:rPr>
+          <w:sz w:val="20"/>
+          <w:szCs w:val="20"/>
+        </w:rPr>
+      </w:pPr>
+      <w:r>
+        <w:rPr>
+          <w:sz w:val="20"/>
+          <w:szCs w:val="20"/>
+        </w:rPr>
+        <w:t>&lt;</w:t>
+      </w:r>
+      <w:r>
+        <w:rPr>
+          <w:sz w:val="20"/>
+          <w:szCs w:val="20"/>
+        </w:rPr>
+        <w:t>/</w:t>
+      </w:r>
+      <w:proofErr w:type="spellStart"/>
+      <w:r>
+        <w:rPr>
+          <w:sz w:val="20"/>
+          <w:szCs w:val="20"/>
+        </w:rPr>
+        <w:t>div</w:t>
+      </w:r>
+      <w:proofErr w:type="spellEnd"/>
+      <w:r>
+        <w:rPr>
+          <w:sz w:val="20"/>
+          <w:szCs w:val="20"/>
+        </w:rPr>
+        <w:t>&gt;</w:t>
+      </w:r>
+    </w:p>
+    <w:p>
+      <w:pPr>
+        <w:spacing w:line="360" w:lineRule="auto"/>
+        <w:rPr>
+          <w:sz w:val="20"/>
+          <w:szCs w:val="20"/>
+        </w:rPr>
+      </w:pPr>
+      <w:r>
+        <w:rPr>
+          <w:sz w:val="20"/>
+          <w:szCs w:val="20"/>
+        </w:rPr>
+        <w:t>&lt;</w:t>
+      </w:r>
+      <w:proofErr w:type="spellStart"/>
+      <w:r>
+        <w:rPr>
+          <w:sz w:val="20"/>
+          <w:szCs w:val="20"/>
+        </w:rPr>
+        <w:t>div</w:t>
+      </w:r>
+      <w:proofErr w:type="spellEnd"/>
+      <w:r>
+        <w:rPr>
+          <w:sz w:val="20"/>
+          <w:szCs w:val="20"/>
+        </w:rPr>
+        <w:t xml:space="preserve"> </w:t>
+      </w:r>
+      <w:proofErr w:type="spellStart"/>
+      <w:r>
+        <w:rPr>
+          <w:sz w:val="20"/>
+          <w:szCs w:val="20"/>
+        </w:rPr>
+        <w:t>class</w:t>
+      </w:r>
+      <w:proofErr w:type="spellEnd"/>
+      <w:r>
+        <w:rPr>
+          <w:sz w:val="20"/>
+          <w:szCs w:val="20"/>
+        </w:rPr>
+        <w:t>="</w:t>
+      </w:r>
+      <w:proofErr w:type="spellStart"/>
+      <w:r>
+        <w:rPr>
+          <w:sz w:val="20"/>
+          <w:szCs w:val="20"/>
+        </w:rPr>
+        <w:t>place</w:t>
+      </w:r>
+      <w:proofErr w:type="spellEnd"/>
+      <w:r>
+        <w:rPr>
+          <w:sz w:val="20"/>
+          <w:szCs w:val="20"/>
+        </w:rPr>
+        <w:t>"&gt;</w:t>
+      </w:r>
+    </w:p>
+    <w:p>
+      <w:pPr>
+        <w:spacing w:line="360" w:lineRule="auto"/>
+        <w:rPr>
+          <w:sz w:val="20"/>
+          <w:szCs w:val="20"/>
+        </w:rPr>
+      </w:pPr>
+      <w:r>
+        <w:rPr>
+          <w:sz w:val="20"/>
+          <w:szCs w:val="20"/>
+        </w:rPr>
+        <w:t>&lt;h2&gt; O Parque do Ibirapuera &lt;/h2&gt;</w:t>
+      </w:r>
+    </w:p>
+    <w:p>
+      <w:pPr>
+        <w:spacing w:line="360" w:lineRule="auto"/>
+        <w:rPr>
+          <w:sz w:val="20"/>
+          <w:szCs w:val="20"/>
+          <w:lang w:val="en-US"/>
+        </w:rPr>
+      </w:pPr>
+      <w:proofErr w:type="gramStart"/>
+      <w:r>
+        <w:rPr>
+          <w:sz w:val="20"/>
+          <w:szCs w:val="20"/>
+          <w:lang w:val="en-US"/>
+        </w:rPr>
+        <w:t>&lt;!--</w:t>
+      </w:r>
+      <w:proofErr w:type="spellStart"/>
+      <w:proofErr w:type="gramEnd"/>
+      <w:r>
+        <w:rPr>
+          <w:sz w:val="20"/>
+          <w:szCs w:val="20"/>
+          <w:lang w:val="en-US"/>
+        </w:rPr>
+        <w:t>parágrafos</w:t>
+      </w:r>
+      <w:proofErr w:type="spellEnd"/>
+      <w:r>
+        <w:rPr>
+          <w:sz w:val="20"/>
+          <w:szCs w:val="20"/>
+          <w:lang w:val="en-US"/>
+        </w:rPr>
+        <w:t>--&gt;</w:t>
+      </w:r>
+    </w:p>
+    <w:p>
+      <w:pPr>
+        <w:spacing w:line="360" w:lineRule="auto"/>
+        <w:rPr>
+          <w:sz w:val="20"/>
+          <w:szCs w:val="20"/>
+          <w:lang w:val="en-US"/>
+        </w:rPr>
+      </w:pPr>
+      <w:r>
+        <w:rPr>
+          <w:sz w:val="20"/>
+          <w:szCs w:val="20"/>
+          <w:lang w:val="en-US"/>
+        </w:rPr>
+        <w:t>&lt;div class="clear"&gt;&lt;/div&gt;</w:t>
+      </w:r>
+    </w:p>
+    <w:p>
+      <w:pPr>
+        <w:spacing w:line="360" w:lineRule="auto"/>
+        <w:rPr>
+          <w:sz w:val="20"/>
+          <w:szCs w:val="20"/>
+        </w:rPr>
+      </w:pPr>
+      <w:r>
+        <w:rPr>
+          <w:sz w:val="20"/>
+          <w:szCs w:val="20"/>
+        </w:rPr>
+        <w:t>&lt;</w:t>
+      </w:r>
+      <w:r>
+        <w:rPr>
+          <w:sz w:val="20"/>
+          <w:szCs w:val="20"/>
+        </w:rPr>
+        <w:t>/</w:t>
+      </w:r>
+      <w:proofErr w:type="spellStart"/>
+      <w:r>
+        <w:rPr>
+          <w:sz w:val="20"/>
+          <w:szCs w:val="20"/>
+        </w:rPr>
+        <w:t>div</w:t>
+      </w:r>
+      <w:proofErr w:type="spellEnd"/>
+      <w:r>
+        <w:rPr>
+          <w:sz w:val="20"/>
+          <w:szCs w:val="20"/>
+        </w:rPr>
+        <w:t>&gt;</w:t>
+      </w:r>
+    </w:p>
+    <w:p>
+      <w:pPr>
+        <w:spacing w:line="360" w:lineRule="auto"/>
+        <w:rPr>
+          <w:sz w:val="20"/>
+          <w:szCs w:val="20"/>
+        </w:rPr>
+      </w:pPr>
+      <w:r>
+        <w:rPr>
+          <w:sz w:val="20"/>
+          <w:szCs w:val="20"/>
+        </w:rPr>
+        <w:t>Já no CSS coloque:</w:t>
+      </w:r>
+    </w:p>
+    <w:p>
+      <w:pPr>
+        <w:spacing w:line="360" w:lineRule="auto"/>
+        <w:rPr>
+          <w:sz w:val="20"/>
+          <w:szCs w:val="20"/>
+        </w:rPr>
+      </w:pPr>
+      <w:proofErr w:type="gramStart"/>
+      <w:r>
+        <w:rPr>
+          <w:sz w:val="20"/>
+          <w:szCs w:val="20"/>
+        </w:rPr>
+        <w:t>.</w:t>
+      </w:r>
+      <w:proofErr w:type="spellStart"/>
+      <w:r>
+        <w:rPr>
+          <w:sz w:val="20"/>
+          <w:szCs w:val="20"/>
+        </w:rPr>
+        <w:t>clear</w:t>
+      </w:r>
+      <w:proofErr w:type="spellEnd"/>
+      <w:proofErr w:type="gramEnd"/>
+      <w:r>
+        <w:rPr>
+          <w:sz w:val="20"/>
+          <w:szCs w:val="20"/>
+        </w:rPr>
+        <w:t>{</w:t>
+      </w:r>
+    </w:p>
+    <w:p>
+      <w:pPr>
+        <w:spacing w:line="360" w:lineRule="auto"/>
+        <w:rPr>
+          <w:sz w:val="20"/>
+          <w:szCs w:val="20"/>
+        </w:rPr>
+      </w:pPr>
+      <w:r>
+        <w:rPr>
+          <w:sz w:val="20"/>
+          <w:szCs w:val="20"/>
+        </w:rPr>
+        <w:t xml:space="preserve">  </w:t>
+      </w:r>
+      <w:proofErr w:type="spellStart"/>
+      <w:r>
+        <w:rPr>
+          <w:sz w:val="20"/>
+          <w:szCs w:val="20"/>
+        </w:rPr>
+        <w:t>clear</w:t>
+      </w:r>
+      <w:proofErr w:type="spellEnd"/>
+      <w:r>
+        <w:rPr>
+          <w:sz w:val="20"/>
+          <w:szCs w:val="20"/>
+        </w:rPr>
+        <w:t xml:space="preserve">: </w:t>
+      </w:r>
+      <w:proofErr w:type="spellStart"/>
+      <w:r>
+        <w:rPr>
+          <w:sz w:val="20"/>
+          <w:szCs w:val="20"/>
+        </w:rPr>
+        <w:t>both</w:t>
+      </w:r>
+      <w:proofErr w:type="spellEnd"/>
+      <w:r>
+        <w:rPr>
+          <w:sz w:val="20"/>
+          <w:szCs w:val="20"/>
+        </w:rPr>
+        <w:t>;</w:t>
+      </w:r>
+    </w:p>
+    <w:p>
+      <w:pPr>
+        <w:spacing w:line="360" w:lineRule="auto"/>
+        <w:rPr>
+          <w:sz w:val="20"/>
+          <w:szCs w:val="20"/>
+        </w:rPr>
+      </w:pPr>
+      <w:r>
+        <w:rPr>
+          <w:sz w:val="20"/>
+          <w:szCs w:val="20"/>
+        </w:rPr>
+        <w:t>}</w:t>
+      </w:r>
+    </w:p>
+    <w:p>
+      <w:pPr>
+        <w:spacing w:line="360" w:lineRule="auto"/>
+        <w:rPr>
+          <w:sz w:val="20"/>
+          <w:szCs w:val="20"/>
+        </w:rPr>
+      </w:pPr>
+      <w:r>
+        <w:rPr>
+          <w:sz w:val="20"/>
+          <w:szCs w:val="20"/>
+        </w:rPr>
+        <w:lastRenderedPageBreak/>
+        <w:t xml:space="preserve">Com isso fica show a nossa página. </w:t>
       </w:r>
     </w:p>
     <w:p>
@@ -1965,6 +4191,127 @@
     </w:sectPr>
   </w:body>
 </w:document>
+</file>
+
+<file path=word/numbering.xml><?xml version="1.0" encoding="utf-8"?>
+<w:numbering xmlns:wpc="http://schemas.microsoft.com/office/word/2010/wordprocessingCanvas" xmlns:cx="http://schemas.microsoft.com/office/drawing/2014/chartex" xmlns:cx1="http://schemas.microsoft.com/office/drawing/2015/9/8/chartex" xmlns:cx2="http://schemas.microsoft.com/office/drawing/2015/10/21/chartex" xmlns:cx3="http://schemas.microsoft.com/office/drawing/2016/5/9/chartex" xmlns:cx4="http://schemas.microsoft.com/office/drawing/2016/5/10/chartex" xmlns:cx5="http://schemas.microsoft.com/office/drawing/2016/5/11/chartex" xmlns:cx6="http://schemas.microsoft.com/office/drawing/2016/5/12/chartex" xmlns:cx7="http://schemas.microsoft.com/office/drawing/2016/5/13/chartex" xmlns:cx8="http://schemas.microsoft.com/office/drawing/2016/5/14/chartex" xmlns:mc="http://schemas.openxmlformats.org/markup-compatibility/2006" xmlns:aink="http://schemas.microsoft.com/office/drawing/2016/ink" xmlns:am3d="http://schemas.microsoft.com/office/drawing/2017/model3d" xmlns:o="urn:schemas-microsoft-com:office:office" xmlns:r="http://schemas.openxmlformats.org/officeDocument/2006/relationships" xmlns:m="http://schemas.openxmlformats.org/officeDocument/2006/math" xmlns:v="urn:schemas-microsoft-com:vml" xmlns:wp14="http://schemas.microsoft.com/office/word/2010/wordprocessingDrawing" xmlns:wp="http://schemas.openxmlformats.org/drawingml/2006/wordprocessingDrawing" xmlns:w10="urn:schemas-microsoft-com:office:word" xmlns:w="http://schemas.openxmlformats.org/wordprocessingml/2006/main" xmlns:w14="http://schemas.microsoft.com/office/word/2010/wordml" xmlns:w15="http://schemas.microsoft.com/office/word/2012/wordml" xmlns:w16cid="http://schemas.microsoft.com/office/word/2016/wordml/cid" xmlns:w16se="http://schemas.microsoft.com/office/word/2015/wordml/symex" xmlns:wpg="http://schemas.microsoft.com/office/word/2010/wordprocessingGroup" xmlns:wpi="http://schemas.microsoft.com/office/word/2010/wordprocessingInk" xmlns:wne="http://schemas.microsoft.com/office/word/2006/wordml" xmlns:wps="http://schemas.microsoft.com/office/word/2010/wordprocessingShape" mc:Ignorable="w14 w15 w16se w16cid wp14">
+  <w:abstractNum w:abstractNumId="0" w15:restartNumberingAfterBreak="0">
+    <w:nsid w:val="489668FE"/>
+    <w:multiLevelType w:val="hybridMultilevel"/>
+    <w:tmpl w:val="63E25BBA"/>
+    <w:lvl w:ilvl="0" w:tplc="04160001">
+      <w:start w:val="1"/>
+      <w:numFmt w:val="bullet"/>
+      <w:lvlText w:val=""/>
+      <w:lvlJc w:val="left"/>
+      <w:pPr>
+        <w:ind w:left="720" w:hanging="360"/>
+      </w:pPr>
+      <w:rPr>
+        <w:rFonts w:ascii="Symbol" w:hAnsi="Symbol" w:hint="default"/>
+      </w:rPr>
+    </w:lvl>
+    <w:lvl w:ilvl="1" w:tplc="04160003" w:tentative="1">
+      <w:start w:val="1"/>
+      <w:numFmt w:val="bullet"/>
+      <w:lvlText w:val="o"/>
+      <w:lvlJc w:val="left"/>
+      <w:pPr>
+        <w:ind w:left="1440" w:hanging="360"/>
+      </w:pPr>
+      <w:rPr>
+        <w:rFonts w:ascii="Courier New" w:hAnsi="Courier New" w:cs="Courier New" w:hint="default"/>
+      </w:rPr>
+    </w:lvl>
+    <w:lvl w:ilvl="2" w:tplc="04160005" w:tentative="1">
+      <w:start w:val="1"/>
+      <w:numFmt w:val="bullet"/>
+      <w:lvlText w:val=""/>
+      <w:lvlJc w:val="left"/>
+      <w:pPr>
+        <w:ind w:left="2160" w:hanging="360"/>
+      </w:pPr>
+      <w:rPr>
+        <w:rFonts w:ascii="Wingdings" w:hAnsi="Wingdings" w:hint="default"/>
+      </w:rPr>
+    </w:lvl>
+    <w:lvl w:ilvl="3" w:tplc="04160001" w:tentative="1">
+      <w:start w:val="1"/>
+      <w:numFmt w:val="bullet"/>
+      <w:lvlText w:val=""/>
+      <w:lvlJc w:val="left"/>
+      <w:pPr>
+        <w:ind w:left="2880" w:hanging="360"/>
+      </w:pPr>
+      <w:rPr>
+        <w:rFonts w:ascii="Symbol" w:hAnsi="Symbol" w:hint="default"/>
+      </w:rPr>
+    </w:lvl>
+    <w:lvl w:ilvl="4" w:tplc="04160003" w:tentative="1">
+      <w:start w:val="1"/>
+      <w:numFmt w:val="bullet"/>
+      <w:lvlText w:val="o"/>
+      <w:lvlJc w:val="left"/>
+      <w:pPr>
+        <w:ind w:left="3600" w:hanging="360"/>
+      </w:pPr>
+      <w:rPr>
+        <w:rFonts w:ascii="Courier New" w:hAnsi="Courier New" w:cs="Courier New" w:hint="default"/>
+      </w:rPr>
+    </w:lvl>
+    <w:lvl w:ilvl="5" w:tplc="04160005" w:tentative="1">
+      <w:start w:val="1"/>
+      <w:numFmt w:val="bullet"/>
+      <w:lvlText w:val=""/>
+      <w:lvlJc w:val="left"/>
+      <w:pPr>
+        <w:ind w:left="4320" w:hanging="360"/>
+      </w:pPr>
+      <w:rPr>
+        <w:rFonts w:ascii="Wingdings" w:hAnsi="Wingdings" w:hint="default"/>
+      </w:rPr>
+    </w:lvl>
+    <w:lvl w:ilvl="6" w:tplc="04160001" w:tentative="1">
+      <w:start w:val="1"/>
+      <w:numFmt w:val="bullet"/>
+      <w:lvlText w:val=""/>
+      <w:lvlJc w:val="left"/>
+      <w:pPr>
+        <w:ind w:left="5040" w:hanging="360"/>
+      </w:pPr>
+      <w:rPr>
+        <w:rFonts w:ascii="Symbol" w:hAnsi="Symbol" w:hint="default"/>
+      </w:rPr>
+    </w:lvl>
+    <w:lvl w:ilvl="7" w:tplc="04160003" w:tentative="1">
+      <w:start w:val="1"/>
+      <w:numFmt w:val="bullet"/>
+      <w:lvlText w:val="o"/>
+      <w:lvlJc w:val="left"/>
+      <w:pPr>
+        <w:ind w:left="5760" w:hanging="360"/>
+      </w:pPr>
+      <w:rPr>
+        <w:rFonts w:ascii="Courier New" w:hAnsi="Courier New" w:cs="Courier New" w:hint="default"/>
+      </w:rPr>
+    </w:lvl>
+    <w:lvl w:ilvl="8" w:tplc="04160005" w:tentative="1">
+      <w:start w:val="1"/>
+      <w:numFmt w:val="bullet"/>
+      <w:lvlText w:val=""/>
+      <w:lvlJc w:val="left"/>
+      <w:pPr>
+        <w:ind w:left="6480" w:hanging="360"/>
+      </w:pPr>
+      <w:rPr>
+        <w:rFonts w:ascii="Wingdings" w:hAnsi="Wingdings" w:hint="default"/>
+      </w:rPr>
+    </w:lvl>
+  </w:abstractNum>
+  <w:num w:numId="1">
+    <w:abstractNumId w:val="0"/>
+  </w:num>
+</w:numbering>
 </file>
 
 <file path=word/styles.xml><?xml version="1.0" encoding="utf-8"?>
@@ -2503,6 +4850,40 @@
       <w:szCs w:val="24"/>
     </w:rPr>
   </w:style>
+  <w:style w:type="paragraph" w:styleId="PargrafodaLista">
+    <w:name w:val="List Paragraph"/>
+    <w:basedOn w:val="Normal"/>
+    <w:uiPriority w:val="34"/>
+    <w:qFormat/>
+    <w:rsid w:val="00C23519"/>
+    <w:pPr>
+      <w:ind w:left="720"/>
+      <w:contextualSpacing/>
+    </w:pPr>
+  </w:style>
+  <w:style w:type="character" w:styleId="Hyperlink">
+    <w:name w:val="Hyperlink"/>
+    <w:basedOn w:val="Fontepargpadro"/>
+    <w:uiPriority w:val="99"/>
+    <w:unhideWhenUsed/>
+    <w:rsid w:val="007D555C"/>
+    <w:rPr>
+      <w:color w:val="0563C1" w:themeColor="hyperlink"/>
+      <w:u w:val="single"/>
+    </w:rPr>
+  </w:style>
+  <w:style w:type="character" w:styleId="MenoPendente">
+    <w:name w:val="Unresolved Mention"/>
+    <w:basedOn w:val="Fontepargpadro"/>
+    <w:uiPriority w:val="99"/>
+    <w:semiHidden/>
+    <w:unhideWhenUsed/>
+    <w:rsid w:val="007D555C"/>
+    <w:rPr>
+      <w:color w:val="605E5C"/>
+      <w:shd w:val="clear" w:color="auto" w:fill="E1DFDD"/>
+    </w:rPr>
+  </w:style>
 </w:styles>
 </file>
 

</xml_diff>

<commit_message>
Adicionando elementos secundários, Faca para sua cidade tambem closes #2
</commit_message>
<xml_diff>
--- a/cap2/resumo.docx
+++ b/cap2/resumo.docx
@@ -581,57 +581,41 @@
     <w:p>
       <w:pPr>
         <w:ind w:firstLine="708"/>
-        <w:rPr>
-          <w:lang w:val="en-US"/>
-        </w:rPr>
-      </w:pPr>
+      </w:pPr>
+      <w:proofErr w:type="spellStart"/>
       <w:proofErr w:type="gramStart"/>
       <w:r>
-        <w:rPr>
-          <w:lang w:val="en-US"/>
-        </w:rPr>
-        <w:t>margin :</w:t>
+        <w:t>margin</w:t>
+      </w:r>
+      <w:proofErr w:type="spellEnd"/>
+      <w:r>
+        <w:t xml:space="preserve"> :</w:t>
       </w:r>
       <w:proofErr w:type="gramEnd"/>
       <w:r>
-        <w:rPr>
-          <w:lang w:val="en-US"/>
-        </w:rPr>
         <w:t xml:space="preserve"> 0 auto ; </w:t>
       </w:r>
     </w:p>
     <w:p>
       <w:pPr>
         <w:ind w:firstLine="708"/>
-        <w:rPr>
-          <w:lang w:val="en-US"/>
-        </w:rPr>
-      </w:pPr>
+      </w:pPr>
+      <w:proofErr w:type="spellStart"/>
       <w:proofErr w:type="gramStart"/>
       <w:r>
-        <w:rPr>
-          <w:lang w:val="en-US"/>
-        </w:rPr>
-        <w:t>width :</w:t>
+        <w:t>width</w:t>
+      </w:r>
+      <w:proofErr w:type="spellEnd"/>
+      <w:r>
+        <w:t xml:space="preserve"> :</w:t>
       </w:r>
       <w:proofErr w:type="gramEnd"/>
       <w:r>
-        <w:rPr>
-          <w:lang w:val="en-US"/>
-        </w:rPr>
         <w:t xml:space="preserve"> 960px ; </w:t>
       </w:r>
     </w:p>
     <w:p>
-      <w:pPr>
-        <w:rPr>
-          <w:lang w:val="en-US"/>
-        </w:rPr>
-      </w:pPr>
-      <w:r>
-        <w:rPr>
-          <w:lang w:val="en-US"/>
-        </w:rPr>
+      <w:r>
         <w:t xml:space="preserve"> }</w:t>
       </w:r>
     </w:p>
@@ -2362,14 +2346,12 @@
         <w:rPr>
           <w:sz w:val="20"/>
           <w:szCs w:val="20"/>
-          <w:lang w:val="en-US"/>
-        </w:rPr>
-      </w:pPr>
-      <w:r>
-        <w:rPr>
-          <w:sz w:val="20"/>
-          <w:szCs w:val="20"/>
-          <w:lang w:val="en-US"/>
+        </w:rPr>
+      </w:pPr>
+      <w:r>
+        <w:rPr>
+          <w:sz w:val="20"/>
+          <w:szCs w:val="20"/>
         </w:rPr>
         <w:t xml:space="preserve">h1 </w:t>
       </w:r>
@@ -2378,7 +2360,6 @@
         <w:rPr>
           <w:sz w:val="20"/>
           <w:szCs w:val="20"/>
-          <w:lang w:val="en-US"/>
         </w:rPr>
         <w:t>a{</w:t>
       </w:r>
@@ -2390,14 +2371,12 @@
         <w:rPr>
           <w:sz w:val="20"/>
           <w:szCs w:val="20"/>
-          <w:lang w:val="en-US"/>
-        </w:rPr>
-      </w:pPr>
-      <w:r>
-        <w:rPr>
-          <w:sz w:val="20"/>
-          <w:szCs w:val="20"/>
-          <w:lang w:val="en-US"/>
+        </w:rPr>
+      </w:pPr>
+      <w:r>
+        <w:rPr>
+          <w:sz w:val="20"/>
+          <w:szCs w:val="20"/>
         </w:rPr>
         <w:t xml:space="preserve">  color: #7E9F19;</w:t>
       </w:r>
@@ -2408,16 +2387,46 @@
         <w:rPr>
           <w:sz w:val="20"/>
           <w:szCs w:val="20"/>
-          <w:lang w:val="en-US"/>
-        </w:rPr>
-      </w:pPr>
-      <w:r>
-        <w:rPr>
-          <w:sz w:val="20"/>
-          <w:szCs w:val="20"/>
-          <w:lang w:val="en-US"/>
-        </w:rPr>
-        <w:t xml:space="preserve">  text-decoration: none;</w:t>
+        </w:rPr>
+      </w:pPr>
+      <w:r>
+        <w:rPr>
+          <w:sz w:val="20"/>
+          <w:szCs w:val="20"/>
+        </w:rPr>
+        <w:t xml:space="preserve">  </w:t>
+      </w:r>
+      <w:proofErr w:type="spellStart"/>
+      <w:r>
+        <w:rPr>
+          <w:sz w:val="20"/>
+          <w:szCs w:val="20"/>
+        </w:rPr>
+        <w:t>text-decoration</w:t>
+      </w:r>
+      <w:proofErr w:type="spellEnd"/>
+      <w:r>
+        <w:rPr>
+          <w:sz w:val="20"/>
+          <w:szCs w:val="20"/>
+        </w:rPr>
+        <w:t xml:space="preserve">: </w:t>
+      </w:r>
+      <w:proofErr w:type="spellStart"/>
+      <w:r>
+        <w:rPr>
+          <w:sz w:val="20"/>
+          <w:szCs w:val="20"/>
+        </w:rPr>
+        <w:t>none</w:t>
+      </w:r>
+      <w:proofErr w:type="spellEnd"/>
+      <w:r>
+        <w:rPr>
+          <w:sz w:val="20"/>
+          <w:szCs w:val="20"/>
+        </w:rPr>
+        <w:t>;</w:t>
       </w:r>
     </w:p>
     <w:p>
@@ -2715,14 +2724,7 @@
           <w:sz w:val="20"/>
           <w:szCs w:val="20"/>
         </w:rPr>
-        <w:t>, para elementos que estejam focados pelo teclado, como links ou campos de um formulário</w:t>
-      </w:r>
-      <w:r>
-        <w:rPr>
-          <w:sz w:val="20"/>
-          <w:szCs w:val="20"/>
-        </w:rPr>
-        <w:t>.</w:t>
+        <w:t>, para elementos que estejam focados pelo teclado, como links ou campos de um formulário.</w:t>
       </w:r>
     </w:p>
     <w:p>
@@ -2767,14 +2769,7 @@
           <w:sz w:val="20"/>
           <w:szCs w:val="20"/>
         </w:rPr>
-        <w:t>, para endereços já visitados pelo usuário</w:t>
-      </w:r>
-      <w:r>
-        <w:rPr>
-          <w:sz w:val="20"/>
-          <w:szCs w:val="20"/>
-        </w:rPr>
-        <w:t>.</w:t>
+        <w:t>, para endereços já visitados pelo usuário.</w:t>
       </w:r>
     </w:p>
     <w:p>
@@ -2816,6 +2811,29 @@
           <w:szCs w:val="20"/>
         </w:rPr>
         <w:t>, para o instante em que o elemento está sendo pressionado pelo mouse.</w:t>
+      </w:r>
+    </w:p>
+    <w:p>
+      <w:pPr>
+        <w:spacing w:line="360" w:lineRule="auto"/>
+        <w:rPr>
+          <w:b/>
+          <w:bCs/>
+          <w:sz w:val="36"/>
+          <w:szCs w:val="36"/>
+        </w:rPr>
+      </w:pPr>
+      <w:r>
+        <w:rPr>
+          <w:rFonts w:ascii="Segoe UI" w:hAnsi="Segoe UI" w:cs="Segoe UI"/>
+          <w:b/>
+          <w:bCs/>
+          <w:color w:val="24292E"/>
+          <w:sz w:val="36"/>
+          <w:szCs w:val="36"/>
+          <w:shd w:val="clear" w:color="auto" w:fill="FFFFFF"/>
+        </w:rPr>
+        <w:t>Primeiro contato com imagens</w:t>
       </w:r>
     </w:p>
     <w:p>
@@ -3106,6 +3124,7 @@
           <w:sz w:val="20"/>
           <w:szCs w:val="20"/>
         </w:rPr>
+        <w:lastRenderedPageBreak/>
         <w:t>&lt;</w:t>
       </w:r>
       <w:proofErr w:type="spellStart"/>
@@ -3210,12 +3229,3497 @@
           <w:sz w:val="20"/>
           <w:szCs w:val="20"/>
         </w:rPr>
+        <w:t xml:space="preserve">Ao colocar essas imagens vamos ter um problema de espaçamento, para resolver isso vamos ter que usar o </w:t>
+      </w:r>
+      <w:proofErr w:type="spellStart"/>
+      <w:r>
+        <w:rPr>
+          <w:sz w:val="20"/>
+          <w:szCs w:val="20"/>
+        </w:rPr>
+        <w:t>float</w:t>
+      </w:r>
+      <w:proofErr w:type="spellEnd"/>
+      <w:r>
+        <w:rPr>
+          <w:sz w:val="20"/>
+          <w:szCs w:val="20"/>
+        </w:rPr>
+        <w:t xml:space="preserve">. </w:t>
+      </w:r>
+    </w:p>
+    <w:p>
+      <w:pPr>
+        <w:spacing w:after="0" w:line="240" w:lineRule="auto"/>
+        <w:rPr>
+          <w:sz w:val="20"/>
+          <w:szCs w:val="20"/>
+          <w:lang w:val="en-US"/>
+        </w:rPr>
+      </w:pPr>
+      <w:proofErr w:type="gramStart"/>
+      <w:r>
+        <w:rPr>
+          <w:sz w:val="20"/>
+          <w:szCs w:val="20"/>
+          <w:lang w:val="en-US"/>
+        </w:rPr>
+        <w:t>.place</w:t>
+      </w:r>
+      <w:proofErr w:type="gramEnd"/>
+      <w:r>
+        <w:rPr>
+          <w:sz w:val="20"/>
+          <w:szCs w:val="20"/>
+          <w:lang w:val="en-US"/>
+        </w:rPr>
+        <w:t xml:space="preserve"> </w:t>
+      </w:r>
+      <w:proofErr w:type="spellStart"/>
+      <w:r>
+        <w:rPr>
+          <w:sz w:val="20"/>
+          <w:szCs w:val="20"/>
+          <w:lang w:val="en-US"/>
+        </w:rPr>
+        <w:t>img</w:t>
+      </w:r>
+      <w:proofErr w:type="spellEnd"/>
+      <w:r>
+        <w:rPr>
+          <w:sz w:val="20"/>
+          <w:szCs w:val="20"/>
+          <w:lang w:val="en-US"/>
+        </w:rPr>
+        <w:t>{</w:t>
+      </w:r>
+    </w:p>
+    <w:p>
+      <w:pPr>
+        <w:spacing w:after="0" w:line="240" w:lineRule="auto"/>
+        <w:rPr>
+          <w:sz w:val="20"/>
+          <w:szCs w:val="20"/>
+          <w:lang w:val="en-US"/>
+        </w:rPr>
+      </w:pPr>
+      <w:r>
+        <w:rPr>
+          <w:sz w:val="20"/>
+          <w:szCs w:val="20"/>
+          <w:lang w:val="en-US"/>
+        </w:rPr>
+        <w:t xml:space="preserve">  border: 1px solid #7E9F19;</w:t>
+      </w:r>
+    </w:p>
+    <w:p>
+      <w:pPr>
+        <w:spacing w:after="0" w:line="240" w:lineRule="auto"/>
+        <w:rPr>
+          <w:sz w:val="20"/>
+          <w:szCs w:val="20"/>
+          <w:lang w:val="en-US"/>
+        </w:rPr>
+      </w:pPr>
+      <w:r>
+        <w:rPr>
+          <w:sz w:val="20"/>
+          <w:szCs w:val="20"/>
+          <w:lang w:val="en-US"/>
+        </w:rPr>
+        <w:t xml:space="preserve">  float: left;</w:t>
+      </w:r>
+    </w:p>
+    <w:p>
+      <w:pPr>
+        <w:spacing w:after="0" w:line="240" w:lineRule="auto"/>
+        <w:rPr>
+          <w:sz w:val="20"/>
+          <w:szCs w:val="20"/>
+          <w:lang w:val="en-US"/>
+        </w:rPr>
+      </w:pPr>
+      <w:r>
+        <w:rPr>
+          <w:sz w:val="20"/>
+          <w:szCs w:val="20"/>
+          <w:lang w:val="en-US"/>
+        </w:rPr>
+        <w:t xml:space="preserve">  margin: 10px </w:t>
+      </w:r>
+      <w:proofErr w:type="spellStart"/>
+      <w:r>
+        <w:rPr>
+          <w:sz w:val="20"/>
+          <w:szCs w:val="20"/>
+          <w:lang w:val="en-US"/>
+        </w:rPr>
+        <w:t>10px</w:t>
+      </w:r>
+      <w:proofErr w:type="spellEnd"/>
+      <w:r>
+        <w:rPr>
+          <w:sz w:val="20"/>
+          <w:szCs w:val="20"/>
+          <w:lang w:val="en-US"/>
+        </w:rPr>
+        <w:t xml:space="preserve"> 0 0;</w:t>
+      </w:r>
+    </w:p>
+    <w:p>
+      <w:pPr>
+        <w:spacing w:after="0" w:line="240" w:lineRule="auto"/>
+        <w:rPr>
+          <w:sz w:val="20"/>
+          <w:szCs w:val="20"/>
+        </w:rPr>
+      </w:pPr>
+      <w:r>
+        <w:rPr>
+          <w:sz w:val="20"/>
+          <w:szCs w:val="20"/>
+          <w:lang w:val="en-US"/>
+        </w:rPr>
+        <w:t xml:space="preserve">  </w:t>
+      </w:r>
+      <w:proofErr w:type="spellStart"/>
+      <w:r>
+        <w:rPr>
+          <w:sz w:val="20"/>
+          <w:szCs w:val="20"/>
+        </w:rPr>
+        <w:t>padding</w:t>
+      </w:r>
+      <w:proofErr w:type="spellEnd"/>
+      <w:r>
+        <w:rPr>
+          <w:sz w:val="20"/>
+          <w:szCs w:val="20"/>
+        </w:rPr>
+        <w:t>: 2px;</w:t>
+      </w:r>
+    </w:p>
+    <w:p>
+      <w:pPr>
+        <w:spacing w:line="360" w:lineRule="auto"/>
+        <w:rPr>
+          <w:sz w:val="20"/>
+          <w:szCs w:val="20"/>
+        </w:rPr>
+      </w:pPr>
+      <w:r>
+        <w:rPr>
+          <w:sz w:val="20"/>
+          <w:szCs w:val="20"/>
+        </w:rPr>
+        <w:t>}</w:t>
+      </w:r>
+    </w:p>
+    <w:p>
+      <w:pPr>
+        <w:spacing w:line="360" w:lineRule="auto"/>
+        <w:rPr>
+          <w:sz w:val="20"/>
+          <w:szCs w:val="20"/>
+        </w:rPr>
+      </w:pPr>
+      <w:r>
+        <w:rPr>
+          <w:sz w:val="20"/>
+          <w:szCs w:val="20"/>
+        </w:rPr>
+        <w:t xml:space="preserve">Ao colocar o </w:t>
+      </w:r>
+      <w:proofErr w:type="spellStart"/>
+      <w:r>
+        <w:rPr>
+          <w:sz w:val="20"/>
+          <w:szCs w:val="20"/>
+        </w:rPr>
+        <w:t>float</w:t>
+      </w:r>
+      <w:proofErr w:type="spellEnd"/>
+      <w:r>
+        <w:rPr>
+          <w:sz w:val="20"/>
+          <w:szCs w:val="20"/>
+        </w:rPr>
+        <w:t xml:space="preserve"> vamos ter outro problema no titulo 2 e 3 pois o </w:t>
+      </w:r>
+      <w:proofErr w:type="spellStart"/>
+      <w:r>
+        <w:rPr>
+          <w:sz w:val="20"/>
+          <w:szCs w:val="20"/>
+        </w:rPr>
+        <w:t>float</w:t>
+      </w:r>
+      <w:proofErr w:type="spellEnd"/>
+      <w:r>
+        <w:rPr>
+          <w:sz w:val="20"/>
+          <w:szCs w:val="20"/>
+        </w:rPr>
+        <w:t xml:space="preserve"> faz ele ultrapassarem o limite da </w:t>
+      </w:r>
+      <w:proofErr w:type="spellStart"/>
+      <w:r>
+        <w:rPr>
+          <w:sz w:val="20"/>
+          <w:szCs w:val="20"/>
+        </w:rPr>
+        <w:t>div</w:t>
+      </w:r>
+      <w:proofErr w:type="spellEnd"/>
+      <w:r>
+        <w:rPr>
+          <w:sz w:val="20"/>
+          <w:szCs w:val="20"/>
+        </w:rPr>
+        <w:t>.</w:t>
+      </w:r>
+    </w:p>
+    <w:p>
+      <w:pPr>
+        <w:spacing w:line="360" w:lineRule="auto"/>
+        <w:rPr>
+          <w:sz w:val="20"/>
+          <w:szCs w:val="20"/>
+        </w:rPr>
+      </w:pPr>
+      <w:r>
+        <w:rPr>
+          <w:sz w:val="20"/>
+          <w:szCs w:val="20"/>
+        </w:rPr>
+        <w:t xml:space="preserve">Para resolver isso temos que usar o </w:t>
+      </w:r>
+      <w:proofErr w:type="spellStart"/>
+      <w:r>
+        <w:rPr>
+          <w:sz w:val="20"/>
+          <w:szCs w:val="20"/>
+        </w:rPr>
+        <w:t>clear</w:t>
+      </w:r>
+      <w:proofErr w:type="spellEnd"/>
+      <w:r>
+        <w:rPr>
+          <w:sz w:val="20"/>
+          <w:szCs w:val="20"/>
+        </w:rPr>
+        <w:t>, mas primeiro vamos em cada um dos parágrafos do HTML e colocar essa classe.</w:t>
+      </w:r>
+    </w:p>
+    <w:p>
+      <w:pPr>
+        <w:spacing w:line="360" w:lineRule="auto"/>
+        <w:rPr>
+          <w:sz w:val="20"/>
+          <w:szCs w:val="20"/>
+        </w:rPr>
+      </w:pPr>
+      <w:r>
+        <w:rPr>
+          <w:sz w:val="20"/>
+          <w:szCs w:val="20"/>
+        </w:rPr>
+        <w:t>&lt;</w:t>
+      </w:r>
+      <w:proofErr w:type="spellStart"/>
+      <w:r>
+        <w:rPr>
+          <w:sz w:val="20"/>
+          <w:szCs w:val="20"/>
+        </w:rPr>
+        <w:t>div</w:t>
+      </w:r>
+      <w:proofErr w:type="spellEnd"/>
+      <w:r>
+        <w:rPr>
+          <w:sz w:val="20"/>
+          <w:szCs w:val="20"/>
+        </w:rPr>
+        <w:t xml:space="preserve"> </w:t>
+      </w:r>
+      <w:proofErr w:type="spellStart"/>
+      <w:r>
+        <w:rPr>
+          <w:sz w:val="20"/>
+          <w:szCs w:val="20"/>
+        </w:rPr>
+        <w:t>class</w:t>
+      </w:r>
+      <w:proofErr w:type="spellEnd"/>
+      <w:r>
+        <w:rPr>
+          <w:sz w:val="20"/>
+          <w:szCs w:val="20"/>
+        </w:rPr>
+        <w:t>="</w:t>
+      </w:r>
+      <w:proofErr w:type="spellStart"/>
+      <w:r>
+        <w:rPr>
+          <w:sz w:val="20"/>
+          <w:szCs w:val="20"/>
+        </w:rPr>
+        <w:t>place</w:t>
+      </w:r>
+      <w:proofErr w:type="spellEnd"/>
+      <w:r>
+        <w:rPr>
+          <w:sz w:val="20"/>
+          <w:szCs w:val="20"/>
+        </w:rPr>
+        <w:t>"&gt;</w:t>
+      </w:r>
+    </w:p>
+    <w:p>
+      <w:pPr>
+        <w:spacing w:line="360" w:lineRule="auto"/>
+        <w:rPr>
+          <w:sz w:val="20"/>
+          <w:szCs w:val="20"/>
+        </w:rPr>
+      </w:pPr>
+      <w:r>
+        <w:rPr>
+          <w:sz w:val="20"/>
+          <w:szCs w:val="20"/>
+        </w:rPr>
+        <w:t xml:space="preserve">&lt;h2&gt;Passear na Avenida </w:t>
+      </w:r>
+      <w:proofErr w:type="gramStart"/>
+      <w:r>
+        <w:rPr>
+          <w:sz w:val="20"/>
+          <w:szCs w:val="20"/>
+        </w:rPr>
+        <w:t>Paulista!&lt;</w:t>
+      </w:r>
+      <w:proofErr w:type="gramEnd"/>
+      <w:r>
+        <w:rPr>
+          <w:sz w:val="20"/>
+          <w:szCs w:val="20"/>
+        </w:rPr>
+        <w:t>/h2</w:t>
+      </w:r>
+      <w:r>
+        <w:rPr>
+          <w:sz w:val="20"/>
+          <w:szCs w:val="20"/>
+        </w:rPr>
+        <w:t>&gt;</w:t>
+      </w:r>
+    </w:p>
+    <w:p>
+      <w:pPr>
+        <w:spacing w:line="360" w:lineRule="auto"/>
+        <w:rPr>
+          <w:sz w:val="20"/>
+          <w:szCs w:val="20"/>
+          <w:lang w:val="en-US"/>
+        </w:rPr>
+      </w:pPr>
+      <w:proofErr w:type="gramStart"/>
+      <w:r>
+        <w:rPr>
+          <w:sz w:val="20"/>
+          <w:szCs w:val="20"/>
+          <w:lang w:val="en-US"/>
+        </w:rPr>
+        <w:t>&lt;!--</w:t>
+      </w:r>
+      <w:proofErr w:type="spellStart"/>
+      <w:proofErr w:type="gramEnd"/>
+      <w:r>
+        <w:rPr>
+          <w:sz w:val="20"/>
+          <w:szCs w:val="20"/>
+          <w:lang w:val="en-US"/>
+        </w:rPr>
+        <w:t>parágrafos</w:t>
+      </w:r>
+      <w:proofErr w:type="spellEnd"/>
+      <w:r>
+        <w:rPr>
+          <w:sz w:val="20"/>
+          <w:szCs w:val="20"/>
+          <w:lang w:val="en-US"/>
+        </w:rPr>
+        <w:t>--&gt;</w:t>
+      </w:r>
+    </w:p>
+    <w:p>
+      <w:pPr>
+        <w:spacing w:line="360" w:lineRule="auto"/>
+        <w:rPr>
+          <w:sz w:val="20"/>
+          <w:szCs w:val="20"/>
+          <w:lang w:val="en-US"/>
+        </w:rPr>
+      </w:pPr>
+      <w:r>
+        <w:rPr>
+          <w:sz w:val="20"/>
+          <w:szCs w:val="20"/>
+          <w:lang w:val="en-US"/>
+        </w:rPr>
+        <w:t>&lt;div class="clear"&gt;&lt;/div&gt;</w:t>
+      </w:r>
+    </w:p>
+    <w:p>
+      <w:pPr>
+        <w:spacing w:line="360" w:lineRule="auto"/>
+        <w:rPr>
+          <w:sz w:val="20"/>
+          <w:szCs w:val="20"/>
+        </w:rPr>
+      </w:pPr>
+      <w:r>
+        <w:rPr>
+          <w:sz w:val="20"/>
+          <w:szCs w:val="20"/>
+        </w:rPr>
+        <w:t>&lt;</w:t>
+      </w:r>
+      <w:r>
+        <w:rPr>
+          <w:sz w:val="20"/>
+          <w:szCs w:val="20"/>
+        </w:rPr>
+        <w:t>/</w:t>
+      </w:r>
+      <w:proofErr w:type="spellStart"/>
+      <w:r>
+        <w:rPr>
+          <w:sz w:val="20"/>
+          <w:szCs w:val="20"/>
+        </w:rPr>
+        <w:t>div</w:t>
+      </w:r>
+      <w:proofErr w:type="spellEnd"/>
+      <w:r>
+        <w:rPr>
+          <w:sz w:val="20"/>
+          <w:szCs w:val="20"/>
+        </w:rPr>
+        <w:t>&gt;</w:t>
+      </w:r>
+    </w:p>
+    <w:p>
+      <w:pPr>
+        <w:spacing w:line="360" w:lineRule="auto"/>
+        <w:rPr>
+          <w:sz w:val="20"/>
+          <w:szCs w:val="20"/>
+        </w:rPr>
+      </w:pPr>
+      <w:r>
+        <w:rPr>
+          <w:sz w:val="20"/>
+          <w:szCs w:val="20"/>
+        </w:rPr>
+        <w:t>&lt;</w:t>
+      </w:r>
+      <w:proofErr w:type="spellStart"/>
+      <w:r>
+        <w:rPr>
+          <w:sz w:val="20"/>
+          <w:szCs w:val="20"/>
+        </w:rPr>
+        <w:t>div</w:t>
+      </w:r>
+      <w:proofErr w:type="spellEnd"/>
+      <w:r>
+        <w:rPr>
+          <w:sz w:val="20"/>
+          <w:szCs w:val="20"/>
+        </w:rPr>
+        <w:t xml:space="preserve"> </w:t>
+      </w:r>
+      <w:proofErr w:type="spellStart"/>
+      <w:r>
+        <w:rPr>
+          <w:sz w:val="20"/>
+          <w:szCs w:val="20"/>
+        </w:rPr>
+        <w:t>class</w:t>
+      </w:r>
+      <w:proofErr w:type="spellEnd"/>
+      <w:r>
+        <w:rPr>
+          <w:sz w:val="20"/>
+          <w:szCs w:val="20"/>
+        </w:rPr>
+        <w:t>="</w:t>
+      </w:r>
+      <w:proofErr w:type="spellStart"/>
+      <w:r>
+        <w:rPr>
+          <w:sz w:val="20"/>
+          <w:szCs w:val="20"/>
+        </w:rPr>
+        <w:t>place</w:t>
+      </w:r>
+      <w:proofErr w:type="spellEnd"/>
+      <w:r>
+        <w:rPr>
+          <w:sz w:val="20"/>
+          <w:szCs w:val="20"/>
+        </w:rPr>
+        <w:t>"&gt;</w:t>
+      </w:r>
+    </w:p>
+    <w:p>
+      <w:pPr>
+        <w:spacing w:line="360" w:lineRule="auto"/>
+        <w:rPr>
+          <w:sz w:val="20"/>
+          <w:szCs w:val="20"/>
+        </w:rPr>
+      </w:pPr>
+      <w:r>
+        <w:rPr>
+          <w:sz w:val="20"/>
+          <w:szCs w:val="20"/>
+        </w:rPr>
+        <w:t>&lt;h2&gt; Os bares da Vila Madalena &lt;/h2&gt;</w:t>
+      </w:r>
+    </w:p>
+    <w:p>
+      <w:pPr>
+        <w:spacing w:line="360" w:lineRule="auto"/>
+        <w:rPr>
+          <w:sz w:val="20"/>
+          <w:szCs w:val="20"/>
+          <w:lang w:val="en-US"/>
+        </w:rPr>
+      </w:pPr>
+      <w:proofErr w:type="gramStart"/>
+      <w:r>
+        <w:rPr>
+          <w:sz w:val="20"/>
+          <w:szCs w:val="20"/>
+          <w:lang w:val="en-US"/>
+        </w:rPr>
+        <w:t>&lt;!--</w:t>
+      </w:r>
+      <w:proofErr w:type="spellStart"/>
+      <w:proofErr w:type="gramEnd"/>
+      <w:r>
+        <w:rPr>
+          <w:sz w:val="20"/>
+          <w:szCs w:val="20"/>
+          <w:lang w:val="en-US"/>
+        </w:rPr>
+        <w:t>parágrafos</w:t>
+      </w:r>
+      <w:proofErr w:type="spellEnd"/>
+      <w:r>
+        <w:rPr>
+          <w:sz w:val="20"/>
+          <w:szCs w:val="20"/>
+          <w:lang w:val="en-US"/>
+        </w:rPr>
+        <w:t>--&gt;</w:t>
+      </w:r>
+    </w:p>
+    <w:p>
+      <w:pPr>
+        <w:spacing w:line="360" w:lineRule="auto"/>
+        <w:rPr>
+          <w:sz w:val="20"/>
+          <w:szCs w:val="20"/>
+          <w:lang w:val="en-US"/>
+        </w:rPr>
+      </w:pPr>
+      <w:r>
+        <w:rPr>
+          <w:sz w:val="20"/>
+          <w:szCs w:val="20"/>
+          <w:lang w:val="en-US"/>
+        </w:rPr>
+        <w:t>&lt;div class="clear"&gt;&lt;/div&gt;</w:t>
+      </w:r>
+    </w:p>
+    <w:p>
+      <w:pPr>
+        <w:spacing w:line="360" w:lineRule="auto"/>
+        <w:rPr>
+          <w:sz w:val="20"/>
+          <w:szCs w:val="20"/>
+        </w:rPr>
+      </w:pPr>
+      <w:r>
+        <w:rPr>
+          <w:sz w:val="20"/>
+          <w:szCs w:val="20"/>
+        </w:rPr>
+        <w:t>&lt;</w:t>
+      </w:r>
+      <w:r>
+        <w:rPr>
+          <w:sz w:val="20"/>
+          <w:szCs w:val="20"/>
+        </w:rPr>
+        <w:t>/</w:t>
+      </w:r>
+      <w:proofErr w:type="spellStart"/>
+      <w:r>
+        <w:rPr>
+          <w:sz w:val="20"/>
+          <w:szCs w:val="20"/>
+        </w:rPr>
+        <w:t>div</w:t>
+      </w:r>
+      <w:proofErr w:type="spellEnd"/>
+      <w:r>
+        <w:rPr>
+          <w:sz w:val="20"/>
+          <w:szCs w:val="20"/>
+        </w:rPr>
+        <w:t>&gt;</w:t>
+      </w:r>
+    </w:p>
+    <w:p>
+      <w:pPr>
+        <w:spacing w:line="360" w:lineRule="auto"/>
+        <w:rPr>
+          <w:sz w:val="20"/>
+          <w:szCs w:val="20"/>
+        </w:rPr>
+      </w:pPr>
+      <w:r>
+        <w:rPr>
+          <w:sz w:val="20"/>
+          <w:szCs w:val="20"/>
+        </w:rPr>
+        <w:t>&lt;</w:t>
+      </w:r>
+      <w:proofErr w:type="spellStart"/>
+      <w:r>
+        <w:rPr>
+          <w:sz w:val="20"/>
+          <w:szCs w:val="20"/>
+        </w:rPr>
+        <w:t>div</w:t>
+      </w:r>
+      <w:proofErr w:type="spellEnd"/>
+      <w:r>
+        <w:rPr>
+          <w:sz w:val="20"/>
+          <w:szCs w:val="20"/>
+        </w:rPr>
+        <w:t xml:space="preserve"> </w:t>
+      </w:r>
+      <w:proofErr w:type="spellStart"/>
+      <w:r>
+        <w:rPr>
+          <w:sz w:val="20"/>
+          <w:szCs w:val="20"/>
+        </w:rPr>
+        <w:t>class</w:t>
+      </w:r>
+      <w:proofErr w:type="spellEnd"/>
+      <w:r>
+        <w:rPr>
+          <w:sz w:val="20"/>
+          <w:szCs w:val="20"/>
+        </w:rPr>
+        <w:t>="</w:t>
+      </w:r>
+      <w:proofErr w:type="spellStart"/>
+      <w:r>
+        <w:rPr>
+          <w:sz w:val="20"/>
+          <w:szCs w:val="20"/>
+        </w:rPr>
+        <w:t>place</w:t>
+      </w:r>
+      <w:proofErr w:type="spellEnd"/>
+      <w:r>
+        <w:rPr>
+          <w:sz w:val="20"/>
+          <w:szCs w:val="20"/>
+        </w:rPr>
+        <w:t>"&gt;</w:t>
+      </w:r>
+    </w:p>
+    <w:p>
+      <w:pPr>
+        <w:spacing w:line="360" w:lineRule="auto"/>
+        <w:rPr>
+          <w:sz w:val="20"/>
+          <w:szCs w:val="20"/>
+        </w:rPr>
+      </w:pPr>
+      <w:r>
+        <w:rPr>
+          <w:sz w:val="20"/>
+          <w:szCs w:val="20"/>
+        </w:rPr>
+        <w:t>&lt;h2&gt; O Parque do Ibirapuera &lt;/h2&gt;</w:t>
+      </w:r>
+    </w:p>
+    <w:p>
+      <w:pPr>
+        <w:spacing w:line="360" w:lineRule="auto"/>
+        <w:rPr>
+          <w:sz w:val="20"/>
+          <w:szCs w:val="20"/>
+          <w:lang w:val="en-US"/>
+        </w:rPr>
+      </w:pPr>
+      <w:proofErr w:type="gramStart"/>
+      <w:r>
+        <w:rPr>
+          <w:sz w:val="20"/>
+          <w:szCs w:val="20"/>
+          <w:lang w:val="en-US"/>
+        </w:rPr>
+        <w:t>&lt;!--</w:t>
+      </w:r>
+      <w:proofErr w:type="spellStart"/>
+      <w:proofErr w:type="gramEnd"/>
+      <w:r>
+        <w:rPr>
+          <w:sz w:val="20"/>
+          <w:szCs w:val="20"/>
+          <w:lang w:val="en-US"/>
+        </w:rPr>
+        <w:t>parágrafos</w:t>
+      </w:r>
+      <w:proofErr w:type="spellEnd"/>
+      <w:r>
+        <w:rPr>
+          <w:sz w:val="20"/>
+          <w:szCs w:val="20"/>
+          <w:lang w:val="en-US"/>
+        </w:rPr>
+        <w:t>--&gt;</w:t>
+      </w:r>
+    </w:p>
+    <w:p>
+      <w:pPr>
+        <w:spacing w:line="360" w:lineRule="auto"/>
+        <w:rPr>
+          <w:sz w:val="20"/>
+          <w:szCs w:val="20"/>
+          <w:lang w:val="en-US"/>
+        </w:rPr>
+      </w:pPr>
+      <w:r>
+        <w:rPr>
+          <w:sz w:val="20"/>
+          <w:szCs w:val="20"/>
+          <w:lang w:val="en-US"/>
+        </w:rPr>
+        <w:t>&lt;div class="clear"&gt;&lt;/div&gt;</w:t>
+      </w:r>
+    </w:p>
+    <w:p>
+      <w:pPr>
+        <w:spacing w:line="360" w:lineRule="auto"/>
+        <w:rPr>
+          <w:sz w:val="20"/>
+          <w:szCs w:val="20"/>
+        </w:rPr>
+      </w:pPr>
+      <w:r>
+        <w:rPr>
+          <w:sz w:val="20"/>
+          <w:szCs w:val="20"/>
+        </w:rPr>
+        <w:t>&lt;</w:t>
+      </w:r>
+      <w:r>
+        <w:rPr>
+          <w:sz w:val="20"/>
+          <w:szCs w:val="20"/>
+        </w:rPr>
+        <w:t>/</w:t>
+      </w:r>
+      <w:proofErr w:type="spellStart"/>
+      <w:r>
+        <w:rPr>
+          <w:sz w:val="20"/>
+          <w:szCs w:val="20"/>
+        </w:rPr>
+        <w:t>div</w:t>
+      </w:r>
+      <w:proofErr w:type="spellEnd"/>
+      <w:r>
+        <w:rPr>
+          <w:sz w:val="20"/>
+          <w:szCs w:val="20"/>
+        </w:rPr>
+        <w:t>&gt;</w:t>
+      </w:r>
+    </w:p>
+    <w:p>
+      <w:pPr>
+        <w:spacing w:line="360" w:lineRule="auto"/>
+        <w:rPr>
+          <w:sz w:val="20"/>
+          <w:szCs w:val="20"/>
+        </w:rPr>
+      </w:pPr>
+      <w:r>
+        <w:rPr>
+          <w:sz w:val="20"/>
+          <w:szCs w:val="20"/>
+        </w:rPr>
+        <w:t>Já no CSS coloque:</w:t>
+      </w:r>
+    </w:p>
+    <w:p>
+      <w:pPr>
+        <w:spacing w:line="360" w:lineRule="auto"/>
+        <w:rPr>
+          <w:sz w:val="20"/>
+          <w:szCs w:val="20"/>
+        </w:rPr>
+      </w:pPr>
+      <w:proofErr w:type="gramStart"/>
+      <w:r>
+        <w:rPr>
+          <w:sz w:val="20"/>
+          <w:szCs w:val="20"/>
+        </w:rPr>
+        <w:t>.</w:t>
+      </w:r>
+      <w:proofErr w:type="spellStart"/>
+      <w:r>
+        <w:rPr>
+          <w:sz w:val="20"/>
+          <w:szCs w:val="20"/>
+        </w:rPr>
+        <w:t>clear</w:t>
+      </w:r>
+      <w:proofErr w:type="spellEnd"/>
+      <w:proofErr w:type="gramEnd"/>
+      <w:r>
+        <w:rPr>
+          <w:sz w:val="20"/>
+          <w:szCs w:val="20"/>
+        </w:rPr>
+        <w:t>{</w:t>
+      </w:r>
+    </w:p>
+    <w:p>
+      <w:pPr>
+        <w:spacing w:line="360" w:lineRule="auto"/>
+        <w:rPr>
+          <w:sz w:val="20"/>
+          <w:szCs w:val="20"/>
+        </w:rPr>
+      </w:pPr>
+      <w:r>
+        <w:rPr>
+          <w:sz w:val="20"/>
+          <w:szCs w:val="20"/>
+        </w:rPr>
+        <w:t xml:space="preserve">  </w:t>
+      </w:r>
+      <w:proofErr w:type="spellStart"/>
+      <w:r>
+        <w:rPr>
+          <w:sz w:val="20"/>
+          <w:szCs w:val="20"/>
+        </w:rPr>
+        <w:t>clear</w:t>
+      </w:r>
+      <w:proofErr w:type="spellEnd"/>
+      <w:r>
+        <w:rPr>
+          <w:sz w:val="20"/>
+          <w:szCs w:val="20"/>
+        </w:rPr>
+        <w:t xml:space="preserve">: </w:t>
+      </w:r>
+      <w:proofErr w:type="spellStart"/>
+      <w:r>
+        <w:rPr>
+          <w:sz w:val="20"/>
+          <w:szCs w:val="20"/>
+        </w:rPr>
+        <w:t>both</w:t>
+      </w:r>
+      <w:proofErr w:type="spellEnd"/>
+      <w:r>
+        <w:rPr>
+          <w:sz w:val="20"/>
+          <w:szCs w:val="20"/>
+        </w:rPr>
+        <w:t>;</w:t>
+      </w:r>
+    </w:p>
+    <w:p>
+      <w:pPr>
+        <w:spacing w:line="360" w:lineRule="auto"/>
+        <w:rPr>
+          <w:sz w:val="20"/>
+          <w:szCs w:val="20"/>
+        </w:rPr>
+      </w:pPr>
+      <w:r>
+        <w:rPr>
+          <w:sz w:val="20"/>
+          <w:szCs w:val="20"/>
+        </w:rPr>
         <w:lastRenderedPageBreak/>
-        <w:t xml:space="preserve">Ao colocar essas imagens vamos ter um problema de espaçamento, para resolver isso vamos ter que usar o </w:t>
-      </w:r>
-      <w:proofErr w:type="spellStart"/>
-      <w:r>
-        <w:rPr>
+        <w:t>}</w:t>
+      </w:r>
+    </w:p>
+    <w:p>
+      <w:pPr>
+        <w:spacing w:line="360" w:lineRule="auto"/>
+        <w:rPr>
+          <w:sz w:val="20"/>
+          <w:szCs w:val="20"/>
+        </w:rPr>
+      </w:pPr>
+      <w:r>
+        <w:rPr>
+          <w:sz w:val="20"/>
+          <w:szCs w:val="20"/>
+        </w:rPr>
+        <w:t xml:space="preserve">Com isso fica show a nossa página. </w:t>
+      </w:r>
+    </w:p>
+    <w:p>
+      <w:pPr>
+        <w:spacing w:line="360" w:lineRule="auto"/>
+        <w:rPr>
+          <w:rFonts w:cs="Arial"/>
+          <w:b/>
+          <w:bCs/>
+          <w:color w:val="24292E"/>
+          <w:sz w:val="36"/>
+          <w:szCs w:val="36"/>
+          <w:shd w:val="clear" w:color="auto" w:fill="FFFFFF"/>
+        </w:rPr>
+      </w:pPr>
+      <w:r>
+        <w:rPr>
+          <w:rFonts w:cs="Arial"/>
+          <w:b/>
+          <w:bCs/>
+          <w:color w:val="24292E"/>
+          <w:sz w:val="36"/>
+          <w:szCs w:val="36"/>
+          <w:shd w:val="clear" w:color="auto" w:fill="FFFFFF"/>
+        </w:rPr>
+        <w:t>Adicionando elementos secundários</w:t>
+      </w:r>
+    </w:p>
+    <w:p>
+      <w:pPr>
+        <w:spacing w:line="360" w:lineRule="auto"/>
+        <w:rPr>
+          <w:rFonts w:cs="Arial"/>
+          <w:color w:val="24292E"/>
+          <w:sz w:val="20"/>
+          <w:szCs w:val="20"/>
+          <w:shd w:val="clear" w:color="auto" w:fill="FFFFFF"/>
+        </w:rPr>
+      </w:pPr>
+      <w:r>
+        <w:rPr>
+          <w:rFonts w:cs="Arial"/>
+          <w:color w:val="24292E"/>
+          <w:sz w:val="20"/>
+          <w:szCs w:val="20"/>
+          <w:shd w:val="clear" w:color="auto" w:fill="FFFFFF"/>
+        </w:rPr>
+        <w:t xml:space="preserve">Nesse capito você vai colocar uma </w:t>
+      </w:r>
+      <w:proofErr w:type="spellStart"/>
+      <w:r>
+        <w:rPr>
+          <w:rFonts w:cs="Arial"/>
+          <w:color w:val="24292E"/>
+          <w:sz w:val="20"/>
+          <w:szCs w:val="20"/>
+          <w:shd w:val="clear" w:color="auto" w:fill="FFFFFF"/>
+        </w:rPr>
+        <w:t>sidebar</w:t>
+      </w:r>
+      <w:proofErr w:type="spellEnd"/>
+      <w:r>
+        <w:rPr>
+          <w:rFonts w:cs="Arial"/>
+          <w:color w:val="24292E"/>
+          <w:sz w:val="20"/>
+          <w:szCs w:val="20"/>
+          <w:shd w:val="clear" w:color="auto" w:fill="FFFFFF"/>
+        </w:rPr>
+        <w:t xml:space="preserve"> e um rodapé.</w:t>
+      </w:r>
+    </w:p>
+    <w:p>
+      <w:pPr>
+        <w:spacing w:line="360" w:lineRule="auto"/>
+        <w:rPr>
+          <w:rFonts w:cs="Arial"/>
+          <w:color w:val="24292E"/>
+          <w:sz w:val="20"/>
+          <w:szCs w:val="20"/>
+          <w:shd w:val="clear" w:color="auto" w:fill="FFFFFF"/>
+        </w:rPr>
+      </w:pPr>
+      <w:r>
+        <w:rPr>
+          <w:rFonts w:cs="Arial"/>
+          <w:color w:val="24292E"/>
+          <w:sz w:val="20"/>
+          <w:szCs w:val="20"/>
+          <w:shd w:val="clear" w:color="auto" w:fill="FFFFFF"/>
+        </w:rPr>
+        <w:t xml:space="preserve">Vamos colocar uma </w:t>
+      </w:r>
+      <w:proofErr w:type="spellStart"/>
+      <w:r>
+        <w:rPr>
+          <w:rFonts w:cs="Arial"/>
+          <w:color w:val="24292E"/>
+          <w:sz w:val="20"/>
+          <w:szCs w:val="20"/>
+          <w:shd w:val="clear" w:color="auto" w:fill="FFFFFF"/>
+        </w:rPr>
+        <w:t>sidebar</w:t>
+      </w:r>
+      <w:proofErr w:type="spellEnd"/>
+      <w:r>
+        <w:rPr>
+          <w:rFonts w:cs="Arial"/>
+          <w:color w:val="24292E"/>
+          <w:sz w:val="20"/>
+          <w:szCs w:val="20"/>
+          <w:shd w:val="clear" w:color="auto" w:fill="FFFFFF"/>
+        </w:rPr>
+        <w:t xml:space="preserve"> no HTML.</w:t>
+      </w:r>
+    </w:p>
+    <w:p>
+      <w:pPr>
+        <w:spacing w:after="0" w:line="240" w:lineRule="auto"/>
+        <w:rPr>
+          <w:rFonts w:cs="Arial"/>
+          <w:sz w:val="20"/>
+          <w:szCs w:val="20"/>
+        </w:rPr>
+      </w:pPr>
+      <w:r>
+        <w:rPr>
+          <w:rFonts w:cs="Arial"/>
+          <w:sz w:val="20"/>
+          <w:szCs w:val="20"/>
+        </w:rPr>
+        <w:t>&lt;</w:t>
+      </w:r>
+      <w:proofErr w:type="spellStart"/>
+      <w:r>
+        <w:rPr>
+          <w:rFonts w:cs="Arial"/>
+          <w:sz w:val="20"/>
+          <w:szCs w:val="20"/>
+        </w:rPr>
+        <w:t>div</w:t>
+      </w:r>
+      <w:proofErr w:type="spellEnd"/>
+      <w:r>
+        <w:rPr>
+          <w:rFonts w:cs="Arial"/>
+          <w:sz w:val="20"/>
+          <w:szCs w:val="20"/>
+        </w:rPr>
+        <w:t xml:space="preserve"> </w:t>
+      </w:r>
+      <w:proofErr w:type="spellStart"/>
+      <w:r>
+        <w:rPr>
+          <w:rFonts w:cs="Arial"/>
+          <w:sz w:val="20"/>
+          <w:szCs w:val="20"/>
+        </w:rPr>
+        <w:t>class</w:t>
+      </w:r>
+      <w:proofErr w:type="spellEnd"/>
+      <w:r>
+        <w:rPr>
+          <w:rFonts w:cs="Arial"/>
+          <w:sz w:val="20"/>
+          <w:szCs w:val="20"/>
+        </w:rPr>
+        <w:t>="</w:t>
+      </w:r>
+      <w:proofErr w:type="spellStart"/>
+      <w:r>
+        <w:rPr>
+          <w:rFonts w:cs="Arial"/>
+          <w:sz w:val="20"/>
+          <w:szCs w:val="20"/>
+        </w:rPr>
+        <w:t>sidenote</w:t>
+      </w:r>
+      <w:proofErr w:type="spellEnd"/>
+      <w:r>
+        <w:rPr>
+          <w:rFonts w:cs="Arial"/>
+          <w:sz w:val="20"/>
+          <w:szCs w:val="20"/>
+        </w:rPr>
+        <w:t>"&gt;</w:t>
+      </w:r>
+    </w:p>
+    <w:p>
+      <w:pPr>
+        <w:spacing w:after="0" w:line="240" w:lineRule="auto"/>
+        <w:rPr>
+          <w:rFonts w:cs="Arial"/>
+          <w:sz w:val="20"/>
+          <w:szCs w:val="20"/>
+        </w:rPr>
+      </w:pPr>
+      <w:r>
+        <w:rPr>
+          <w:rFonts w:cs="Arial"/>
+          <w:sz w:val="20"/>
+          <w:szCs w:val="20"/>
+        </w:rPr>
+        <w:tab/>
+        <w:t xml:space="preserve"> &lt;h3&gt;E existem muitos outros lugares interessantes na cidade...&lt;/h3&gt;</w:t>
+      </w:r>
+    </w:p>
+    <w:p>
+      <w:pPr>
+        <w:spacing w:after="0" w:line="240" w:lineRule="auto"/>
+        <w:rPr>
+          <w:rFonts w:cs="Arial"/>
+          <w:sz w:val="20"/>
+          <w:szCs w:val="20"/>
+        </w:rPr>
+      </w:pPr>
+      <w:r>
+        <w:rPr>
+          <w:rFonts w:cs="Arial"/>
+          <w:sz w:val="20"/>
+          <w:szCs w:val="20"/>
+        </w:rPr>
+        <w:tab/>
+        <w:t xml:space="preserve"> </w:t>
+      </w:r>
+      <w:r>
+        <w:rPr>
+          <w:rFonts w:cs="Arial"/>
+          <w:sz w:val="20"/>
+          <w:szCs w:val="20"/>
+        </w:rPr>
+        <w:tab/>
+        <w:t>&lt;</w:t>
+      </w:r>
+      <w:proofErr w:type="spellStart"/>
+      <w:r>
+        <w:rPr>
+          <w:rFonts w:cs="Arial"/>
+          <w:sz w:val="20"/>
+          <w:szCs w:val="20"/>
+        </w:rPr>
+        <w:t>ol</w:t>
+      </w:r>
+      <w:proofErr w:type="spellEnd"/>
+      <w:r>
+        <w:rPr>
+          <w:rFonts w:cs="Arial"/>
+          <w:sz w:val="20"/>
+          <w:szCs w:val="20"/>
+        </w:rPr>
+        <w:t>&gt;</w:t>
+      </w:r>
+    </w:p>
+    <w:p>
+      <w:pPr>
+        <w:spacing w:after="0" w:line="240" w:lineRule="auto"/>
+        <w:rPr>
+          <w:rFonts w:cs="Arial"/>
+          <w:sz w:val="20"/>
+          <w:szCs w:val="20"/>
+        </w:rPr>
+      </w:pPr>
+      <w:r>
+        <w:rPr>
+          <w:rFonts w:cs="Arial"/>
+          <w:sz w:val="20"/>
+          <w:szCs w:val="20"/>
+        </w:rPr>
+        <w:tab/>
+        <w:t xml:space="preserve"> </w:t>
+      </w:r>
+      <w:r>
+        <w:rPr>
+          <w:rFonts w:cs="Arial"/>
+          <w:sz w:val="20"/>
+          <w:szCs w:val="20"/>
+        </w:rPr>
+        <w:tab/>
+      </w:r>
+      <w:r>
+        <w:rPr>
+          <w:rFonts w:cs="Arial"/>
+          <w:sz w:val="20"/>
+          <w:szCs w:val="20"/>
+        </w:rPr>
+        <w:tab/>
+        <w:t xml:space="preserve">&lt;li&gt;O Mercado </w:t>
+      </w:r>
+      <w:proofErr w:type="gramStart"/>
+      <w:r>
+        <w:rPr>
+          <w:rFonts w:cs="Arial"/>
+          <w:sz w:val="20"/>
+          <w:szCs w:val="20"/>
+        </w:rPr>
+        <w:t>Municipal.&lt;</w:t>
+      </w:r>
+      <w:proofErr w:type="gramEnd"/>
+      <w:r>
+        <w:rPr>
+          <w:rFonts w:cs="Arial"/>
+          <w:sz w:val="20"/>
+          <w:szCs w:val="20"/>
+        </w:rPr>
+        <w:t>/li&gt;</w:t>
+      </w:r>
+    </w:p>
+    <w:p>
+      <w:pPr>
+        <w:spacing w:after="0" w:line="240" w:lineRule="auto"/>
+        <w:rPr>
+          <w:rFonts w:cs="Arial"/>
+          <w:sz w:val="20"/>
+          <w:szCs w:val="20"/>
+        </w:rPr>
+      </w:pPr>
+      <w:r>
+        <w:rPr>
+          <w:rFonts w:cs="Arial"/>
+          <w:sz w:val="20"/>
+          <w:szCs w:val="20"/>
+        </w:rPr>
+        <w:tab/>
+        <w:t xml:space="preserve"> </w:t>
+      </w:r>
+      <w:r>
+        <w:rPr>
+          <w:rFonts w:cs="Arial"/>
+          <w:sz w:val="20"/>
+          <w:szCs w:val="20"/>
+        </w:rPr>
+        <w:tab/>
+      </w:r>
+      <w:r>
+        <w:rPr>
+          <w:rFonts w:cs="Arial"/>
+          <w:sz w:val="20"/>
+          <w:szCs w:val="20"/>
+        </w:rPr>
+        <w:tab/>
+        <w:t xml:space="preserve">&lt;li&gt;A Sala São </w:t>
+      </w:r>
+      <w:proofErr w:type="gramStart"/>
+      <w:r>
+        <w:rPr>
+          <w:rFonts w:cs="Arial"/>
+          <w:sz w:val="20"/>
+          <w:szCs w:val="20"/>
+        </w:rPr>
+        <w:t>Paulo.&lt;</w:t>
+      </w:r>
+      <w:proofErr w:type="gramEnd"/>
+      <w:r>
+        <w:rPr>
+          <w:rFonts w:cs="Arial"/>
+          <w:sz w:val="20"/>
+          <w:szCs w:val="20"/>
+        </w:rPr>
+        <w:t>/li&gt;</w:t>
+      </w:r>
+    </w:p>
+    <w:p>
+      <w:pPr>
+        <w:spacing w:after="0" w:line="240" w:lineRule="auto"/>
+        <w:rPr>
+          <w:rFonts w:cs="Arial"/>
+          <w:sz w:val="20"/>
+          <w:szCs w:val="20"/>
+        </w:rPr>
+      </w:pPr>
+      <w:r>
+        <w:rPr>
+          <w:rFonts w:cs="Arial"/>
+          <w:sz w:val="20"/>
+          <w:szCs w:val="20"/>
+        </w:rPr>
+        <w:tab/>
+        <w:t xml:space="preserve"> </w:t>
+      </w:r>
+      <w:r>
+        <w:rPr>
+          <w:rFonts w:cs="Arial"/>
+          <w:sz w:val="20"/>
+          <w:szCs w:val="20"/>
+        </w:rPr>
+        <w:tab/>
+      </w:r>
+      <w:r>
+        <w:rPr>
+          <w:rFonts w:cs="Arial"/>
+          <w:sz w:val="20"/>
+          <w:szCs w:val="20"/>
+        </w:rPr>
+        <w:tab/>
+        <w:t xml:space="preserve">&lt;li&gt;Os estádios dos principais times de futebol da </w:t>
+      </w:r>
+      <w:proofErr w:type="gramStart"/>
+      <w:r>
+        <w:rPr>
+          <w:rFonts w:cs="Arial"/>
+          <w:sz w:val="20"/>
+          <w:szCs w:val="20"/>
+        </w:rPr>
+        <w:t>cidade.&lt;</w:t>
+      </w:r>
+      <w:proofErr w:type="gramEnd"/>
+      <w:r>
+        <w:rPr>
+          <w:rFonts w:cs="Arial"/>
+          <w:sz w:val="20"/>
+          <w:szCs w:val="20"/>
+        </w:rPr>
+        <w:t>/li&gt;</w:t>
+      </w:r>
+    </w:p>
+    <w:p>
+      <w:pPr>
+        <w:spacing w:after="0" w:line="240" w:lineRule="auto"/>
+        <w:rPr>
+          <w:rFonts w:cs="Arial"/>
+          <w:sz w:val="20"/>
+          <w:szCs w:val="20"/>
+        </w:rPr>
+      </w:pPr>
+      <w:r>
+        <w:rPr>
+          <w:rFonts w:cs="Arial"/>
+          <w:sz w:val="20"/>
+          <w:szCs w:val="20"/>
+        </w:rPr>
+        <w:tab/>
+        <w:t xml:space="preserve"> </w:t>
+      </w:r>
+      <w:r>
+        <w:rPr>
+          <w:rFonts w:cs="Arial"/>
+          <w:sz w:val="20"/>
+          <w:szCs w:val="20"/>
+        </w:rPr>
+        <w:tab/>
+      </w:r>
+      <w:r>
+        <w:rPr>
+          <w:rFonts w:cs="Arial"/>
+          <w:sz w:val="20"/>
+          <w:szCs w:val="20"/>
+        </w:rPr>
+        <w:tab/>
+        <w:t xml:space="preserve">&lt;li&gt;Diversos museus, como o Memorial da América Latina, Museu da Língua Portuguesa e o Museu do </w:t>
+      </w:r>
+      <w:proofErr w:type="gramStart"/>
+      <w:r>
+        <w:rPr>
+          <w:rFonts w:cs="Arial"/>
+          <w:sz w:val="20"/>
+          <w:szCs w:val="20"/>
+        </w:rPr>
+        <w:t>Ipiranga.&lt;</w:t>
+      </w:r>
+      <w:proofErr w:type="gramEnd"/>
+      <w:r>
+        <w:rPr>
+          <w:rFonts w:cs="Arial"/>
+          <w:sz w:val="20"/>
+          <w:szCs w:val="20"/>
+        </w:rPr>
+        <w:t>/li&gt;</w:t>
+      </w:r>
+    </w:p>
+    <w:p>
+      <w:pPr>
+        <w:spacing w:after="0" w:line="240" w:lineRule="auto"/>
+        <w:rPr>
+          <w:rFonts w:cs="Arial"/>
+          <w:sz w:val="20"/>
+          <w:szCs w:val="20"/>
+        </w:rPr>
+      </w:pPr>
+      <w:r>
+        <w:rPr>
+          <w:rFonts w:cs="Arial"/>
+          <w:sz w:val="20"/>
+          <w:szCs w:val="20"/>
+        </w:rPr>
+        <w:tab/>
+        <w:t xml:space="preserve"> </w:t>
+      </w:r>
+      <w:r>
+        <w:rPr>
+          <w:rFonts w:cs="Arial"/>
+          <w:sz w:val="20"/>
+          <w:szCs w:val="20"/>
+        </w:rPr>
+        <w:tab/>
+      </w:r>
+      <w:r>
+        <w:rPr>
+          <w:rFonts w:cs="Arial"/>
+          <w:sz w:val="20"/>
+          <w:szCs w:val="20"/>
+        </w:rPr>
+        <w:tab/>
+        <w:t xml:space="preserve">&lt;li&gt;E </w:t>
+      </w:r>
+      <w:proofErr w:type="gramStart"/>
+      <w:r>
+        <w:rPr>
+          <w:rFonts w:cs="Arial"/>
+          <w:sz w:val="20"/>
+          <w:szCs w:val="20"/>
+        </w:rPr>
+        <w:t>mais!&lt;</w:t>
+      </w:r>
+      <w:proofErr w:type="gramEnd"/>
+      <w:r>
+        <w:rPr>
+          <w:rFonts w:cs="Arial"/>
+          <w:sz w:val="20"/>
+          <w:szCs w:val="20"/>
+        </w:rPr>
+        <w:t>/li&gt;</w:t>
+      </w:r>
+    </w:p>
+    <w:p>
+      <w:pPr>
+        <w:spacing w:after="0" w:line="240" w:lineRule="auto"/>
+        <w:rPr>
+          <w:rFonts w:cs="Arial"/>
+          <w:sz w:val="20"/>
+          <w:szCs w:val="20"/>
+        </w:rPr>
+      </w:pPr>
+      <w:r>
+        <w:rPr>
+          <w:rFonts w:cs="Arial"/>
+          <w:sz w:val="20"/>
+          <w:szCs w:val="20"/>
+        </w:rPr>
+        <w:tab/>
+        <w:t xml:space="preserve"> </w:t>
+      </w:r>
+      <w:r>
+        <w:rPr>
+          <w:rFonts w:cs="Arial"/>
+          <w:sz w:val="20"/>
+          <w:szCs w:val="20"/>
+        </w:rPr>
+        <w:tab/>
+        <w:t>&lt;/</w:t>
+      </w:r>
+      <w:proofErr w:type="spellStart"/>
+      <w:r>
+        <w:rPr>
+          <w:rFonts w:cs="Arial"/>
+          <w:sz w:val="20"/>
+          <w:szCs w:val="20"/>
+        </w:rPr>
+        <w:t>ol</w:t>
+      </w:r>
+      <w:proofErr w:type="spellEnd"/>
+      <w:r>
+        <w:rPr>
+          <w:rFonts w:cs="Arial"/>
+          <w:sz w:val="20"/>
+          <w:szCs w:val="20"/>
+        </w:rPr>
+        <w:t>&gt;</w:t>
+      </w:r>
+    </w:p>
+    <w:p>
+      <w:pPr>
+        <w:spacing w:after="0" w:line="360" w:lineRule="auto"/>
+        <w:rPr>
+          <w:rFonts w:cs="Arial"/>
+          <w:sz w:val="20"/>
+          <w:szCs w:val="20"/>
+        </w:rPr>
+      </w:pPr>
+      <w:r>
+        <w:rPr>
+          <w:rFonts w:cs="Arial"/>
+          <w:sz w:val="20"/>
+          <w:szCs w:val="20"/>
+        </w:rPr>
+        <w:t>&lt;/</w:t>
+      </w:r>
+      <w:proofErr w:type="spellStart"/>
+      <w:r>
+        <w:rPr>
+          <w:rFonts w:cs="Arial"/>
+          <w:sz w:val="20"/>
+          <w:szCs w:val="20"/>
+        </w:rPr>
+        <w:t>div</w:t>
+      </w:r>
+      <w:proofErr w:type="spellEnd"/>
+      <w:r>
+        <w:rPr>
+          <w:rFonts w:cs="Arial"/>
+          <w:sz w:val="20"/>
+          <w:szCs w:val="20"/>
+        </w:rPr>
+        <w:t>&gt;</w:t>
+      </w:r>
+    </w:p>
+    <w:p>
+      <w:pPr>
+        <w:spacing w:after="0" w:line="360" w:lineRule="auto"/>
+        <w:rPr>
+          <w:rFonts w:cs="Arial"/>
+          <w:sz w:val="20"/>
+          <w:szCs w:val="20"/>
+        </w:rPr>
+      </w:pPr>
+      <w:r>
+        <w:rPr>
+          <w:rFonts w:cs="Arial"/>
+          <w:sz w:val="20"/>
+          <w:szCs w:val="20"/>
+        </w:rPr>
+        <w:t>Já o CSS:</w:t>
+      </w:r>
+    </w:p>
+    <w:p>
+      <w:pPr>
+        <w:spacing w:after="0" w:line="240" w:lineRule="auto"/>
+        <w:rPr>
+          <w:rFonts w:cs="Arial"/>
+          <w:sz w:val="20"/>
+          <w:szCs w:val="20"/>
+          <w:lang w:val="en-US"/>
+        </w:rPr>
+      </w:pPr>
+      <w:proofErr w:type="gramStart"/>
+      <w:r>
+        <w:rPr>
+          <w:rFonts w:cs="Arial"/>
+          <w:sz w:val="20"/>
+          <w:szCs w:val="20"/>
+          <w:lang w:val="en-US"/>
+        </w:rPr>
+        <w:t>.</w:t>
+      </w:r>
+      <w:proofErr w:type="spellStart"/>
+      <w:r>
+        <w:rPr>
+          <w:rFonts w:cs="Arial"/>
+          <w:sz w:val="20"/>
+          <w:szCs w:val="20"/>
+          <w:lang w:val="en-US"/>
+        </w:rPr>
+        <w:t>sidenote</w:t>
+      </w:r>
+      <w:proofErr w:type="spellEnd"/>
+      <w:proofErr w:type="gramEnd"/>
+      <w:r>
+        <w:rPr>
+          <w:rFonts w:cs="Arial"/>
+          <w:sz w:val="20"/>
+          <w:szCs w:val="20"/>
+          <w:lang w:val="en-US"/>
+        </w:rPr>
+        <w:t>{</w:t>
+      </w:r>
+    </w:p>
+    <w:p>
+      <w:pPr>
+        <w:spacing w:after="0" w:line="240" w:lineRule="auto"/>
+        <w:rPr>
+          <w:rFonts w:cs="Arial"/>
+          <w:sz w:val="20"/>
+          <w:szCs w:val="20"/>
+          <w:lang w:val="en-US"/>
+        </w:rPr>
+      </w:pPr>
+      <w:r>
+        <w:rPr>
+          <w:rFonts w:cs="Arial"/>
+          <w:sz w:val="20"/>
+          <w:szCs w:val="20"/>
+          <w:lang w:val="en-US"/>
+        </w:rPr>
+        <w:t xml:space="preserve">   background-color: #FFFBE4;</w:t>
+      </w:r>
+    </w:p>
+    <w:p>
+      <w:pPr>
+        <w:spacing w:after="0" w:line="240" w:lineRule="auto"/>
+        <w:rPr>
+          <w:rFonts w:cs="Arial"/>
+          <w:sz w:val="20"/>
+          <w:szCs w:val="20"/>
+          <w:lang w:val="en-US"/>
+        </w:rPr>
+      </w:pPr>
+      <w:r>
+        <w:rPr>
+          <w:rFonts w:cs="Arial"/>
+          <w:sz w:val="20"/>
+          <w:szCs w:val="20"/>
+          <w:lang w:val="en-US"/>
+        </w:rPr>
+        <w:t xml:space="preserve">  border: 1px solid #C9BC8F;</w:t>
+      </w:r>
+    </w:p>
+    <w:p>
+      <w:pPr>
+        <w:spacing w:after="0" w:line="240" w:lineRule="auto"/>
+        <w:rPr>
+          <w:rFonts w:cs="Arial"/>
+          <w:sz w:val="20"/>
+          <w:szCs w:val="20"/>
+          <w:lang w:val="en-US"/>
+        </w:rPr>
+      </w:pPr>
+      <w:r>
+        <w:rPr>
+          <w:rFonts w:cs="Arial"/>
+          <w:sz w:val="20"/>
+          <w:szCs w:val="20"/>
+          <w:lang w:val="en-US"/>
+        </w:rPr>
+        <w:t xml:space="preserve">  padding: 10px;</w:t>
+      </w:r>
+    </w:p>
+    <w:p>
+      <w:pPr>
+        <w:spacing w:after="0" w:line="240" w:lineRule="auto"/>
+        <w:rPr>
+          <w:rFonts w:cs="Arial"/>
+          <w:sz w:val="20"/>
+          <w:szCs w:val="20"/>
+          <w:lang w:val="en-US"/>
+        </w:rPr>
+      </w:pPr>
+      <w:r>
+        <w:rPr>
+          <w:rFonts w:cs="Arial"/>
+          <w:sz w:val="20"/>
+          <w:szCs w:val="20"/>
+          <w:lang w:val="en-US"/>
+        </w:rPr>
+        <w:t xml:space="preserve">  width: 260px;</w:t>
+      </w:r>
+    </w:p>
+    <w:p>
+      <w:pPr>
+        <w:spacing w:after="0" w:line="240" w:lineRule="auto"/>
+        <w:rPr>
+          <w:rFonts w:cs="Arial"/>
+          <w:sz w:val="20"/>
+          <w:szCs w:val="20"/>
+          <w:lang w:val="en-US"/>
+        </w:rPr>
+      </w:pPr>
+      <w:r>
+        <w:rPr>
+          <w:rFonts w:cs="Arial"/>
+          <w:sz w:val="20"/>
+          <w:szCs w:val="20"/>
+          <w:lang w:val="en-US"/>
+        </w:rPr>
+        <w:t>}</w:t>
+      </w:r>
+    </w:p>
+    <w:p>
+      <w:pPr>
+        <w:spacing w:after="0" w:line="240" w:lineRule="auto"/>
+        <w:rPr>
+          <w:rFonts w:cs="Arial"/>
+          <w:sz w:val="20"/>
+          <w:szCs w:val="20"/>
+          <w:lang w:val="en-US"/>
+        </w:rPr>
+      </w:pPr>
+    </w:p>
+    <w:p>
+      <w:pPr>
+        <w:spacing w:after="0" w:line="240" w:lineRule="auto"/>
+        <w:rPr>
+          <w:rFonts w:cs="Arial"/>
+          <w:sz w:val="20"/>
+          <w:szCs w:val="20"/>
+          <w:lang w:val="en-US"/>
+        </w:rPr>
+      </w:pPr>
+      <w:proofErr w:type="gramStart"/>
+      <w:r>
+        <w:rPr>
+          <w:rFonts w:cs="Arial"/>
+          <w:sz w:val="20"/>
+          <w:szCs w:val="20"/>
+          <w:lang w:val="en-US"/>
+        </w:rPr>
+        <w:t>.</w:t>
+      </w:r>
+      <w:proofErr w:type="spellStart"/>
+      <w:r>
+        <w:rPr>
+          <w:rFonts w:cs="Arial"/>
+          <w:sz w:val="20"/>
+          <w:szCs w:val="20"/>
+          <w:lang w:val="en-US"/>
+        </w:rPr>
+        <w:t>sidenote</w:t>
+      </w:r>
+      <w:proofErr w:type="spellEnd"/>
+      <w:proofErr w:type="gramEnd"/>
+      <w:r>
+        <w:rPr>
+          <w:rFonts w:cs="Arial"/>
+          <w:sz w:val="20"/>
+          <w:szCs w:val="20"/>
+          <w:lang w:val="en-US"/>
+        </w:rPr>
+        <w:t xml:space="preserve"> h3{</w:t>
+      </w:r>
+    </w:p>
+    <w:p>
+      <w:pPr>
+        <w:spacing w:after="0" w:line="240" w:lineRule="auto"/>
+        <w:rPr>
+          <w:rFonts w:cs="Arial"/>
+          <w:sz w:val="20"/>
+          <w:szCs w:val="20"/>
+          <w:lang w:val="en-US"/>
+        </w:rPr>
+      </w:pPr>
+      <w:r>
+        <w:rPr>
+          <w:rFonts w:cs="Arial"/>
+          <w:sz w:val="20"/>
+          <w:szCs w:val="20"/>
+          <w:lang w:val="en-US"/>
+        </w:rPr>
+        <w:t xml:space="preserve">  font-size: 14px;</w:t>
+      </w:r>
+    </w:p>
+    <w:p>
+      <w:pPr>
+        <w:spacing w:after="0" w:line="240" w:lineRule="auto"/>
+        <w:rPr>
+          <w:rFonts w:cs="Arial"/>
+          <w:sz w:val="20"/>
+          <w:szCs w:val="20"/>
+          <w:lang w:val="en-US"/>
+        </w:rPr>
+      </w:pPr>
+      <w:r>
+        <w:rPr>
+          <w:rFonts w:cs="Arial"/>
+          <w:sz w:val="20"/>
+          <w:szCs w:val="20"/>
+          <w:lang w:val="en-US"/>
+        </w:rPr>
+        <w:t xml:space="preserve">  margin-top: 0;</w:t>
+      </w:r>
+    </w:p>
+    <w:p>
+      <w:pPr>
+        <w:spacing w:after="0" w:line="240" w:lineRule="auto"/>
+        <w:rPr>
+          <w:rFonts w:cs="Arial"/>
+          <w:sz w:val="20"/>
+          <w:szCs w:val="20"/>
+          <w:lang w:val="en-US"/>
+        </w:rPr>
+      </w:pPr>
+      <w:r>
+        <w:rPr>
+          <w:rFonts w:cs="Arial"/>
+          <w:sz w:val="20"/>
+          <w:szCs w:val="20"/>
+          <w:lang w:val="en-US"/>
+        </w:rPr>
+        <w:t>}</w:t>
+      </w:r>
+    </w:p>
+    <w:p>
+      <w:pPr>
+        <w:spacing w:after="0" w:line="240" w:lineRule="auto"/>
+        <w:rPr>
+          <w:rFonts w:cs="Arial"/>
+          <w:sz w:val="20"/>
+          <w:szCs w:val="20"/>
+          <w:lang w:val="en-US"/>
+        </w:rPr>
+      </w:pPr>
+    </w:p>
+    <w:p>
+      <w:pPr>
+        <w:spacing w:after="0" w:line="240" w:lineRule="auto"/>
+        <w:rPr>
+          <w:rFonts w:cs="Arial"/>
+          <w:sz w:val="20"/>
+          <w:szCs w:val="20"/>
+          <w:lang w:val="en-US"/>
+        </w:rPr>
+      </w:pPr>
+      <w:proofErr w:type="gramStart"/>
+      <w:r>
+        <w:rPr>
+          <w:rFonts w:cs="Arial"/>
+          <w:sz w:val="20"/>
+          <w:szCs w:val="20"/>
+          <w:lang w:val="en-US"/>
+        </w:rPr>
+        <w:t>.</w:t>
+      </w:r>
+      <w:proofErr w:type="spellStart"/>
+      <w:r>
+        <w:rPr>
+          <w:rFonts w:cs="Arial"/>
+          <w:sz w:val="20"/>
+          <w:szCs w:val="20"/>
+          <w:lang w:val="en-US"/>
+        </w:rPr>
+        <w:t>sidenote</w:t>
+      </w:r>
+      <w:proofErr w:type="spellEnd"/>
+      <w:proofErr w:type="gramEnd"/>
+      <w:r>
+        <w:rPr>
+          <w:rFonts w:cs="Arial"/>
+          <w:sz w:val="20"/>
+          <w:szCs w:val="20"/>
+          <w:lang w:val="en-US"/>
+        </w:rPr>
+        <w:t xml:space="preserve"> </w:t>
+      </w:r>
+      <w:proofErr w:type="spellStart"/>
+      <w:r>
+        <w:rPr>
+          <w:rFonts w:cs="Arial"/>
+          <w:sz w:val="20"/>
+          <w:szCs w:val="20"/>
+          <w:lang w:val="en-US"/>
+        </w:rPr>
+        <w:t>ol</w:t>
+      </w:r>
+      <w:proofErr w:type="spellEnd"/>
+      <w:r>
+        <w:rPr>
+          <w:rFonts w:cs="Arial"/>
+          <w:sz w:val="20"/>
+          <w:szCs w:val="20"/>
+          <w:lang w:val="en-US"/>
+        </w:rPr>
+        <w:t>{</w:t>
+      </w:r>
+    </w:p>
+    <w:p>
+      <w:pPr>
+        <w:spacing w:after="0" w:line="240" w:lineRule="auto"/>
+        <w:rPr>
+          <w:rFonts w:cs="Arial"/>
+          <w:sz w:val="20"/>
+          <w:szCs w:val="20"/>
+          <w:lang w:val="en-US"/>
+        </w:rPr>
+      </w:pPr>
+      <w:r>
+        <w:rPr>
+          <w:rFonts w:cs="Arial"/>
+          <w:sz w:val="20"/>
+          <w:szCs w:val="20"/>
+          <w:lang w:val="en-US"/>
+        </w:rPr>
+        <w:t xml:space="preserve">  font-size: 12px;</w:t>
+      </w:r>
+    </w:p>
+    <w:p>
+      <w:pPr>
+        <w:spacing w:line="360" w:lineRule="auto"/>
+        <w:rPr>
+          <w:rFonts w:cs="Arial"/>
+          <w:sz w:val="20"/>
+          <w:szCs w:val="20"/>
+        </w:rPr>
+      </w:pPr>
+      <w:r>
+        <w:rPr>
+          <w:rFonts w:cs="Arial"/>
+          <w:sz w:val="20"/>
+          <w:szCs w:val="20"/>
+        </w:rPr>
+        <w:t>}</w:t>
+      </w:r>
+    </w:p>
+    <w:p>
+      <w:pPr>
+        <w:spacing w:line="360" w:lineRule="auto"/>
+        <w:rPr>
+          <w:rFonts w:cs="Arial"/>
+          <w:sz w:val="20"/>
+          <w:szCs w:val="20"/>
+        </w:rPr>
+      </w:pPr>
+      <w:r>
+        <w:rPr>
+          <w:rFonts w:cs="Arial"/>
+          <w:sz w:val="20"/>
+          <w:szCs w:val="20"/>
+        </w:rPr>
+        <w:t>Agora vamos colocar o rodapé no HTML:</w:t>
+      </w:r>
+    </w:p>
+    <w:p>
+      <w:pPr>
+        <w:spacing w:after="0" w:line="240" w:lineRule="auto"/>
+        <w:rPr>
+          <w:rFonts w:cs="Arial"/>
+          <w:sz w:val="20"/>
+          <w:szCs w:val="20"/>
+        </w:rPr>
+      </w:pPr>
+      <w:r>
+        <w:rPr>
+          <w:rFonts w:cs="Arial"/>
+          <w:sz w:val="20"/>
+          <w:szCs w:val="20"/>
+        </w:rPr>
+        <w:t>&lt;</w:t>
+      </w:r>
+      <w:proofErr w:type="spellStart"/>
+      <w:r>
+        <w:rPr>
+          <w:rFonts w:cs="Arial"/>
+          <w:sz w:val="20"/>
+          <w:szCs w:val="20"/>
+        </w:rPr>
+        <w:t>div</w:t>
+      </w:r>
+      <w:proofErr w:type="spellEnd"/>
+      <w:r>
+        <w:rPr>
+          <w:rFonts w:cs="Arial"/>
+          <w:sz w:val="20"/>
+          <w:szCs w:val="20"/>
+        </w:rPr>
+        <w:t xml:space="preserve"> </w:t>
+      </w:r>
+      <w:proofErr w:type="spellStart"/>
+      <w:r>
+        <w:rPr>
+          <w:rFonts w:cs="Arial"/>
+          <w:sz w:val="20"/>
+          <w:szCs w:val="20"/>
+        </w:rPr>
+        <w:t>class</w:t>
+      </w:r>
+      <w:proofErr w:type="spellEnd"/>
+      <w:r>
+        <w:rPr>
+          <w:rFonts w:cs="Arial"/>
+          <w:sz w:val="20"/>
+          <w:szCs w:val="20"/>
+        </w:rPr>
+        <w:t>="</w:t>
+      </w:r>
+      <w:proofErr w:type="spellStart"/>
+      <w:r>
+        <w:rPr>
+          <w:rFonts w:cs="Arial"/>
+          <w:sz w:val="20"/>
+          <w:szCs w:val="20"/>
+        </w:rPr>
+        <w:t>footerr</w:t>
+      </w:r>
+      <w:proofErr w:type="spellEnd"/>
+      <w:r>
+        <w:rPr>
+          <w:rFonts w:cs="Arial"/>
+          <w:sz w:val="20"/>
+          <w:szCs w:val="20"/>
+        </w:rPr>
+        <w:t>"&gt;</w:t>
+      </w:r>
+    </w:p>
+    <w:p>
+      <w:pPr>
+        <w:spacing w:after="0" w:line="240" w:lineRule="auto"/>
+        <w:rPr>
+          <w:rFonts w:cs="Arial"/>
+          <w:sz w:val="20"/>
+          <w:szCs w:val="20"/>
+        </w:rPr>
+      </w:pPr>
+      <w:r>
+        <w:rPr>
+          <w:rFonts w:cs="Arial"/>
+          <w:sz w:val="20"/>
+          <w:szCs w:val="20"/>
+        </w:rPr>
+        <w:tab/>
+        <w:t xml:space="preserve"> &lt;p&gt; Parte do livro "HTML5 e CSS3: Domine a web do futuro." &lt;/p&gt;</w:t>
+      </w:r>
+      <w:r>
+        <w:rPr>
+          <w:rFonts w:cs="Arial"/>
+          <w:sz w:val="20"/>
+          <w:szCs w:val="20"/>
+        </w:rPr>
+        <w:tab/>
+        <w:t xml:space="preserve"> </w:t>
+      </w:r>
+      <w:r>
+        <w:rPr>
+          <w:rFonts w:cs="Arial"/>
+          <w:sz w:val="20"/>
+          <w:szCs w:val="20"/>
+        </w:rPr>
+        <w:tab/>
+      </w:r>
+      <w:r>
+        <w:rPr>
+          <w:rFonts w:cs="Arial"/>
+          <w:sz w:val="20"/>
+          <w:szCs w:val="20"/>
+        </w:rPr>
+        <w:tab/>
+      </w:r>
+    </w:p>
+    <w:p>
+      <w:pPr>
+        <w:spacing w:line="360" w:lineRule="auto"/>
+        <w:rPr>
+          <w:rFonts w:cs="Arial"/>
+          <w:sz w:val="20"/>
+          <w:szCs w:val="20"/>
+        </w:rPr>
+      </w:pPr>
+      <w:r>
+        <w:rPr>
+          <w:rFonts w:cs="Arial"/>
+          <w:sz w:val="20"/>
+          <w:szCs w:val="20"/>
+        </w:rPr>
+        <w:t>&lt;/</w:t>
+      </w:r>
+      <w:proofErr w:type="spellStart"/>
+      <w:r>
+        <w:rPr>
+          <w:rFonts w:cs="Arial"/>
+          <w:sz w:val="20"/>
+          <w:szCs w:val="20"/>
+        </w:rPr>
+        <w:t>div</w:t>
+      </w:r>
+      <w:proofErr w:type="spellEnd"/>
+      <w:r>
+        <w:rPr>
+          <w:rFonts w:cs="Arial"/>
+          <w:sz w:val="20"/>
+          <w:szCs w:val="20"/>
+        </w:rPr>
+        <w:t>&gt;</w:t>
+      </w:r>
+    </w:p>
+    <w:p>
+      <w:pPr>
+        <w:spacing w:line="360" w:lineRule="auto"/>
+        <w:rPr>
+          <w:rFonts w:cs="Arial"/>
+          <w:sz w:val="20"/>
+          <w:szCs w:val="20"/>
+        </w:rPr>
+      </w:pPr>
+      <w:r>
+        <w:rPr>
+          <w:rFonts w:cs="Arial"/>
+          <w:sz w:val="20"/>
+          <w:szCs w:val="20"/>
+        </w:rPr>
+        <w:t>Já o CSS:</w:t>
+      </w:r>
+    </w:p>
+    <w:p>
+      <w:pPr>
+        <w:spacing w:after="0" w:line="240" w:lineRule="auto"/>
+        <w:rPr>
+          <w:rFonts w:cs="Arial"/>
+          <w:sz w:val="20"/>
+          <w:szCs w:val="20"/>
+          <w:lang w:val="en-US"/>
+        </w:rPr>
+      </w:pPr>
+      <w:proofErr w:type="gramStart"/>
+      <w:r>
+        <w:rPr>
+          <w:rFonts w:cs="Arial"/>
+          <w:sz w:val="20"/>
+          <w:szCs w:val="20"/>
+          <w:lang w:val="en-US"/>
+        </w:rPr>
+        <w:t>.footer</w:t>
+      </w:r>
+      <w:proofErr w:type="gramEnd"/>
+      <w:r>
+        <w:rPr>
+          <w:rFonts w:cs="Arial"/>
+          <w:sz w:val="20"/>
+          <w:szCs w:val="20"/>
+          <w:lang w:val="en-US"/>
+        </w:rPr>
+        <w:t>{</w:t>
+      </w:r>
+    </w:p>
+    <w:p>
+      <w:pPr>
+        <w:spacing w:after="0" w:line="240" w:lineRule="auto"/>
+        <w:rPr>
+          <w:rFonts w:cs="Arial"/>
+          <w:sz w:val="20"/>
+          <w:szCs w:val="20"/>
+          <w:lang w:val="en-US"/>
+        </w:rPr>
+      </w:pPr>
+      <w:r>
+        <w:rPr>
+          <w:rFonts w:cs="Arial"/>
+          <w:sz w:val="20"/>
+          <w:szCs w:val="20"/>
+          <w:lang w:val="en-US"/>
+        </w:rPr>
+        <w:t xml:space="preserve">  font-size: 12px;</w:t>
+      </w:r>
+    </w:p>
+    <w:p>
+      <w:pPr>
+        <w:spacing w:after="0" w:line="240" w:lineRule="auto"/>
+        <w:rPr>
+          <w:rFonts w:cs="Arial"/>
+          <w:sz w:val="20"/>
+          <w:szCs w:val="20"/>
+          <w:lang w:val="en-US"/>
+        </w:rPr>
+      </w:pPr>
+      <w:r>
+        <w:rPr>
+          <w:rFonts w:cs="Arial"/>
+          <w:sz w:val="20"/>
+          <w:szCs w:val="20"/>
+          <w:lang w:val="en-US"/>
+        </w:rPr>
+        <w:t xml:space="preserve">  text-align: center;</w:t>
+      </w:r>
+    </w:p>
+    <w:p>
+      <w:pPr>
+        <w:spacing w:line="360" w:lineRule="auto"/>
+        <w:rPr>
+          <w:rFonts w:cs="Arial"/>
+          <w:sz w:val="20"/>
+          <w:szCs w:val="20"/>
+        </w:rPr>
+      </w:pPr>
+      <w:r>
+        <w:rPr>
+          <w:rFonts w:cs="Arial"/>
+          <w:sz w:val="20"/>
+          <w:szCs w:val="20"/>
+        </w:rPr>
+        <w:t>}</w:t>
+      </w:r>
+    </w:p>
+    <w:p>
+      <w:pPr>
+        <w:spacing w:line="360" w:lineRule="auto"/>
+        <w:rPr>
+          <w:rFonts w:cs="Arial"/>
+          <w:sz w:val="20"/>
+          <w:szCs w:val="20"/>
+        </w:rPr>
+      </w:pPr>
+      <w:r>
+        <w:rPr>
+          <w:rFonts w:cs="Arial"/>
+          <w:sz w:val="20"/>
+          <w:szCs w:val="20"/>
+        </w:rPr>
+        <w:t xml:space="preserve">Só com isso não resolve, temos que usar uma </w:t>
+      </w:r>
+      <w:proofErr w:type="spellStart"/>
+      <w:r>
+        <w:rPr>
+          <w:rFonts w:cs="Arial"/>
+          <w:sz w:val="20"/>
+          <w:szCs w:val="20"/>
+        </w:rPr>
+        <w:t>div</w:t>
+      </w:r>
+      <w:proofErr w:type="spellEnd"/>
+      <w:r>
+        <w:rPr>
+          <w:rFonts w:cs="Arial"/>
+          <w:sz w:val="20"/>
+          <w:szCs w:val="20"/>
+        </w:rPr>
+        <w:t xml:space="preserve"> para o conteúdo principal e outro para </w:t>
+      </w:r>
+      <w:proofErr w:type="spellStart"/>
+      <w:r>
+        <w:rPr>
+          <w:rFonts w:cs="Arial"/>
+          <w:sz w:val="20"/>
+          <w:szCs w:val="20"/>
+        </w:rPr>
+        <w:t>sidebar</w:t>
+      </w:r>
+      <w:proofErr w:type="spellEnd"/>
+      <w:r>
+        <w:rPr>
+          <w:rFonts w:cs="Arial"/>
+          <w:sz w:val="20"/>
+          <w:szCs w:val="20"/>
+        </w:rPr>
+        <w:t xml:space="preserve"> e rodapé.</w:t>
+      </w:r>
+    </w:p>
+    <w:p>
+      <w:pPr>
+        <w:spacing w:line="360" w:lineRule="auto"/>
+        <w:rPr>
+          <w:rFonts w:cs="Arial"/>
+          <w:sz w:val="20"/>
+          <w:szCs w:val="20"/>
+        </w:rPr>
+      </w:pPr>
+    </w:p>
+    <w:p>
+      <w:pPr>
+        <w:spacing w:after="0" w:line="240" w:lineRule="auto"/>
+        <w:rPr>
+          <w:rFonts w:cs="Arial"/>
+          <w:sz w:val="20"/>
+          <w:szCs w:val="20"/>
+        </w:rPr>
+      </w:pPr>
+      <w:r>
+        <w:rPr>
+          <w:rFonts w:cs="Arial"/>
+          <w:sz w:val="20"/>
+          <w:szCs w:val="20"/>
+        </w:rPr>
+        <w:lastRenderedPageBreak/>
+        <w:t>&lt;</w:t>
+      </w:r>
+      <w:proofErr w:type="spellStart"/>
+      <w:r>
+        <w:rPr>
+          <w:rFonts w:cs="Arial"/>
+          <w:sz w:val="20"/>
+          <w:szCs w:val="20"/>
+        </w:rPr>
+        <w:t>div</w:t>
+      </w:r>
+      <w:proofErr w:type="spellEnd"/>
+      <w:r>
+        <w:rPr>
+          <w:rFonts w:cs="Arial"/>
+          <w:sz w:val="20"/>
+          <w:szCs w:val="20"/>
+        </w:rPr>
+        <w:t xml:space="preserve"> </w:t>
+      </w:r>
+      <w:proofErr w:type="spellStart"/>
+      <w:r>
+        <w:rPr>
+          <w:rFonts w:cs="Arial"/>
+          <w:sz w:val="20"/>
+          <w:szCs w:val="20"/>
+        </w:rPr>
+        <w:t>class</w:t>
+      </w:r>
+      <w:proofErr w:type="spellEnd"/>
+      <w:r>
+        <w:rPr>
+          <w:rFonts w:cs="Arial"/>
+          <w:sz w:val="20"/>
+          <w:szCs w:val="20"/>
+        </w:rPr>
+        <w:t>="</w:t>
+      </w:r>
+      <w:proofErr w:type="spellStart"/>
+      <w:r>
+        <w:rPr>
+          <w:rFonts w:cs="Arial"/>
+          <w:sz w:val="20"/>
+          <w:szCs w:val="20"/>
+        </w:rPr>
+        <w:t>places</w:t>
+      </w:r>
+      <w:proofErr w:type="spellEnd"/>
+      <w:r>
+        <w:rPr>
+          <w:rFonts w:cs="Arial"/>
+          <w:sz w:val="20"/>
+          <w:szCs w:val="20"/>
+        </w:rPr>
+        <w:t>"&gt;</w:t>
+      </w:r>
+    </w:p>
+    <w:p>
+      <w:pPr>
+        <w:spacing w:after="0" w:line="240" w:lineRule="auto"/>
+        <w:ind w:firstLine="708"/>
+        <w:rPr>
+          <w:rFonts w:cs="Arial"/>
+          <w:sz w:val="20"/>
+          <w:szCs w:val="20"/>
+        </w:rPr>
+      </w:pPr>
+      <w:r>
+        <w:rPr>
+          <w:rFonts w:cs="Arial"/>
+          <w:sz w:val="20"/>
+          <w:szCs w:val="20"/>
+        </w:rPr>
+        <w:t>&lt;</w:t>
+      </w:r>
+      <w:proofErr w:type="spellStart"/>
+      <w:r>
+        <w:rPr>
+          <w:rFonts w:cs="Arial"/>
+          <w:sz w:val="20"/>
+          <w:szCs w:val="20"/>
+        </w:rPr>
+        <w:t>div</w:t>
+      </w:r>
+      <w:proofErr w:type="spellEnd"/>
+      <w:r>
+        <w:rPr>
+          <w:rFonts w:cs="Arial"/>
+          <w:sz w:val="20"/>
+          <w:szCs w:val="20"/>
+        </w:rPr>
+        <w:t xml:space="preserve"> </w:t>
+      </w:r>
+      <w:proofErr w:type="spellStart"/>
+      <w:r>
+        <w:rPr>
+          <w:rFonts w:cs="Arial"/>
+          <w:sz w:val="20"/>
+          <w:szCs w:val="20"/>
+        </w:rPr>
+        <w:t>class</w:t>
+      </w:r>
+      <w:proofErr w:type="spellEnd"/>
+      <w:r>
+        <w:rPr>
+          <w:rFonts w:cs="Arial"/>
+          <w:sz w:val="20"/>
+          <w:szCs w:val="20"/>
+        </w:rPr>
+        <w:t>="</w:t>
+      </w:r>
+      <w:proofErr w:type="spellStart"/>
+      <w:r>
+        <w:rPr>
+          <w:rFonts w:cs="Arial"/>
+          <w:sz w:val="20"/>
+          <w:szCs w:val="20"/>
+        </w:rPr>
+        <w:t>place</w:t>
+      </w:r>
+      <w:proofErr w:type="spellEnd"/>
+      <w:r>
+        <w:rPr>
+          <w:rFonts w:cs="Arial"/>
+          <w:sz w:val="20"/>
+          <w:szCs w:val="20"/>
+        </w:rPr>
+        <w:t>"&gt;</w:t>
+      </w:r>
+    </w:p>
+    <w:p>
+      <w:pPr>
+        <w:spacing w:after="0" w:line="240" w:lineRule="auto"/>
+        <w:ind w:left="708" w:firstLine="708"/>
+        <w:rPr>
+          <w:rFonts w:cs="Arial"/>
+          <w:sz w:val="20"/>
+          <w:szCs w:val="20"/>
+        </w:rPr>
+      </w:pPr>
+      <w:r>
+        <w:rPr>
+          <w:rFonts w:cs="Arial"/>
+          <w:sz w:val="20"/>
+          <w:szCs w:val="20"/>
+        </w:rPr>
+        <w:t>&lt;h1&gt;Titulo&lt;/h1&gt;</w:t>
+      </w:r>
+    </w:p>
+    <w:p>
+      <w:pPr>
+        <w:spacing w:after="0" w:line="240" w:lineRule="auto"/>
+        <w:ind w:left="708" w:firstLine="708"/>
+        <w:rPr>
+          <w:rFonts w:cs="Arial"/>
+          <w:sz w:val="20"/>
+          <w:szCs w:val="20"/>
+          <w:lang w:val="en-US"/>
+        </w:rPr>
+      </w:pPr>
+      <w:proofErr w:type="gramStart"/>
+      <w:r>
+        <w:rPr>
+          <w:rFonts w:cs="Arial"/>
+          <w:sz w:val="20"/>
+          <w:szCs w:val="20"/>
+          <w:lang w:val="en-US"/>
+        </w:rPr>
+        <w:t>&lt;!--</w:t>
+      </w:r>
+      <w:proofErr w:type="spellStart"/>
+      <w:proofErr w:type="gramEnd"/>
+      <w:r>
+        <w:rPr>
+          <w:rFonts w:cs="Arial"/>
+          <w:sz w:val="20"/>
+          <w:szCs w:val="20"/>
+          <w:lang w:val="en-US"/>
+        </w:rPr>
+        <w:t>conteúdo</w:t>
+      </w:r>
+      <w:proofErr w:type="spellEnd"/>
+      <w:r>
+        <w:rPr>
+          <w:rFonts w:cs="Arial"/>
+          <w:sz w:val="20"/>
+          <w:szCs w:val="20"/>
+          <w:lang w:val="en-US"/>
+        </w:rPr>
+        <w:t>--&gt;</w:t>
+      </w:r>
+    </w:p>
+    <w:p>
+      <w:pPr>
+        <w:spacing w:after="0" w:line="240" w:lineRule="auto"/>
+        <w:ind w:left="708" w:firstLine="708"/>
+        <w:rPr>
+          <w:rFonts w:cs="Arial"/>
+          <w:sz w:val="20"/>
+          <w:szCs w:val="20"/>
+          <w:lang w:val="en-US"/>
+        </w:rPr>
+      </w:pPr>
+      <w:r>
+        <w:rPr>
+          <w:rFonts w:cs="Arial"/>
+          <w:sz w:val="20"/>
+          <w:szCs w:val="20"/>
+          <w:lang w:val="en-US"/>
+        </w:rPr>
+        <w:t>&lt;div class</w:t>
+      </w:r>
+      <w:proofErr w:type="gramStart"/>
+      <w:r>
+        <w:rPr>
+          <w:rFonts w:cs="Arial"/>
+          <w:sz w:val="20"/>
+          <w:szCs w:val="20"/>
+          <w:lang w:val="en-US"/>
+        </w:rPr>
+        <w:t>=”clear</w:t>
+      </w:r>
+      <w:proofErr w:type="gramEnd"/>
+      <w:r>
+        <w:rPr>
+          <w:rFonts w:cs="Arial"/>
+          <w:sz w:val="20"/>
+          <w:szCs w:val="20"/>
+          <w:lang w:val="en-US"/>
+        </w:rPr>
+        <w:t>”&gt;&lt;/div&gt;</w:t>
+      </w:r>
+    </w:p>
+    <w:p>
+      <w:pPr>
+        <w:spacing w:after="0" w:line="240" w:lineRule="auto"/>
+        <w:ind w:firstLine="708"/>
+        <w:rPr>
+          <w:rFonts w:cs="Arial"/>
+          <w:sz w:val="20"/>
+          <w:szCs w:val="20"/>
+          <w:lang w:val="en-US"/>
+        </w:rPr>
+      </w:pPr>
+      <w:r>
+        <w:rPr>
+          <w:rFonts w:cs="Arial"/>
+          <w:sz w:val="20"/>
+          <w:szCs w:val="20"/>
+          <w:lang w:val="en-US"/>
+        </w:rPr>
+        <w:t>&lt;/div&gt;</w:t>
+      </w:r>
+    </w:p>
+    <w:p>
+      <w:pPr>
+        <w:spacing w:after="0" w:line="240" w:lineRule="auto"/>
+        <w:rPr>
+          <w:rFonts w:cs="Arial"/>
+          <w:sz w:val="20"/>
+          <w:szCs w:val="20"/>
+          <w:lang w:val="en-US"/>
+        </w:rPr>
+      </w:pPr>
+      <w:r>
+        <w:rPr>
+          <w:rFonts w:cs="Arial"/>
+          <w:sz w:val="20"/>
+          <w:szCs w:val="20"/>
+          <w:lang w:val="en-US"/>
+        </w:rPr>
+        <w:t>&lt;/div&gt;</w:t>
+      </w:r>
+    </w:p>
+    <w:p>
+      <w:pPr>
+        <w:spacing w:after="0" w:line="240" w:lineRule="auto"/>
+        <w:rPr>
+          <w:rFonts w:cs="Arial"/>
+          <w:sz w:val="20"/>
+          <w:szCs w:val="20"/>
+          <w:lang w:val="en-US"/>
+        </w:rPr>
+      </w:pPr>
+    </w:p>
+    <w:p>
+      <w:pPr>
+        <w:spacing w:after="0" w:line="240" w:lineRule="auto"/>
+        <w:rPr>
+          <w:rFonts w:cs="Arial"/>
+          <w:sz w:val="20"/>
+          <w:szCs w:val="20"/>
+          <w:lang w:val="en-US"/>
+        </w:rPr>
+      </w:pPr>
+      <w:r>
+        <w:rPr>
+          <w:rFonts w:cs="Arial"/>
+          <w:sz w:val="20"/>
+          <w:szCs w:val="20"/>
+          <w:lang w:val="en-US"/>
+        </w:rPr>
+        <w:t>&lt;div class="</w:t>
+      </w:r>
+      <w:proofErr w:type="spellStart"/>
+      <w:r>
+        <w:rPr>
+          <w:rFonts w:cs="Arial"/>
+          <w:sz w:val="20"/>
+          <w:szCs w:val="20"/>
+          <w:lang w:val="en-US"/>
+        </w:rPr>
+        <w:t>sidenote</w:t>
+      </w:r>
+      <w:proofErr w:type="spellEnd"/>
+      <w:r>
+        <w:rPr>
+          <w:rFonts w:cs="Arial"/>
+          <w:sz w:val="20"/>
+          <w:szCs w:val="20"/>
+          <w:lang w:val="en-US"/>
+        </w:rPr>
+        <w:t>"&gt;</w:t>
+      </w:r>
+    </w:p>
+    <w:p>
+      <w:pPr>
+        <w:spacing w:after="0" w:line="240" w:lineRule="auto"/>
+        <w:ind w:firstLine="708"/>
+        <w:rPr>
+          <w:rFonts w:cs="Arial"/>
+          <w:sz w:val="20"/>
+          <w:szCs w:val="20"/>
+        </w:rPr>
+      </w:pPr>
+      <w:r>
+        <w:rPr>
+          <w:rFonts w:cs="Arial"/>
+          <w:sz w:val="20"/>
+          <w:szCs w:val="20"/>
+        </w:rPr>
+        <w:t>&lt;h3&gt;</w:t>
+      </w:r>
+      <w:r>
+        <w:rPr>
+          <w:rFonts w:cs="Arial"/>
+          <w:sz w:val="20"/>
+          <w:szCs w:val="20"/>
+        </w:rPr>
+        <w:t>Titulo</w:t>
+      </w:r>
+      <w:r>
+        <w:rPr>
+          <w:rFonts w:cs="Arial"/>
+          <w:sz w:val="20"/>
+          <w:szCs w:val="20"/>
+        </w:rPr>
+        <w:t>&lt;/h3&gt;</w:t>
+      </w:r>
+    </w:p>
+    <w:p>
+      <w:pPr>
+        <w:spacing w:after="0" w:line="240" w:lineRule="auto"/>
+        <w:ind w:firstLine="708"/>
+        <w:rPr>
+          <w:rFonts w:cs="Arial"/>
+          <w:sz w:val="20"/>
+          <w:szCs w:val="20"/>
+        </w:rPr>
+      </w:pPr>
+      <w:r>
+        <w:rPr>
+          <w:rFonts w:cs="Arial"/>
+          <w:sz w:val="20"/>
+          <w:szCs w:val="20"/>
+        </w:rPr>
+        <w:t>&lt;</w:t>
+      </w:r>
+      <w:proofErr w:type="spellStart"/>
+      <w:r>
+        <w:rPr>
+          <w:rFonts w:cs="Arial"/>
+          <w:sz w:val="20"/>
+          <w:szCs w:val="20"/>
+        </w:rPr>
+        <w:t>ol</w:t>
+      </w:r>
+      <w:proofErr w:type="spellEnd"/>
+      <w:r>
+        <w:rPr>
+          <w:rFonts w:cs="Arial"/>
+          <w:sz w:val="20"/>
+          <w:szCs w:val="20"/>
+        </w:rPr>
+        <w:t>&gt;</w:t>
+      </w:r>
+    </w:p>
+    <w:p>
+      <w:pPr>
+        <w:spacing w:after="0" w:line="240" w:lineRule="auto"/>
+        <w:ind w:left="708" w:firstLine="708"/>
+        <w:rPr>
+          <w:rFonts w:cs="Arial"/>
+          <w:sz w:val="20"/>
+          <w:szCs w:val="20"/>
+        </w:rPr>
+      </w:pPr>
+      <w:r>
+        <w:rPr>
+          <w:rFonts w:cs="Arial"/>
+          <w:sz w:val="20"/>
+          <w:szCs w:val="20"/>
+        </w:rPr>
+        <w:t>&lt;li&gt;</w:t>
+      </w:r>
+      <w:r>
+        <w:rPr>
+          <w:rFonts w:cs="Arial"/>
+          <w:sz w:val="20"/>
+          <w:szCs w:val="20"/>
+        </w:rPr>
+        <w:t>Lugar</w:t>
+      </w:r>
+      <w:r>
+        <w:rPr>
+          <w:rFonts w:cs="Arial"/>
+          <w:sz w:val="20"/>
+          <w:szCs w:val="20"/>
+        </w:rPr>
+        <w:t>&lt;/li&gt;</w:t>
+      </w:r>
+    </w:p>
+    <w:p>
+      <w:pPr>
+        <w:spacing w:after="0" w:line="240" w:lineRule="auto"/>
+        <w:ind w:left="708" w:firstLine="708"/>
+        <w:rPr>
+          <w:rFonts w:cs="Arial"/>
+          <w:sz w:val="20"/>
+          <w:szCs w:val="20"/>
+        </w:rPr>
+      </w:pPr>
+      <w:r>
+        <w:rPr>
+          <w:rFonts w:cs="Arial"/>
+          <w:sz w:val="20"/>
+          <w:szCs w:val="20"/>
+        </w:rPr>
+        <w:t>&lt;li&gt;</w:t>
+      </w:r>
+      <w:r>
+        <w:rPr>
+          <w:rFonts w:cs="Arial"/>
+          <w:sz w:val="20"/>
+          <w:szCs w:val="20"/>
+        </w:rPr>
+        <w:t>Lugar</w:t>
+      </w:r>
+      <w:r>
+        <w:rPr>
+          <w:rFonts w:cs="Arial"/>
+          <w:sz w:val="20"/>
+          <w:szCs w:val="20"/>
+        </w:rPr>
+        <w:t>&lt;/li&gt;</w:t>
+      </w:r>
+    </w:p>
+    <w:p>
+      <w:pPr>
+        <w:spacing w:after="0" w:line="240" w:lineRule="auto"/>
+        <w:ind w:left="708" w:firstLine="708"/>
+        <w:rPr>
+          <w:rFonts w:cs="Arial"/>
+          <w:sz w:val="20"/>
+          <w:szCs w:val="20"/>
+        </w:rPr>
+      </w:pPr>
+      <w:r>
+        <w:rPr>
+          <w:rFonts w:cs="Arial"/>
+          <w:sz w:val="20"/>
+          <w:szCs w:val="20"/>
+        </w:rPr>
+        <w:t>&lt;li&gt;</w:t>
+      </w:r>
+      <w:r>
+        <w:rPr>
+          <w:rFonts w:cs="Arial"/>
+          <w:sz w:val="20"/>
+          <w:szCs w:val="20"/>
+        </w:rPr>
+        <w:t>Lugar</w:t>
+      </w:r>
+      <w:r>
+        <w:rPr>
+          <w:rFonts w:cs="Arial"/>
+          <w:sz w:val="20"/>
+          <w:szCs w:val="20"/>
+        </w:rPr>
+        <w:t>&lt;/li&gt;</w:t>
+      </w:r>
+    </w:p>
+    <w:p>
+      <w:pPr>
+        <w:spacing w:after="0" w:line="240" w:lineRule="auto"/>
+        <w:ind w:left="708" w:firstLine="708"/>
+        <w:rPr>
+          <w:rFonts w:cs="Arial"/>
+          <w:sz w:val="20"/>
+          <w:szCs w:val="20"/>
+        </w:rPr>
+      </w:pPr>
+      <w:r>
+        <w:rPr>
+          <w:rFonts w:cs="Arial"/>
+          <w:sz w:val="20"/>
+          <w:szCs w:val="20"/>
+        </w:rPr>
+        <w:t>&lt;li&gt;</w:t>
+      </w:r>
+      <w:r>
+        <w:rPr>
+          <w:rFonts w:cs="Arial"/>
+          <w:sz w:val="20"/>
+          <w:szCs w:val="20"/>
+        </w:rPr>
+        <w:t>Lugar</w:t>
+      </w:r>
+      <w:r>
+        <w:rPr>
+          <w:rFonts w:cs="Arial"/>
+          <w:sz w:val="20"/>
+          <w:szCs w:val="20"/>
+        </w:rPr>
+        <w:t>&lt;/li&gt;</w:t>
+      </w:r>
+    </w:p>
+    <w:p>
+      <w:pPr>
+        <w:spacing w:after="0" w:line="240" w:lineRule="auto"/>
+        <w:ind w:firstLine="708"/>
+        <w:rPr>
+          <w:rFonts w:cs="Arial"/>
+          <w:sz w:val="20"/>
+          <w:szCs w:val="20"/>
+        </w:rPr>
+      </w:pPr>
+      <w:r>
+        <w:rPr>
+          <w:rFonts w:cs="Arial"/>
+          <w:sz w:val="20"/>
+          <w:szCs w:val="20"/>
+        </w:rPr>
+        <w:t>&lt;/</w:t>
+      </w:r>
+      <w:proofErr w:type="spellStart"/>
+      <w:r>
+        <w:rPr>
+          <w:rFonts w:cs="Arial"/>
+          <w:sz w:val="20"/>
+          <w:szCs w:val="20"/>
+        </w:rPr>
+        <w:t>ol</w:t>
+      </w:r>
+      <w:proofErr w:type="spellEnd"/>
+      <w:r>
+        <w:rPr>
+          <w:rFonts w:cs="Arial"/>
+          <w:sz w:val="20"/>
+          <w:szCs w:val="20"/>
+        </w:rPr>
+        <w:t>&gt;</w:t>
+      </w:r>
+    </w:p>
+    <w:p>
+      <w:pPr>
+        <w:spacing w:after="0" w:line="240" w:lineRule="auto"/>
+        <w:rPr>
+          <w:rFonts w:cs="Arial"/>
+          <w:sz w:val="20"/>
+          <w:szCs w:val="20"/>
+        </w:rPr>
+      </w:pPr>
+      <w:r>
+        <w:rPr>
+          <w:rFonts w:cs="Arial"/>
+          <w:sz w:val="20"/>
+          <w:szCs w:val="20"/>
+        </w:rPr>
+        <w:t>&lt;</w:t>
+      </w:r>
+      <w:r>
+        <w:rPr>
+          <w:rFonts w:cs="Arial"/>
+          <w:sz w:val="20"/>
+          <w:szCs w:val="20"/>
+        </w:rPr>
+        <w:t>/</w:t>
+      </w:r>
+      <w:proofErr w:type="spellStart"/>
+      <w:r>
+        <w:rPr>
+          <w:rFonts w:cs="Arial"/>
+          <w:sz w:val="20"/>
+          <w:szCs w:val="20"/>
+        </w:rPr>
+        <w:t>div</w:t>
+      </w:r>
+      <w:proofErr w:type="spellEnd"/>
+      <w:r>
+        <w:rPr>
+          <w:rFonts w:cs="Arial"/>
+          <w:sz w:val="20"/>
+          <w:szCs w:val="20"/>
+        </w:rPr>
+        <w:t>&gt;</w:t>
+      </w:r>
+    </w:p>
+    <w:p>
+      <w:pPr>
+        <w:spacing w:after="0" w:line="240" w:lineRule="auto"/>
+        <w:rPr>
+          <w:rFonts w:cs="Arial"/>
+          <w:sz w:val="20"/>
+          <w:szCs w:val="20"/>
+        </w:rPr>
+      </w:pPr>
+    </w:p>
+    <w:p>
+      <w:pPr>
+        <w:spacing w:after="0" w:line="240" w:lineRule="auto"/>
+        <w:rPr>
+          <w:rFonts w:cs="Arial"/>
+          <w:sz w:val="20"/>
+          <w:szCs w:val="20"/>
+          <w:lang w:val="en-US"/>
+        </w:rPr>
+      </w:pPr>
+      <w:r>
+        <w:rPr>
+          <w:rFonts w:cs="Arial"/>
+          <w:sz w:val="20"/>
+          <w:szCs w:val="20"/>
+          <w:lang w:val="en-US"/>
+        </w:rPr>
+        <w:t>&lt;div class="footer"&gt;</w:t>
+      </w:r>
+    </w:p>
+    <w:p>
+      <w:pPr>
+        <w:spacing w:after="0" w:line="240" w:lineRule="auto"/>
+        <w:ind w:firstLine="708"/>
+        <w:rPr>
+          <w:rFonts w:cs="Arial"/>
+          <w:sz w:val="20"/>
+          <w:szCs w:val="20"/>
+          <w:lang w:val="en-US"/>
+        </w:rPr>
+      </w:pPr>
+      <w:r>
+        <w:rPr>
+          <w:rFonts w:cs="Arial"/>
+          <w:sz w:val="20"/>
+          <w:szCs w:val="20"/>
+          <w:lang w:val="en-US"/>
+        </w:rPr>
+        <w:t xml:space="preserve">&lt;p&gt; </w:t>
+      </w:r>
+      <w:proofErr w:type="spellStart"/>
+      <w:r>
+        <w:rPr>
+          <w:rFonts w:cs="Arial"/>
+          <w:sz w:val="20"/>
+          <w:szCs w:val="20"/>
+          <w:lang w:val="en-US"/>
+        </w:rPr>
+        <w:t>texto</w:t>
+      </w:r>
+      <w:proofErr w:type="spellEnd"/>
+      <w:r>
+        <w:rPr>
+          <w:rFonts w:cs="Arial"/>
+          <w:sz w:val="20"/>
+          <w:szCs w:val="20"/>
+          <w:lang w:val="en-US"/>
+        </w:rPr>
+        <w:t>&lt;/p&gt;</w:t>
+      </w:r>
+      <w:r>
+        <w:rPr>
+          <w:rFonts w:cs="Arial"/>
+          <w:sz w:val="20"/>
+          <w:szCs w:val="20"/>
+          <w:lang w:val="en-US"/>
+        </w:rPr>
+        <w:tab/>
+        <w:t xml:space="preserve"> </w:t>
+      </w:r>
+      <w:r>
+        <w:rPr>
+          <w:rFonts w:cs="Arial"/>
+          <w:sz w:val="20"/>
+          <w:szCs w:val="20"/>
+          <w:lang w:val="en-US"/>
+        </w:rPr>
+        <w:tab/>
+      </w:r>
+      <w:r>
+        <w:rPr>
+          <w:rFonts w:cs="Arial"/>
+          <w:sz w:val="20"/>
+          <w:szCs w:val="20"/>
+          <w:lang w:val="en-US"/>
+        </w:rPr>
+        <w:tab/>
+      </w:r>
+    </w:p>
+    <w:p>
+      <w:pPr>
+        <w:spacing w:line="360" w:lineRule="auto"/>
+        <w:rPr>
+          <w:rFonts w:cs="Arial"/>
+          <w:sz w:val="20"/>
+          <w:szCs w:val="20"/>
+          <w:lang w:val="en-US"/>
+        </w:rPr>
+      </w:pPr>
+      <w:r>
+        <w:rPr>
+          <w:rFonts w:cs="Arial"/>
+          <w:sz w:val="20"/>
+          <w:szCs w:val="20"/>
+          <w:lang w:val="en-US"/>
+        </w:rPr>
+        <w:t>&lt;/div&gt;</w:t>
+      </w:r>
+    </w:p>
+    <w:p>
+      <w:pPr>
+        <w:spacing w:line="360" w:lineRule="auto"/>
+        <w:rPr>
+          <w:rFonts w:cs="Arial"/>
+          <w:sz w:val="20"/>
+          <w:szCs w:val="20"/>
+          <w:lang w:val="en-US"/>
+        </w:rPr>
+      </w:pPr>
+      <w:proofErr w:type="spellStart"/>
+      <w:r>
+        <w:rPr>
+          <w:rFonts w:cs="Arial"/>
+          <w:sz w:val="20"/>
+          <w:szCs w:val="20"/>
+          <w:lang w:val="en-US"/>
+        </w:rPr>
+        <w:t>V</w:t>
+      </w:r>
+      <w:r>
+        <w:rPr>
+          <w:rFonts w:cs="Arial"/>
+          <w:sz w:val="20"/>
+          <w:szCs w:val="20"/>
+          <w:lang w:val="en-US"/>
+        </w:rPr>
+        <w:t>amos</w:t>
+      </w:r>
+      <w:proofErr w:type="spellEnd"/>
+      <w:r>
+        <w:rPr>
+          <w:rFonts w:cs="Arial"/>
+          <w:sz w:val="20"/>
+          <w:szCs w:val="20"/>
+          <w:lang w:val="en-US"/>
+        </w:rPr>
+        <w:t xml:space="preserve"> </w:t>
+      </w:r>
+      <w:proofErr w:type="spellStart"/>
+      <w:r>
+        <w:rPr>
+          <w:rFonts w:cs="Arial"/>
+          <w:sz w:val="20"/>
+          <w:szCs w:val="20"/>
+          <w:lang w:val="en-US"/>
+        </w:rPr>
+        <w:t>atulizar</w:t>
+      </w:r>
+      <w:proofErr w:type="spellEnd"/>
+      <w:r>
+        <w:rPr>
+          <w:rFonts w:cs="Arial"/>
+          <w:sz w:val="20"/>
+          <w:szCs w:val="20"/>
+          <w:lang w:val="en-US"/>
+        </w:rPr>
+        <w:t xml:space="preserve"> o CSS:</w:t>
+      </w:r>
+    </w:p>
+    <w:p>
+      <w:pPr>
+        <w:spacing w:after="0" w:line="240" w:lineRule="auto"/>
+        <w:rPr>
+          <w:rFonts w:cs="Arial"/>
+          <w:sz w:val="20"/>
+          <w:szCs w:val="20"/>
+          <w:lang w:val="en-US"/>
+        </w:rPr>
+      </w:pPr>
+      <w:proofErr w:type="gramStart"/>
+      <w:r>
+        <w:rPr>
+          <w:rFonts w:cs="Arial"/>
+          <w:sz w:val="20"/>
+          <w:szCs w:val="20"/>
+          <w:lang w:val="en-US"/>
+        </w:rPr>
+        <w:t>.places</w:t>
+      </w:r>
+      <w:proofErr w:type="gramEnd"/>
+      <w:r>
+        <w:rPr>
+          <w:rFonts w:cs="Arial"/>
+          <w:sz w:val="20"/>
+          <w:szCs w:val="20"/>
+          <w:lang w:val="en-US"/>
+        </w:rPr>
+        <w:t>{</w:t>
+      </w:r>
+    </w:p>
+    <w:p>
+      <w:pPr>
+        <w:spacing w:after="0" w:line="240" w:lineRule="auto"/>
+        <w:rPr>
+          <w:rFonts w:cs="Arial"/>
+          <w:sz w:val="20"/>
+          <w:szCs w:val="20"/>
+          <w:lang w:val="en-US"/>
+        </w:rPr>
+      </w:pPr>
+      <w:r>
+        <w:rPr>
+          <w:rFonts w:cs="Arial"/>
+          <w:sz w:val="20"/>
+          <w:szCs w:val="20"/>
+          <w:lang w:val="en-US"/>
+        </w:rPr>
+        <w:t xml:space="preserve">  float: left;</w:t>
+      </w:r>
+    </w:p>
+    <w:p>
+      <w:pPr>
+        <w:spacing w:after="0" w:line="240" w:lineRule="auto"/>
+        <w:rPr>
+          <w:rFonts w:cs="Arial"/>
+          <w:sz w:val="20"/>
+          <w:szCs w:val="20"/>
+          <w:lang w:val="en-US"/>
+        </w:rPr>
+      </w:pPr>
+      <w:r>
+        <w:rPr>
+          <w:rFonts w:cs="Arial"/>
+          <w:sz w:val="20"/>
+          <w:szCs w:val="20"/>
+          <w:lang w:val="en-US"/>
+        </w:rPr>
+        <w:t xml:space="preserve">  width: 660px;</w:t>
+      </w:r>
+    </w:p>
+    <w:p>
+      <w:pPr>
+        <w:spacing w:after="0" w:line="240" w:lineRule="auto"/>
+        <w:rPr>
+          <w:rFonts w:cs="Arial"/>
+          <w:sz w:val="20"/>
+          <w:szCs w:val="20"/>
+          <w:lang w:val="en-US"/>
+        </w:rPr>
+      </w:pPr>
+      <w:r>
+        <w:rPr>
+          <w:rFonts w:cs="Arial"/>
+          <w:sz w:val="20"/>
+          <w:szCs w:val="20"/>
+          <w:lang w:val="en-US"/>
+        </w:rPr>
+        <w:t>}</w:t>
+      </w:r>
+    </w:p>
+    <w:p>
+      <w:pPr>
+        <w:spacing w:after="0" w:line="240" w:lineRule="auto"/>
+        <w:rPr>
+          <w:rFonts w:cs="Arial"/>
+          <w:sz w:val="20"/>
+          <w:szCs w:val="20"/>
+          <w:lang w:val="en-US"/>
+        </w:rPr>
+      </w:pPr>
+    </w:p>
+    <w:p>
+      <w:pPr>
+        <w:spacing w:after="0" w:line="240" w:lineRule="auto"/>
+        <w:rPr>
+          <w:rFonts w:cs="Arial"/>
+          <w:sz w:val="20"/>
+          <w:szCs w:val="20"/>
+          <w:lang w:val="en-US"/>
+        </w:rPr>
+      </w:pPr>
+      <w:proofErr w:type="gramStart"/>
+      <w:r>
+        <w:rPr>
+          <w:rFonts w:cs="Arial"/>
+          <w:sz w:val="20"/>
+          <w:szCs w:val="20"/>
+          <w:lang w:val="en-US"/>
+        </w:rPr>
+        <w:t>.</w:t>
+      </w:r>
+      <w:proofErr w:type="spellStart"/>
+      <w:r>
+        <w:rPr>
+          <w:rFonts w:cs="Arial"/>
+          <w:sz w:val="20"/>
+          <w:szCs w:val="20"/>
+          <w:lang w:val="en-US"/>
+        </w:rPr>
+        <w:t>sidenote</w:t>
+      </w:r>
+      <w:proofErr w:type="spellEnd"/>
+      <w:proofErr w:type="gramEnd"/>
+      <w:r>
+        <w:rPr>
+          <w:rFonts w:cs="Arial"/>
+          <w:sz w:val="20"/>
+          <w:szCs w:val="20"/>
+          <w:lang w:val="en-US"/>
+        </w:rPr>
+        <w:t>{</w:t>
+      </w:r>
+    </w:p>
+    <w:p>
+      <w:pPr>
+        <w:spacing w:after="0" w:line="240" w:lineRule="auto"/>
+        <w:rPr>
+          <w:rFonts w:cs="Arial"/>
+          <w:sz w:val="20"/>
+          <w:szCs w:val="20"/>
+          <w:lang w:val="en-US"/>
+        </w:rPr>
+      </w:pPr>
+      <w:r>
+        <w:rPr>
+          <w:rFonts w:cs="Arial"/>
+          <w:sz w:val="20"/>
+          <w:szCs w:val="20"/>
+          <w:lang w:val="en-US"/>
+        </w:rPr>
+        <w:t xml:space="preserve">  background-color: #FFFBE4;</w:t>
+      </w:r>
+    </w:p>
+    <w:p>
+      <w:pPr>
+        <w:spacing w:after="0" w:line="240" w:lineRule="auto"/>
+        <w:rPr>
+          <w:rFonts w:cs="Arial"/>
+          <w:sz w:val="20"/>
+          <w:szCs w:val="20"/>
+          <w:lang w:val="en-US"/>
+        </w:rPr>
+      </w:pPr>
+      <w:r>
+        <w:rPr>
+          <w:rFonts w:cs="Arial"/>
+          <w:sz w:val="20"/>
+          <w:szCs w:val="20"/>
+          <w:lang w:val="en-US"/>
+        </w:rPr>
+        <w:t xml:space="preserve">  border: 1px solid #C9BC8F;</w:t>
+      </w:r>
+    </w:p>
+    <w:p>
+      <w:pPr>
+        <w:spacing w:after="0" w:line="240" w:lineRule="auto"/>
+        <w:rPr>
+          <w:rFonts w:cs="Arial"/>
+          <w:sz w:val="20"/>
+          <w:szCs w:val="20"/>
+          <w:lang w:val="en-US"/>
+        </w:rPr>
+      </w:pPr>
+      <w:r>
+        <w:rPr>
+          <w:rFonts w:cs="Arial"/>
+          <w:sz w:val="20"/>
+          <w:szCs w:val="20"/>
+          <w:lang w:val="en-US"/>
+        </w:rPr>
+        <w:t xml:space="preserve">  float: right;</w:t>
+      </w:r>
+    </w:p>
+    <w:p>
+      <w:pPr>
+        <w:spacing w:after="0" w:line="240" w:lineRule="auto"/>
+        <w:rPr>
+          <w:rFonts w:cs="Arial"/>
+          <w:sz w:val="20"/>
+          <w:szCs w:val="20"/>
+          <w:lang w:val="en-US"/>
+        </w:rPr>
+      </w:pPr>
+      <w:r>
+        <w:rPr>
+          <w:rFonts w:cs="Arial"/>
+          <w:sz w:val="20"/>
+          <w:szCs w:val="20"/>
+          <w:lang w:val="en-US"/>
+        </w:rPr>
+        <w:t xml:space="preserve">  padding: 10px;</w:t>
+      </w:r>
+    </w:p>
+    <w:p>
+      <w:pPr>
+        <w:spacing w:after="0" w:line="240" w:lineRule="auto"/>
+        <w:rPr>
+          <w:rFonts w:cs="Arial"/>
+          <w:sz w:val="20"/>
+          <w:szCs w:val="20"/>
+          <w:lang w:val="en-US"/>
+        </w:rPr>
+      </w:pPr>
+      <w:r>
+        <w:rPr>
+          <w:rFonts w:cs="Arial"/>
+          <w:sz w:val="20"/>
+          <w:szCs w:val="20"/>
+          <w:lang w:val="en-US"/>
+        </w:rPr>
+        <w:t xml:space="preserve">  width: 260px;</w:t>
+      </w:r>
+    </w:p>
+    <w:p>
+      <w:pPr>
+        <w:spacing w:line="360" w:lineRule="auto"/>
+        <w:rPr>
+          <w:rFonts w:cs="Arial"/>
+          <w:sz w:val="20"/>
+          <w:szCs w:val="20"/>
+          <w:lang w:val="en-US"/>
+        </w:rPr>
+      </w:pPr>
+      <w:r>
+        <w:rPr>
+          <w:rFonts w:cs="Arial"/>
+          <w:sz w:val="20"/>
+          <w:szCs w:val="20"/>
+          <w:lang w:val="en-US"/>
+        </w:rPr>
+        <w:t>}</w:t>
+      </w:r>
+    </w:p>
+    <w:p>
+      <w:pPr>
+        <w:spacing w:line="360" w:lineRule="auto"/>
+        <w:rPr>
+          <w:rFonts w:cs="Arial"/>
+          <w:sz w:val="20"/>
+          <w:szCs w:val="20"/>
+        </w:rPr>
+      </w:pPr>
+      <w:r>
+        <w:rPr>
+          <w:rFonts w:cs="Arial"/>
+          <w:sz w:val="20"/>
+          <w:szCs w:val="20"/>
+        </w:rPr>
+        <w:t xml:space="preserve">Com isso </w:t>
+      </w:r>
+      <w:proofErr w:type="spellStart"/>
+      <w:r>
+        <w:rPr>
+          <w:rFonts w:cs="Arial"/>
+          <w:sz w:val="20"/>
+          <w:szCs w:val="20"/>
+        </w:rPr>
+        <w:t>voce</w:t>
+      </w:r>
+      <w:proofErr w:type="spellEnd"/>
+      <w:r>
+        <w:rPr>
+          <w:rFonts w:cs="Arial"/>
+          <w:sz w:val="20"/>
+          <w:szCs w:val="20"/>
+        </w:rPr>
+        <w:t xml:space="preserve"> resolve o p</w:t>
+      </w:r>
+      <w:r>
+        <w:rPr>
+          <w:rFonts w:cs="Arial"/>
+          <w:sz w:val="20"/>
+          <w:szCs w:val="20"/>
+        </w:rPr>
+        <w:t xml:space="preserve">roblema de espaçamento o valor total é do </w:t>
+      </w:r>
+      <w:r>
+        <w:rPr>
+          <w:rFonts w:cs="Arial"/>
+          <w:sz w:val="20"/>
+          <w:szCs w:val="20"/>
+        </w:rPr>
+        <w:t>container</w:t>
+      </w:r>
+      <w:r>
+        <w:rPr>
+          <w:rFonts w:cs="Arial"/>
+          <w:sz w:val="20"/>
+          <w:szCs w:val="20"/>
+        </w:rPr>
+        <w:t xml:space="preserve"> com largura de 960px e </w:t>
+      </w:r>
+      <w:r>
+        <w:rPr>
+          <w:rFonts w:cs="Arial"/>
+          <w:sz w:val="20"/>
+          <w:szCs w:val="20"/>
+        </w:rPr>
+        <w:t xml:space="preserve">o conteúdo principal tem 660px (classe </w:t>
+      </w:r>
+      <w:proofErr w:type="spellStart"/>
+      <w:r>
+        <w:rPr>
+          <w:rFonts w:cs="Arial"/>
+          <w:sz w:val="20"/>
+          <w:szCs w:val="20"/>
+        </w:rPr>
+        <w:t>places</w:t>
+      </w:r>
+      <w:proofErr w:type="spellEnd"/>
+      <w:r>
+        <w:rPr>
+          <w:rFonts w:cs="Arial"/>
+          <w:sz w:val="20"/>
+          <w:szCs w:val="20"/>
+        </w:rPr>
+        <w:t xml:space="preserve">). </w:t>
+      </w:r>
+    </w:p>
+    <w:p>
+      <w:pPr>
+        <w:spacing w:line="360" w:lineRule="auto"/>
+        <w:rPr>
+          <w:rFonts w:cs="Arial"/>
+          <w:sz w:val="20"/>
+          <w:szCs w:val="20"/>
+        </w:rPr>
+      </w:pPr>
+      <w:r>
+        <w:rPr>
+          <w:rFonts w:cs="Arial"/>
+          <w:sz w:val="20"/>
+          <w:szCs w:val="20"/>
+        </w:rPr>
+        <w:t xml:space="preserve">Esse espaço é para a </w:t>
+      </w:r>
+      <w:proofErr w:type="spellStart"/>
+      <w:r>
+        <w:rPr>
+          <w:rFonts w:cs="Arial"/>
+          <w:sz w:val="20"/>
+          <w:szCs w:val="20"/>
+        </w:rPr>
+        <w:t>sidebar</w:t>
+      </w:r>
+      <w:proofErr w:type="spellEnd"/>
+      <w:r>
+        <w:rPr>
+          <w:rFonts w:cs="Arial"/>
+          <w:sz w:val="20"/>
+          <w:szCs w:val="20"/>
+        </w:rPr>
+        <w:t xml:space="preserve"> do lado que tem </w:t>
+      </w:r>
+      <w:proofErr w:type="spellStart"/>
+      <w:r>
+        <w:rPr>
+          <w:rFonts w:cs="Arial"/>
           <w:sz w:val="20"/>
           <w:szCs w:val="20"/>
         </w:rPr>
@@ -3224,229 +6728,189 @@
       <w:proofErr w:type="spellEnd"/>
       <w:r>
         <w:rPr>
-          <w:sz w:val="20"/>
-          <w:szCs w:val="20"/>
-        </w:rPr>
-        <w:t xml:space="preserve">. </w:t>
-      </w:r>
-    </w:p>
-    <w:p>
-      <w:pPr>
-        <w:spacing w:after="0" w:line="240" w:lineRule="auto"/>
-        <w:rPr>
-          <w:sz w:val="20"/>
-          <w:szCs w:val="20"/>
-          <w:lang w:val="en-US"/>
-        </w:rPr>
-      </w:pPr>
-      <w:proofErr w:type="gramStart"/>
-      <w:r>
-        <w:rPr>
-          <w:sz w:val="20"/>
-          <w:szCs w:val="20"/>
-          <w:lang w:val="en-US"/>
-        </w:rPr>
-        <w:t>.place</w:t>
-      </w:r>
-      <w:proofErr w:type="gramEnd"/>
-      <w:r>
-        <w:rPr>
-          <w:sz w:val="20"/>
-          <w:szCs w:val="20"/>
-          <w:lang w:val="en-US"/>
+          <w:rFonts w:cs="Arial"/>
+          <w:sz w:val="20"/>
+          <w:szCs w:val="20"/>
+        </w:rPr>
+        <w:t xml:space="preserve"> orientado a direita e o conteúdo principal a esquerda.</w:t>
+      </w:r>
+    </w:p>
+    <w:p>
+      <w:pPr>
+        <w:spacing w:line="360" w:lineRule="auto"/>
+        <w:rPr>
+          <w:rFonts w:cs="Arial"/>
+          <w:sz w:val="20"/>
+          <w:szCs w:val="20"/>
+        </w:rPr>
+      </w:pPr>
+      <w:r>
+        <w:rPr>
+          <w:rFonts w:cs="Arial"/>
+          <w:sz w:val="20"/>
+          <w:szCs w:val="20"/>
+        </w:rPr>
+        <w:t xml:space="preserve">Para resolver o problema do rodapé temos que usar a classe </w:t>
+      </w:r>
+      <w:proofErr w:type="spellStart"/>
+      <w:r>
+        <w:rPr>
+          <w:rFonts w:cs="Arial"/>
+          <w:sz w:val="20"/>
+          <w:szCs w:val="20"/>
+        </w:rPr>
+        <w:t>clear</w:t>
+      </w:r>
+      <w:proofErr w:type="spellEnd"/>
+      <w:r>
+        <w:rPr>
+          <w:rFonts w:cs="Arial"/>
+          <w:sz w:val="20"/>
+          <w:szCs w:val="20"/>
+        </w:rPr>
+        <w:t>, basta usa-la no HTML, veja:</w:t>
+      </w:r>
+    </w:p>
+    <w:p>
+      <w:pPr>
+        <w:spacing w:after="0" w:line="240" w:lineRule="auto"/>
+        <w:rPr>
+          <w:rFonts w:cs="Arial"/>
+          <w:sz w:val="20"/>
+          <w:szCs w:val="20"/>
+        </w:rPr>
+      </w:pPr>
+      <w:bookmarkStart w:id="0" w:name="_GoBack"/>
+      <w:r>
+        <w:rPr>
+          <w:rFonts w:cs="Arial"/>
+          <w:sz w:val="20"/>
+          <w:szCs w:val="20"/>
+        </w:rPr>
+        <w:t>&lt;</w:t>
+      </w:r>
+      <w:proofErr w:type="spellStart"/>
+      <w:r>
+        <w:rPr>
+          <w:rFonts w:cs="Arial"/>
+          <w:sz w:val="20"/>
+          <w:szCs w:val="20"/>
+        </w:rPr>
+        <w:t>div</w:t>
+      </w:r>
+      <w:proofErr w:type="spellEnd"/>
+      <w:r>
+        <w:rPr>
+          <w:rFonts w:cs="Arial"/>
+          <w:sz w:val="20"/>
+          <w:szCs w:val="20"/>
         </w:rPr>
         <w:t xml:space="preserve"> </w:t>
       </w:r>
       <w:proofErr w:type="spellStart"/>
       <w:r>
         <w:rPr>
-          <w:sz w:val="20"/>
-          <w:szCs w:val="20"/>
-          <w:lang w:val="en-US"/>
-        </w:rPr>
-        <w:t>img</w:t>
-      </w:r>
-      <w:proofErr w:type="spellEnd"/>
-      <w:r>
-        <w:rPr>
-          <w:sz w:val="20"/>
-          <w:szCs w:val="20"/>
-          <w:lang w:val="en-US"/>
-        </w:rPr>
-        <w:t>{</w:t>
-      </w:r>
-    </w:p>
-    <w:p>
-      <w:pPr>
-        <w:spacing w:after="0" w:line="240" w:lineRule="auto"/>
-        <w:rPr>
-          <w:sz w:val="20"/>
-          <w:szCs w:val="20"/>
-          <w:lang w:val="en-US"/>
-        </w:rPr>
-      </w:pPr>
-      <w:r>
-        <w:rPr>
-          <w:sz w:val="20"/>
-          <w:szCs w:val="20"/>
-          <w:lang w:val="en-US"/>
-        </w:rPr>
-        <w:t xml:space="preserve">  border: 1px solid #7E9F19;</w:t>
-      </w:r>
-    </w:p>
-    <w:p>
-      <w:pPr>
-        <w:spacing w:after="0" w:line="240" w:lineRule="auto"/>
-        <w:rPr>
-          <w:sz w:val="20"/>
-          <w:szCs w:val="20"/>
-          <w:lang w:val="en-US"/>
-        </w:rPr>
-      </w:pPr>
-      <w:r>
-        <w:rPr>
-          <w:sz w:val="20"/>
-          <w:szCs w:val="20"/>
-          <w:lang w:val="en-US"/>
-        </w:rPr>
-        <w:t xml:space="preserve">  float: left;</w:t>
-      </w:r>
-    </w:p>
-    <w:p>
-      <w:pPr>
-        <w:spacing w:after="0" w:line="240" w:lineRule="auto"/>
-        <w:rPr>
-          <w:sz w:val="20"/>
-          <w:szCs w:val="20"/>
-          <w:lang w:val="en-US"/>
-        </w:rPr>
-      </w:pPr>
-      <w:r>
-        <w:rPr>
-          <w:sz w:val="20"/>
-          <w:szCs w:val="20"/>
-          <w:lang w:val="en-US"/>
-        </w:rPr>
-        <w:t xml:space="preserve">  margin: 10px </w:t>
-      </w:r>
-      <w:proofErr w:type="spellStart"/>
-      <w:r>
-        <w:rPr>
-          <w:sz w:val="20"/>
-          <w:szCs w:val="20"/>
-          <w:lang w:val="en-US"/>
-        </w:rPr>
-        <w:t>10px</w:t>
-      </w:r>
-      <w:proofErr w:type="spellEnd"/>
-      <w:r>
-        <w:rPr>
-          <w:sz w:val="20"/>
-          <w:szCs w:val="20"/>
-          <w:lang w:val="en-US"/>
-        </w:rPr>
-        <w:t xml:space="preserve"> 0 0;</w:t>
-      </w:r>
-    </w:p>
-    <w:p>
-      <w:pPr>
-        <w:spacing w:after="0" w:line="240" w:lineRule="auto"/>
-        <w:rPr>
-          <w:sz w:val="20"/>
-          <w:szCs w:val="20"/>
-        </w:rPr>
-      </w:pPr>
-      <w:r>
-        <w:rPr>
-          <w:sz w:val="20"/>
-          <w:szCs w:val="20"/>
-          <w:lang w:val="en-US"/>
-        </w:rPr>
-        <w:t xml:space="preserve">  </w:t>
-      </w:r>
-      <w:proofErr w:type="spellStart"/>
-      <w:r>
-        <w:rPr>
-          <w:sz w:val="20"/>
-          <w:szCs w:val="20"/>
-        </w:rPr>
-        <w:t>padding</w:t>
-      </w:r>
-      <w:proofErr w:type="spellEnd"/>
-      <w:r>
-        <w:rPr>
-          <w:sz w:val="20"/>
-          <w:szCs w:val="20"/>
-        </w:rPr>
-        <w:t>: 2px;</w:t>
-      </w:r>
-    </w:p>
-    <w:p>
-      <w:pPr>
-        <w:spacing w:line="360" w:lineRule="auto"/>
-        <w:rPr>
-          <w:sz w:val="20"/>
-          <w:szCs w:val="20"/>
-        </w:rPr>
-      </w:pPr>
-      <w:r>
-        <w:rPr>
-          <w:sz w:val="20"/>
-          <w:szCs w:val="20"/>
-        </w:rPr>
-        <w:t>}</w:t>
-      </w:r>
-    </w:p>
-    <w:p>
-      <w:pPr>
-        <w:spacing w:line="360" w:lineRule="auto"/>
-        <w:rPr>
-          <w:sz w:val="20"/>
-          <w:szCs w:val="20"/>
-        </w:rPr>
-      </w:pPr>
-      <w:r>
-        <w:rPr>
-          <w:sz w:val="20"/>
-          <w:szCs w:val="20"/>
-        </w:rPr>
-        <w:t xml:space="preserve">Ao colocar o </w:t>
-      </w:r>
-      <w:proofErr w:type="spellStart"/>
-      <w:r>
-        <w:rPr>
-          <w:sz w:val="20"/>
-          <w:szCs w:val="20"/>
-        </w:rPr>
-        <w:t>float</w:t>
-      </w:r>
-      <w:proofErr w:type="spellEnd"/>
-      <w:r>
-        <w:rPr>
-          <w:sz w:val="20"/>
-          <w:szCs w:val="20"/>
-        </w:rPr>
-        <w:t xml:space="preserve"> vamos ter outro problema no titulo 2 e 3 pois o </w:t>
-      </w:r>
-      <w:proofErr w:type="spellStart"/>
-      <w:r>
-        <w:rPr>
-          <w:sz w:val="20"/>
-          <w:szCs w:val="20"/>
-        </w:rPr>
-        <w:t>float</w:t>
-      </w:r>
-      <w:proofErr w:type="spellEnd"/>
-      <w:r>
-        <w:rPr>
-          <w:sz w:val="20"/>
-          <w:szCs w:val="20"/>
-        </w:rPr>
-        <w:t xml:space="preserve"> faz ele ultrapassarem o limite da </w:t>
-      </w:r>
-      <w:proofErr w:type="spellStart"/>
-      <w:r>
-        <w:rPr>
+          <w:rFonts w:cs="Arial"/>
+          <w:sz w:val="20"/>
+          <w:szCs w:val="20"/>
+        </w:rPr>
+        <w:t>class</w:t>
+      </w:r>
+      <w:proofErr w:type="spellEnd"/>
+      <w:r>
+        <w:rPr>
+          <w:rFonts w:cs="Arial"/>
+          <w:sz w:val="20"/>
+          <w:szCs w:val="20"/>
+        </w:rPr>
+        <w:t>="</w:t>
+      </w:r>
+      <w:proofErr w:type="spellStart"/>
+      <w:r>
+        <w:rPr>
+          <w:rFonts w:cs="Arial"/>
+          <w:sz w:val="20"/>
+          <w:szCs w:val="20"/>
+        </w:rPr>
+        <w:t>footer</w:t>
+      </w:r>
+      <w:proofErr w:type="spellEnd"/>
+      <w:r>
+        <w:rPr>
+          <w:rFonts w:cs="Arial"/>
+          <w:sz w:val="20"/>
+          <w:szCs w:val="20"/>
+        </w:rPr>
+        <w:t xml:space="preserve"> </w:t>
+      </w:r>
+      <w:proofErr w:type="spellStart"/>
+      <w:r>
+        <w:rPr>
+          <w:rFonts w:cs="Arial"/>
+          <w:sz w:val="20"/>
+          <w:szCs w:val="20"/>
+        </w:rPr>
+        <w:t>clear</w:t>
+      </w:r>
+      <w:proofErr w:type="spellEnd"/>
+      <w:r>
+        <w:rPr>
+          <w:rFonts w:cs="Arial"/>
+          <w:sz w:val="20"/>
+          <w:szCs w:val="20"/>
+        </w:rPr>
+        <w:t>"&gt;</w:t>
+      </w:r>
+    </w:p>
+    <w:p>
+      <w:pPr>
+        <w:spacing w:after="0" w:line="240" w:lineRule="auto"/>
+        <w:ind w:firstLine="708"/>
+        <w:rPr>
+          <w:rFonts w:cs="Arial"/>
+          <w:sz w:val="20"/>
+          <w:szCs w:val="20"/>
+        </w:rPr>
+      </w:pPr>
+      <w:r>
+        <w:rPr>
+          <w:rFonts w:cs="Arial"/>
+          <w:sz w:val="20"/>
+          <w:szCs w:val="20"/>
+        </w:rPr>
+        <w:t>&lt;p&gt; Parte do livro "HTML5 e CSS3: Domine a web do futuro." &lt;/p&gt;</w:t>
+      </w:r>
+      <w:r>
+        <w:rPr>
+          <w:rFonts w:cs="Arial"/>
+          <w:sz w:val="20"/>
+          <w:szCs w:val="20"/>
+        </w:rPr>
+        <w:tab/>
+        <w:t xml:space="preserve"> </w:t>
+      </w:r>
+    </w:p>
+    <w:p>
+      <w:pPr>
+        <w:spacing w:after="0" w:line="240" w:lineRule="auto"/>
+        <w:rPr>
+          <w:rFonts w:cs="Arial"/>
+          <w:sz w:val="20"/>
+          <w:szCs w:val="20"/>
+        </w:rPr>
+      </w:pPr>
+      <w:r>
+        <w:rPr>
+          <w:rFonts w:cs="Arial"/>
+          <w:sz w:val="20"/>
+          <w:szCs w:val="20"/>
+        </w:rPr>
+        <w:t>&lt;/</w:t>
+      </w:r>
+      <w:proofErr w:type="spellStart"/>
+      <w:r>
+        <w:rPr>
+          <w:rFonts w:cs="Arial"/>
           <w:sz w:val="20"/>
           <w:szCs w:val="20"/>
         </w:rPr>
@@ -3455,732 +6919,12 @@
       <w:proofErr w:type="spellEnd"/>
       <w:r>
         <w:rPr>
-          <w:sz w:val="20"/>
-          <w:szCs w:val="20"/>
-        </w:rPr>
-        <w:t>.</w:t>
-      </w:r>
-    </w:p>
-    <w:p>
-      <w:pPr>
-        <w:spacing w:line="360" w:lineRule="auto"/>
-        <w:rPr>
-          <w:sz w:val="20"/>
-          <w:szCs w:val="20"/>
-        </w:rPr>
-      </w:pPr>
-      <w:r>
-        <w:rPr>
-          <w:sz w:val="20"/>
-          <w:szCs w:val="20"/>
-        </w:rPr>
-        <w:t xml:space="preserve">Para resolver isso temos que usar o </w:t>
-      </w:r>
-      <w:proofErr w:type="spellStart"/>
-      <w:r>
-        <w:rPr>
-          <w:sz w:val="20"/>
-          <w:szCs w:val="20"/>
-        </w:rPr>
-        <w:t>clear</w:t>
-      </w:r>
-      <w:proofErr w:type="spellEnd"/>
-      <w:r>
-        <w:rPr>
-          <w:sz w:val="20"/>
-          <w:szCs w:val="20"/>
-        </w:rPr>
-        <w:t>, mas primeiro vamos em cada um dos parágrafos do HTML e colocar essa classe.</w:t>
-      </w:r>
-    </w:p>
-    <w:p>
-      <w:pPr>
-        <w:spacing w:line="360" w:lineRule="auto"/>
-        <w:rPr>
-          <w:sz w:val="20"/>
-          <w:szCs w:val="20"/>
-        </w:rPr>
-      </w:pPr>
-      <w:r>
-        <w:rPr>
-          <w:sz w:val="20"/>
-          <w:szCs w:val="20"/>
-        </w:rPr>
-        <w:t>&lt;</w:t>
-      </w:r>
-      <w:proofErr w:type="spellStart"/>
-      <w:r>
-        <w:rPr>
-          <w:sz w:val="20"/>
-          <w:szCs w:val="20"/>
-        </w:rPr>
-        <w:t>div</w:t>
-      </w:r>
-      <w:proofErr w:type="spellEnd"/>
-      <w:r>
-        <w:rPr>
-          <w:sz w:val="20"/>
-          <w:szCs w:val="20"/>
-        </w:rPr>
-        <w:t xml:space="preserve"> </w:t>
-      </w:r>
-      <w:proofErr w:type="spellStart"/>
-      <w:r>
-        <w:rPr>
-          <w:sz w:val="20"/>
-          <w:szCs w:val="20"/>
-        </w:rPr>
-        <w:t>class</w:t>
-      </w:r>
-      <w:proofErr w:type="spellEnd"/>
-      <w:r>
-        <w:rPr>
-          <w:sz w:val="20"/>
-          <w:szCs w:val="20"/>
-        </w:rPr>
-        <w:t>="</w:t>
-      </w:r>
-      <w:proofErr w:type="spellStart"/>
-      <w:r>
-        <w:rPr>
-          <w:sz w:val="20"/>
-          <w:szCs w:val="20"/>
-        </w:rPr>
-        <w:t>place</w:t>
-      </w:r>
-      <w:proofErr w:type="spellEnd"/>
-      <w:r>
-        <w:rPr>
-          <w:sz w:val="20"/>
-          <w:szCs w:val="20"/>
-        </w:rPr>
-        <w:t>"&gt;</w:t>
-      </w:r>
-    </w:p>
-    <w:p>
-      <w:pPr>
-        <w:spacing w:line="360" w:lineRule="auto"/>
-        <w:rPr>
-          <w:sz w:val="20"/>
-          <w:szCs w:val="20"/>
-        </w:rPr>
-      </w:pPr>
-      <w:r>
-        <w:rPr>
-          <w:sz w:val="20"/>
-          <w:szCs w:val="20"/>
-        </w:rPr>
-        <w:t xml:space="preserve">&lt;h2&gt;Passear na Avenida </w:t>
-      </w:r>
-      <w:proofErr w:type="gramStart"/>
-      <w:r>
-        <w:rPr>
-          <w:sz w:val="20"/>
-          <w:szCs w:val="20"/>
-        </w:rPr>
-        <w:t>Paulista!&lt;</w:t>
-      </w:r>
-      <w:proofErr w:type="gramEnd"/>
-      <w:r>
-        <w:rPr>
-          <w:sz w:val="20"/>
-          <w:szCs w:val="20"/>
-        </w:rPr>
-        <w:t>/h2</w:t>
-      </w:r>
-      <w:r>
-        <w:rPr>
+          <w:rFonts w:cs="Arial"/>
           <w:sz w:val="20"/>
           <w:szCs w:val="20"/>
         </w:rPr>
         <w:t>&gt;</w:t>
       </w:r>
-    </w:p>
-    <w:p>
-      <w:pPr>
-        <w:spacing w:line="360" w:lineRule="auto"/>
-        <w:rPr>
-          <w:sz w:val="20"/>
-          <w:szCs w:val="20"/>
-          <w:lang w:val="en-US"/>
-        </w:rPr>
-      </w:pPr>
-      <w:proofErr w:type="gramStart"/>
-      <w:r>
-        <w:rPr>
-          <w:sz w:val="20"/>
-          <w:szCs w:val="20"/>
-          <w:lang w:val="en-US"/>
-        </w:rPr>
-        <w:t>&lt;!--</w:t>
-      </w:r>
-      <w:proofErr w:type="spellStart"/>
-      <w:proofErr w:type="gramEnd"/>
-      <w:r>
-        <w:rPr>
-          <w:sz w:val="20"/>
-          <w:szCs w:val="20"/>
-          <w:lang w:val="en-US"/>
-        </w:rPr>
-        <w:t>parágrafos</w:t>
-      </w:r>
-      <w:proofErr w:type="spellEnd"/>
-      <w:r>
-        <w:rPr>
-          <w:sz w:val="20"/>
-          <w:szCs w:val="20"/>
-          <w:lang w:val="en-US"/>
-        </w:rPr>
-        <w:t>--&gt;</w:t>
-      </w:r>
-    </w:p>
-    <w:p>
-      <w:pPr>
-        <w:spacing w:line="360" w:lineRule="auto"/>
-        <w:rPr>
-          <w:sz w:val="20"/>
-          <w:szCs w:val="20"/>
-          <w:lang w:val="en-US"/>
-        </w:rPr>
-      </w:pPr>
-      <w:r>
-        <w:rPr>
-          <w:sz w:val="20"/>
-          <w:szCs w:val="20"/>
-          <w:lang w:val="en-US"/>
-        </w:rPr>
-        <w:t>&lt;div class="clear"&gt;&lt;/div&gt;</w:t>
-      </w:r>
-    </w:p>
-    <w:p>
-      <w:pPr>
-        <w:spacing w:line="360" w:lineRule="auto"/>
-        <w:rPr>
-          <w:sz w:val="20"/>
-          <w:szCs w:val="20"/>
-        </w:rPr>
-      </w:pPr>
-      <w:r>
-        <w:rPr>
-          <w:sz w:val="20"/>
-          <w:szCs w:val="20"/>
-        </w:rPr>
-        <w:t>&lt;</w:t>
-      </w:r>
-      <w:r>
-        <w:rPr>
-          <w:sz w:val="20"/>
-          <w:szCs w:val="20"/>
-        </w:rPr>
-        <w:t>/</w:t>
-      </w:r>
-      <w:proofErr w:type="spellStart"/>
-      <w:r>
-        <w:rPr>
-          <w:sz w:val="20"/>
-          <w:szCs w:val="20"/>
-        </w:rPr>
-        <w:t>div</w:t>
-      </w:r>
-      <w:proofErr w:type="spellEnd"/>
-      <w:r>
-        <w:rPr>
-          <w:sz w:val="20"/>
-          <w:szCs w:val="20"/>
-        </w:rPr>
-        <w:t>&gt;</w:t>
-      </w:r>
-    </w:p>
-    <w:p>
-      <w:pPr>
-        <w:spacing w:line="360" w:lineRule="auto"/>
-        <w:rPr>
-          <w:sz w:val="20"/>
-          <w:szCs w:val="20"/>
-        </w:rPr>
-      </w:pPr>
-      <w:r>
-        <w:rPr>
-          <w:sz w:val="20"/>
-          <w:szCs w:val="20"/>
-        </w:rPr>
-        <w:t>&lt;</w:t>
-      </w:r>
-      <w:proofErr w:type="spellStart"/>
-      <w:r>
-        <w:rPr>
-          <w:sz w:val="20"/>
-          <w:szCs w:val="20"/>
-        </w:rPr>
-        <w:t>div</w:t>
-      </w:r>
-      <w:proofErr w:type="spellEnd"/>
-      <w:r>
-        <w:rPr>
-          <w:sz w:val="20"/>
-          <w:szCs w:val="20"/>
-        </w:rPr>
-        <w:t xml:space="preserve"> </w:t>
-      </w:r>
-      <w:proofErr w:type="spellStart"/>
-      <w:r>
-        <w:rPr>
-          <w:sz w:val="20"/>
-          <w:szCs w:val="20"/>
-        </w:rPr>
-        <w:t>class</w:t>
-      </w:r>
-      <w:proofErr w:type="spellEnd"/>
-      <w:r>
-        <w:rPr>
-          <w:sz w:val="20"/>
-          <w:szCs w:val="20"/>
-        </w:rPr>
-        <w:t>="</w:t>
-      </w:r>
-      <w:proofErr w:type="spellStart"/>
-      <w:r>
-        <w:rPr>
-          <w:sz w:val="20"/>
-          <w:szCs w:val="20"/>
-        </w:rPr>
-        <w:t>place</w:t>
-      </w:r>
-      <w:proofErr w:type="spellEnd"/>
-      <w:r>
-        <w:rPr>
-          <w:sz w:val="20"/>
-          <w:szCs w:val="20"/>
-        </w:rPr>
-        <w:t>"&gt;</w:t>
-      </w:r>
-    </w:p>
-    <w:p>
-      <w:pPr>
-        <w:spacing w:line="360" w:lineRule="auto"/>
-        <w:rPr>
-          <w:sz w:val="20"/>
-          <w:szCs w:val="20"/>
-        </w:rPr>
-      </w:pPr>
-      <w:r>
-        <w:rPr>
-          <w:sz w:val="20"/>
-          <w:szCs w:val="20"/>
-        </w:rPr>
-        <w:t>&lt;h2&gt; Os bares da Vila Madalena &lt;/h2&gt;</w:t>
-      </w:r>
-    </w:p>
-    <w:p>
-      <w:pPr>
-        <w:spacing w:line="360" w:lineRule="auto"/>
-        <w:rPr>
-          <w:sz w:val="20"/>
-          <w:szCs w:val="20"/>
-          <w:lang w:val="en-US"/>
-        </w:rPr>
-      </w:pPr>
-      <w:proofErr w:type="gramStart"/>
-      <w:r>
-        <w:rPr>
-          <w:sz w:val="20"/>
-          <w:szCs w:val="20"/>
-          <w:lang w:val="en-US"/>
-        </w:rPr>
-        <w:t>&lt;!--</w:t>
-      </w:r>
-      <w:proofErr w:type="spellStart"/>
-      <w:proofErr w:type="gramEnd"/>
-      <w:r>
-        <w:rPr>
-          <w:sz w:val="20"/>
-          <w:szCs w:val="20"/>
-          <w:lang w:val="en-US"/>
-        </w:rPr>
-        <w:t>parágrafos</w:t>
-      </w:r>
-      <w:proofErr w:type="spellEnd"/>
-      <w:r>
-        <w:rPr>
-          <w:sz w:val="20"/>
-          <w:szCs w:val="20"/>
-          <w:lang w:val="en-US"/>
-        </w:rPr>
-        <w:t>--&gt;</w:t>
-      </w:r>
-    </w:p>
-    <w:p>
-      <w:pPr>
-        <w:spacing w:line="360" w:lineRule="auto"/>
-        <w:rPr>
-          <w:sz w:val="20"/>
-          <w:szCs w:val="20"/>
-          <w:lang w:val="en-US"/>
-        </w:rPr>
-      </w:pPr>
-      <w:r>
-        <w:rPr>
-          <w:sz w:val="20"/>
-          <w:szCs w:val="20"/>
-          <w:lang w:val="en-US"/>
-        </w:rPr>
-        <w:t>&lt;div class="clear"&gt;&lt;/div&gt;</w:t>
-      </w:r>
-    </w:p>
-    <w:p>
-      <w:pPr>
-        <w:spacing w:line="360" w:lineRule="auto"/>
-        <w:rPr>
-          <w:sz w:val="20"/>
-          <w:szCs w:val="20"/>
-        </w:rPr>
-      </w:pPr>
-      <w:r>
-        <w:rPr>
-          <w:sz w:val="20"/>
-          <w:szCs w:val="20"/>
-        </w:rPr>
-        <w:t>&lt;</w:t>
-      </w:r>
-      <w:r>
-        <w:rPr>
-          <w:sz w:val="20"/>
-          <w:szCs w:val="20"/>
-        </w:rPr>
-        <w:t>/</w:t>
-      </w:r>
-      <w:proofErr w:type="spellStart"/>
-      <w:r>
-        <w:rPr>
-          <w:sz w:val="20"/>
-          <w:szCs w:val="20"/>
-        </w:rPr>
-        <w:t>div</w:t>
-      </w:r>
-      <w:proofErr w:type="spellEnd"/>
-      <w:r>
-        <w:rPr>
-          <w:sz w:val="20"/>
-          <w:szCs w:val="20"/>
-        </w:rPr>
-        <w:t>&gt;</w:t>
-      </w:r>
-    </w:p>
-    <w:p>
-      <w:pPr>
-        <w:spacing w:line="360" w:lineRule="auto"/>
-        <w:rPr>
-          <w:sz w:val="20"/>
-          <w:szCs w:val="20"/>
-        </w:rPr>
-      </w:pPr>
-      <w:r>
-        <w:rPr>
-          <w:sz w:val="20"/>
-          <w:szCs w:val="20"/>
-        </w:rPr>
-        <w:t>&lt;</w:t>
-      </w:r>
-      <w:proofErr w:type="spellStart"/>
-      <w:r>
-        <w:rPr>
-          <w:sz w:val="20"/>
-          <w:szCs w:val="20"/>
-        </w:rPr>
-        <w:t>div</w:t>
-      </w:r>
-      <w:proofErr w:type="spellEnd"/>
-      <w:r>
-        <w:rPr>
-          <w:sz w:val="20"/>
-          <w:szCs w:val="20"/>
-        </w:rPr>
-        <w:t xml:space="preserve"> </w:t>
-      </w:r>
-      <w:proofErr w:type="spellStart"/>
-      <w:r>
-        <w:rPr>
-          <w:sz w:val="20"/>
-          <w:szCs w:val="20"/>
-        </w:rPr>
-        <w:t>class</w:t>
-      </w:r>
-      <w:proofErr w:type="spellEnd"/>
-      <w:r>
-        <w:rPr>
-          <w:sz w:val="20"/>
-          <w:szCs w:val="20"/>
-        </w:rPr>
-        <w:t>="</w:t>
-      </w:r>
-      <w:proofErr w:type="spellStart"/>
-      <w:r>
-        <w:rPr>
-          <w:sz w:val="20"/>
-          <w:szCs w:val="20"/>
-        </w:rPr>
-        <w:t>place</w:t>
-      </w:r>
-      <w:proofErr w:type="spellEnd"/>
-      <w:r>
-        <w:rPr>
-          <w:sz w:val="20"/>
-          <w:szCs w:val="20"/>
-        </w:rPr>
-        <w:t>"&gt;</w:t>
-      </w:r>
-    </w:p>
-    <w:p>
-      <w:pPr>
-        <w:spacing w:line="360" w:lineRule="auto"/>
-        <w:rPr>
-          <w:sz w:val="20"/>
-          <w:szCs w:val="20"/>
-        </w:rPr>
-      </w:pPr>
-      <w:r>
-        <w:rPr>
-          <w:sz w:val="20"/>
-          <w:szCs w:val="20"/>
-        </w:rPr>
-        <w:t>&lt;h2&gt; O Parque do Ibirapuera &lt;/h2&gt;</w:t>
-      </w:r>
-    </w:p>
-    <w:p>
-      <w:pPr>
-        <w:spacing w:line="360" w:lineRule="auto"/>
-        <w:rPr>
-          <w:sz w:val="20"/>
-          <w:szCs w:val="20"/>
-          <w:lang w:val="en-US"/>
-        </w:rPr>
-      </w:pPr>
-      <w:proofErr w:type="gramStart"/>
-      <w:r>
-        <w:rPr>
-          <w:sz w:val="20"/>
-          <w:szCs w:val="20"/>
-          <w:lang w:val="en-US"/>
-        </w:rPr>
-        <w:t>&lt;!--</w:t>
-      </w:r>
-      <w:proofErr w:type="spellStart"/>
-      <w:proofErr w:type="gramEnd"/>
-      <w:r>
-        <w:rPr>
-          <w:sz w:val="20"/>
-          <w:szCs w:val="20"/>
-          <w:lang w:val="en-US"/>
-        </w:rPr>
-        <w:t>parágrafos</w:t>
-      </w:r>
-      <w:proofErr w:type="spellEnd"/>
-      <w:r>
-        <w:rPr>
-          <w:sz w:val="20"/>
-          <w:szCs w:val="20"/>
-          <w:lang w:val="en-US"/>
-        </w:rPr>
-        <w:t>--&gt;</w:t>
-      </w:r>
-    </w:p>
-    <w:p>
-      <w:pPr>
-        <w:spacing w:line="360" w:lineRule="auto"/>
-        <w:rPr>
-          <w:sz w:val="20"/>
-          <w:szCs w:val="20"/>
-          <w:lang w:val="en-US"/>
-        </w:rPr>
-      </w:pPr>
-      <w:r>
-        <w:rPr>
-          <w:sz w:val="20"/>
-          <w:szCs w:val="20"/>
-          <w:lang w:val="en-US"/>
-        </w:rPr>
-        <w:t>&lt;div class="clear"&gt;&lt;/div&gt;</w:t>
-      </w:r>
-    </w:p>
-    <w:p>
-      <w:pPr>
-        <w:spacing w:line="360" w:lineRule="auto"/>
-        <w:rPr>
-          <w:sz w:val="20"/>
-          <w:szCs w:val="20"/>
-        </w:rPr>
-      </w:pPr>
-      <w:r>
-        <w:rPr>
-          <w:sz w:val="20"/>
-          <w:szCs w:val="20"/>
-        </w:rPr>
-        <w:t>&lt;</w:t>
-      </w:r>
-      <w:r>
-        <w:rPr>
-          <w:sz w:val="20"/>
-          <w:szCs w:val="20"/>
-        </w:rPr>
-        <w:t>/</w:t>
-      </w:r>
-      <w:proofErr w:type="spellStart"/>
-      <w:r>
-        <w:rPr>
-          <w:sz w:val="20"/>
-          <w:szCs w:val="20"/>
-        </w:rPr>
-        <w:t>div</w:t>
-      </w:r>
-      <w:proofErr w:type="spellEnd"/>
-      <w:r>
-        <w:rPr>
-          <w:sz w:val="20"/>
-          <w:szCs w:val="20"/>
-        </w:rPr>
-        <w:t>&gt;</w:t>
-      </w:r>
-    </w:p>
-    <w:p>
-      <w:pPr>
-        <w:spacing w:line="360" w:lineRule="auto"/>
-        <w:rPr>
-          <w:sz w:val="20"/>
-          <w:szCs w:val="20"/>
-        </w:rPr>
-      </w:pPr>
-      <w:r>
-        <w:rPr>
-          <w:sz w:val="20"/>
-          <w:szCs w:val="20"/>
-        </w:rPr>
-        <w:t>Já no CSS coloque:</w:t>
-      </w:r>
-    </w:p>
-    <w:p>
-      <w:pPr>
-        <w:spacing w:line="360" w:lineRule="auto"/>
-        <w:rPr>
-          <w:sz w:val="20"/>
-          <w:szCs w:val="20"/>
-        </w:rPr>
-      </w:pPr>
-      <w:proofErr w:type="gramStart"/>
-      <w:r>
-        <w:rPr>
-          <w:sz w:val="20"/>
-          <w:szCs w:val="20"/>
-        </w:rPr>
-        <w:t>.</w:t>
-      </w:r>
-      <w:proofErr w:type="spellStart"/>
-      <w:r>
-        <w:rPr>
-          <w:sz w:val="20"/>
-          <w:szCs w:val="20"/>
-        </w:rPr>
-        <w:t>clear</w:t>
-      </w:r>
-      <w:proofErr w:type="spellEnd"/>
-      <w:proofErr w:type="gramEnd"/>
-      <w:r>
-        <w:rPr>
-          <w:sz w:val="20"/>
-          <w:szCs w:val="20"/>
-        </w:rPr>
-        <w:t>{</w:t>
-      </w:r>
-    </w:p>
-    <w:p>
-      <w:pPr>
-        <w:spacing w:line="360" w:lineRule="auto"/>
-        <w:rPr>
-          <w:sz w:val="20"/>
-          <w:szCs w:val="20"/>
-        </w:rPr>
-      </w:pPr>
-      <w:r>
-        <w:rPr>
-          <w:sz w:val="20"/>
-          <w:szCs w:val="20"/>
-        </w:rPr>
-        <w:t xml:space="preserve">  </w:t>
-      </w:r>
-      <w:proofErr w:type="spellStart"/>
-      <w:r>
-        <w:rPr>
-          <w:sz w:val="20"/>
-          <w:szCs w:val="20"/>
-        </w:rPr>
-        <w:t>clear</w:t>
-      </w:r>
-      <w:proofErr w:type="spellEnd"/>
-      <w:r>
-        <w:rPr>
-          <w:sz w:val="20"/>
-          <w:szCs w:val="20"/>
-        </w:rPr>
-        <w:t xml:space="preserve">: </w:t>
-      </w:r>
-      <w:proofErr w:type="spellStart"/>
-      <w:r>
-        <w:rPr>
-          <w:sz w:val="20"/>
-          <w:szCs w:val="20"/>
-        </w:rPr>
-        <w:t>both</w:t>
-      </w:r>
-      <w:proofErr w:type="spellEnd"/>
-      <w:r>
-        <w:rPr>
-          <w:sz w:val="20"/>
-          <w:szCs w:val="20"/>
-        </w:rPr>
-        <w:t>;</w:t>
-      </w:r>
-    </w:p>
-    <w:p>
-      <w:pPr>
-        <w:spacing w:line="360" w:lineRule="auto"/>
-        <w:rPr>
-          <w:sz w:val="20"/>
-          <w:szCs w:val="20"/>
-        </w:rPr>
-      </w:pPr>
-      <w:r>
-        <w:rPr>
-          <w:sz w:val="20"/>
-          <w:szCs w:val="20"/>
-        </w:rPr>
-        <w:t>}</w:t>
-      </w:r>
-    </w:p>
-    <w:p>
-      <w:pPr>
-        <w:spacing w:line="360" w:lineRule="auto"/>
-        <w:rPr>
-          <w:sz w:val="20"/>
-          <w:szCs w:val="20"/>
-        </w:rPr>
-      </w:pPr>
-      <w:r>
-        <w:rPr>
-          <w:sz w:val="20"/>
-          <w:szCs w:val="20"/>
-        </w:rPr>
-        <w:lastRenderedPageBreak/>
-        <w:t xml:space="preserve">Com isso fica show a nossa página. </w:t>
-      </w:r>
-    </w:p>
-    <w:p>
-      <w:pPr>
-        <w:spacing w:line="360" w:lineRule="auto"/>
-        <w:rPr>
-          <w:sz w:val="20"/>
-          <w:szCs w:val="20"/>
-        </w:rPr>
-      </w:pPr>
-      <w:bookmarkStart w:id="0" w:name="_GoBack"/>
       <w:bookmarkEnd w:id="0"/>
     </w:p>
     <w:sectPr>

</xml_diff>